<commit_message>
Added SPs and Business Rules
</commit_message>
<xml_diff>
--- a/Planteamiento.docx
+++ b/Planteamiento.docx
@@ -1,6 +1,6 @@
 
 <file path=word/document.xml><?xml version="1.0" encoding="utf-8"?>
-<w:document xmlns:ve="http://schemas.openxmlformats.org/markup-compatibility/2006" xmlns:o="urn:schemas-microsoft-com:office:office" xmlns:r="http://schemas.openxmlformats.org/officeDocument/2006/relationships" xmlns:m="http://schemas.openxmlformats.org/officeDocument/2006/math" xmlns:v="urn:schemas-microsoft-com:vml" xmlns:wp="http://schemas.openxmlformats.org/drawingml/2006/wordprocessingDrawing" xmlns:w10="urn:schemas-microsoft-com:office:word" xmlns:w="http://schemas.openxmlformats.org/wordprocessingml/2006/main" xmlns:wne="http://schemas.microsoft.com/office/word/2006/wordml">
+<w:document xmlns:wpc="http://schemas.microsoft.com/office/word/2010/wordprocessingCanvas" xmlns:mc="http://schemas.openxmlformats.org/markup-compatibility/2006" xmlns:o="urn:schemas-microsoft-com:office:office" xmlns:r="http://schemas.openxmlformats.org/officeDocument/2006/relationships" xmlns:m="http://schemas.openxmlformats.org/officeDocument/2006/math" xmlns:v="urn:schemas-microsoft-com:vml" xmlns:wp14="http://schemas.microsoft.com/office/word/2010/wordprocessingDrawing" xmlns:wp="http://schemas.openxmlformats.org/drawingml/2006/wordprocessingDrawing" xmlns:w10="urn:schemas-microsoft-com:office:word" xmlns:w="http://schemas.openxmlformats.org/wordprocessingml/2006/main" xmlns:w14="http://schemas.microsoft.com/office/word/2010/wordml" xmlns:wpg="http://schemas.microsoft.com/office/word/2010/wordprocessingGroup" xmlns:wpi="http://schemas.microsoft.com/office/word/2010/wordprocessingInk" xmlns:wne="http://schemas.microsoft.com/office/word/2006/wordml" xmlns:wps="http://schemas.microsoft.com/office/word/2010/wordprocessingShape" mc:Ignorable="w14 wp14">
   <w:body>
     <w:sdt>
       <w:sdtPr>
@@ -22,7 +22,7 @@
               <v:group id="_x0000_s1026" style="position:absolute;margin-left:0;margin-top:0;width:564.5pt;height:798.85pt;z-index:251660288;mso-width-percent:950;mso-height-percent:950;mso-position-horizontal:center;mso-position-horizontal-relative:page;mso-position-vertical:center;mso-position-vertical-relative:page;mso-width-percent:950;mso-height-percent:950" coordorigin="316,406" coordsize="11608,15028" o:allowincell="f">
                 <v:group id="_x0000_s1027" style="position:absolute;left:316;top:406;width:11608;height:15028;mso-width-percent:950;mso-height-percent:950;mso-position-horizontal:center;mso-position-horizontal-relative:page;mso-position-vertical:center;mso-position-vertical-relative:page;mso-width-percent:950;mso-height-percent:950" coordorigin="321,406" coordsize="11600,15025" o:allowincell="f">
                   <v:rect id="_x0000_s1028" style="position:absolute;left:339;top:406;width:11582;height:15025;mso-width-relative:margin;v-text-anchor:middle" fillcolor="#8c8c8c [1772]" strokecolor="white [3212]" strokeweight="1pt">
-                    <v:fill r:id="rId7" o:title="Zig zag" color2="#bfbfbf [2412]" type="pattern"/>
+                    <v:fill r:id="rId8" o:title="Zig zag" color2="#bfbfbf [2412]" type="pattern"/>
                     <v:shadow color="#d8d8d8 [2732]" offset="3pt,3pt" offset2="2pt,2pt"/>
                   </v:rect>
                   <v:rect id="_x0000_s1029" style="position:absolute;left:3446;top:406;width:8475;height:15025;mso-width-relative:margin" fillcolor="#737373 [1789]" strokecolor="white [3212]" strokeweight="1pt">
@@ -134,21 +134,7 @@
                                 <w:rPr>
                                   <w:color w:val="FFFFFF" w:themeColor="background1"/>
                                 </w:rPr>
-                                <w:t xml:space="preserve">Por Carlos </w:t>
-                              </w:r>
-                              <w:proofErr w:type="spellStart"/>
-                              <w:r>
-                                <w:rPr>
-                                  <w:color w:val="FFFFFF" w:themeColor="background1"/>
-                                </w:rPr>
-                                <w:t>Labiano</w:t>
-                              </w:r>
-                              <w:proofErr w:type="spellEnd"/>
-                              <w:r>
-                                <w:rPr>
-                                  <w:color w:val="FFFFFF" w:themeColor="background1"/>
-                                </w:rPr>
-                                <w:t>, Cristian [???], y Mario Moreira</w:t>
+                                <w:t>Por Carlos Labiano, Cristian [???], y Mario Moreira</w:t>
                               </w:r>
                             </w:p>
                           </w:sdtContent>
@@ -196,7 +182,7 @@
                           <w:r>
                             <w:rPr>
                               <w:noProof/>
-                              <w:lang w:eastAsia="ja-JP"/>
+                              <w:lang w:eastAsia="es-ES"/>
                             </w:rPr>
                             <w:drawing>
                               <wp:inline distT="0" distB="0" distL="0" distR="0">
@@ -216,7 +202,7 @@
                                         </pic:cNvPicPr>
                                       </pic:nvPicPr>
                                       <pic:blipFill>
-                                        <a:blip r:embed="rId8"/>
+                                        <a:blip r:embed="rId9"/>
                                         <a:srcRect/>
                                         <a:stretch>
                                           <a:fillRect/>
@@ -381,9 +367,6 @@
                             </w:rPr>
                             <w:alias w:val="Organización"/>
                             <w:id w:val="16962301"/>
-                            <w:placeholder>
-                              <w:docPart w:val="84261F3B5F244881BD37420CC820513F"/>
-                            </w:placeholder>
                             <w:dataBinding w:prefixMappings="xmlns:ns0='http://schemas.openxmlformats.org/officeDocument/2006/extended-properties'" w:xpath="/ns0:Properties[1]/ns0:Company[1]" w:storeItemID="{6668398D-A668-4E3E-A5EB-62B293D839F1}"/>
                             <w:text/>
                           </w:sdtPr>
@@ -412,9 +395,6 @@
                             </w:rPr>
                             <w:alias w:val="Fecha"/>
                             <w:id w:val="16962306"/>
-                            <w:placeholder>
-                              <w:docPart w:val="251E1FD85E684E9FBD33C2BA5920C938"/>
-                            </w:placeholder>
                             <w:dataBinding w:prefixMappings="xmlns:ns0='http://schemas.microsoft.com/office/2006/coverPageProps'" w:xpath="/ns0:CoverPageProperties[1]/ns0:PublishDate[1]" w:storeItemID="{55AF091B-3C7A-41E3-B477-F2FDAA23CFDA}"/>
                             <w:date w:fullDate="2019-12-27T00:00:00Z">
                               <w:dateFormat w:val="dd/MM/yyyy"/>
@@ -459,13 +439,6 @@
     </w:sdt>
     <w:sdt>
       <w:sdtPr>
-        <w:id w:val="1450953"/>
-        <w:docPartObj>
-          <w:docPartGallery w:val="Table of Contents"/>
-          <w:docPartUnique/>
-        </w:docPartObj>
-      </w:sdtPr>
-      <w:sdtEndPr>
         <w:rPr>
           <w:rFonts w:asciiTheme="minorHAnsi" w:eastAsiaTheme="minorEastAsia" w:hAnsiTheme="minorHAnsi" w:cstheme="minorBidi"/>
           <w:b w:val="0"/>
@@ -475,7 +448,12 @@
           <w:szCs w:val="22"/>
           <w:lang w:eastAsia="ja-JP"/>
         </w:rPr>
-      </w:sdtEndPr>
+        <w:id w:val="1450953"/>
+        <w:docPartObj>
+          <w:docPartGallery w:val="Table of Contents"/>
+          <w:docPartUnique/>
+        </w:docPartObj>
+      </w:sdtPr>
       <w:sdtContent>
         <w:p>
           <w:pPr>
@@ -493,6 +471,7 @@
             </w:tabs>
             <w:rPr>
               <w:noProof/>
+              <w:lang w:eastAsia="es-ES"/>
             </w:rPr>
           </w:pPr>
           <w:r>
@@ -504,7 +483,7 @@
           <w:r>
             <w:fldChar w:fldCharType="separate"/>
           </w:r>
-          <w:hyperlink w:anchor="_Toc28350142" w:history="1">
+          <w:hyperlink w:anchor="_Toc28872543" w:history="1">
             <w:r>
               <w:rPr>
                 <w:rStyle w:val="Hipervnculo"/>
@@ -531,7 +510,7 @@
                 <w:noProof/>
                 <w:webHidden/>
               </w:rPr>
-              <w:instrText xml:space="preserve"> PAGEREF _Toc28350142 \h </w:instrText>
+              <w:instrText xml:space="preserve"> PAGEREF _Toc28872543 \h </w:instrText>
             </w:r>
             <w:r>
               <w:rPr>
@@ -551,7 +530,7 @@
                 <w:noProof/>
                 <w:webHidden/>
               </w:rPr>
-              <w:t>3</w:t>
+              <w:t>4</w:t>
             </w:r>
             <w:r>
               <w:rPr>
@@ -570,9 +549,10 @@
             </w:tabs>
             <w:rPr>
               <w:noProof/>
+              <w:lang w:eastAsia="es-ES"/>
             </w:rPr>
           </w:pPr>
-          <w:hyperlink w:anchor="_Toc28350143" w:history="1">
+          <w:hyperlink w:anchor="_Toc28872544" w:history="1">
             <w:r>
               <w:rPr>
                 <w:rStyle w:val="Hipervnculo"/>
@@ -599,7 +579,7 @@
                 <w:noProof/>
                 <w:webHidden/>
               </w:rPr>
-              <w:instrText xml:space="preserve"> PAGEREF _Toc28350143 \h </w:instrText>
+              <w:instrText xml:space="preserve"> PAGEREF _Toc28872544 \h </w:instrText>
             </w:r>
             <w:r>
               <w:rPr>
@@ -619,7 +599,7 @@
                 <w:noProof/>
                 <w:webHidden/>
               </w:rPr>
-              <w:t>3</w:t>
+              <w:t>4</w:t>
             </w:r>
             <w:r>
               <w:rPr>
@@ -638,9 +618,10 @@
             </w:tabs>
             <w:rPr>
               <w:noProof/>
+              <w:lang w:eastAsia="es-ES"/>
             </w:rPr>
           </w:pPr>
-          <w:hyperlink w:anchor="_Toc28350144" w:history="1">
+          <w:hyperlink w:anchor="_Toc28872545" w:history="1">
             <w:r>
               <w:rPr>
                 <w:rStyle w:val="Hipervnculo"/>
@@ -667,7 +648,7 @@
                 <w:noProof/>
                 <w:webHidden/>
               </w:rPr>
-              <w:instrText xml:space="preserve"> PAGEREF _Toc28350144 \h </w:instrText>
+              <w:instrText xml:space="preserve"> PAGEREF _Toc28872545 \h </w:instrText>
             </w:r>
             <w:r>
               <w:rPr>
@@ -687,7 +668,7 @@
                 <w:noProof/>
                 <w:webHidden/>
               </w:rPr>
-              <w:t>3</w:t>
+              <w:t>4</w:t>
             </w:r>
             <w:r>
               <w:rPr>
@@ -706,9 +687,10 @@
             </w:tabs>
             <w:rPr>
               <w:noProof/>
+              <w:lang w:eastAsia="es-ES"/>
             </w:rPr>
           </w:pPr>
-          <w:hyperlink w:anchor="_Toc28350145" w:history="1">
+          <w:hyperlink w:anchor="_Toc28872546" w:history="1">
             <w:r>
               <w:rPr>
                 <w:rStyle w:val="Hipervnculo"/>
@@ -735,7 +717,7 @@
                 <w:noProof/>
                 <w:webHidden/>
               </w:rPr>
-              <w:instrText xml:space="preserve"> PAGEREF _Toc28350145 \h </w:instrText>
+              <w:instrText xml:space="preserve"> PAGEREF _Toc28872546 \h </w:instrText>
             </w:r>
             <w:r>
               <w:rPr>
@@ -755,7 +737,7 @@
                 <w:noProof/>
                 <w:webHidden/>
               </w:rPr>
-              <w:t>4</w:t>
+              <w:t>5</w:t>
             </w:r>
             <w:r>
               <w:rPr>
@@ -774,9 +756,10 @@
             </w:tabs>
             <w:rPr>
               <w:noProof/>
+              <w:lang w:eastAsia="es-ES"/>
             </w:rPr>
           </w:pPr>
-          <w:hyperlink w:anchor="_Toc28350146" w:history="1">
+          <w:hyperlink w:anchor="_Toc28872547" w:history="1">
             <w:r>
               <w:rPr>
                 <w:rStyle w:val="Hipervnculo"/>
@@ -803,7 +786,7 @@
                 <w:noProof/>
                 <w:webHidden/>
               </w:rPr>
-              <w:instrText xml:space="preserve"> PAGEREF _Toc28350146 \h </w:instrText>
+              <w:instrText xml:space="preserve"> PAGEREF _Toc28872547 \h </w:instrText>
             </w:r>
             <w:r>
               <w:rPr>
@@ -823,7 +806,7 @@
                 <w:noProof/>
                 <w:webHidden/>
               </w:rPr>
-              <w:t>4</w:t>
+              <w:t>5</w:t>
             </w:r>
             <w:r>
               <w:rPr>
@@ -842,9 +825,10 @@
             </w:tabs>
             <w:rPr>
               <w:noProof/>
+              <w:lang w:eastAsia="es-ES"/>
             </w:rPr>
           </w:pPr>
-          <w:hyperlink w:anchor="_Toc28350147" w:history="1">
+          <w:hyperlink w:anchor="_Toc28872548" w:history="1">
             <w:r>
               <w:rPr>
                 <w:rStyle w:val="Hipervnculo"/>
@@ -871,7 +855,7 @@
                 <w:noProof/>
                 <w:webHidden/>
               </w:rPr>
-              <w:instrText xml:space="preserve"> PAGEREF _Toc28350147 \h </w:instrText>
+              <w:instrText xml:space="preserve"> PAGEREF _Toc28872548 \h </w:instrText>
             </w:r>
             <w:r>
               <w:rPr>
@@ -891,7 +875,7 @@
                 <w:noProof/>
                 <w:webHidden/>
               </w:rPr>
-              <w:t>4</w:t>
+              <w:t>5</w:t>
             </w:r>
             <w:r>
               <w:rPr>
@@ -910,9 +894,10 @@
             </w:tabs>
             <w:rPr>
               <w:noProof/>
+              <w:lang w:eastAsia="es-ES"/>
             </w:rPr>
           </w:pPr>
-          <w:hyperlink w:anchor="_Toc28350148" w:history="1">
+          <w:hyperlink w:anchor="_Toc28872549" w:history="1">
             <w:r>
               <w:rPr>
                 <w:rStyle w:val="Hipervnculo"/>
@@ -939,7 +924,7 @@
                 <w:noProof/>
                 <w:webHidden/>
               </w:rPr>
-              <w:instrText xml:space="preserve"> PAGEREF _Toc28350148 \h </w:instrText>
+              <w:instrText xml:space="preserve"> PAGEREF _Toc28872549 \h </w:instrText>
             </w:r>
             <w:r>
               <w:rPr>
@@ -959,7 +944,7 @@
                 <w:noProof/>
                 <w:webHidden/>
               </w:rPr>
-              <w:t>4</w:t>
+              <w:t>5</w:t>
             </w:r>
             <w:r>
               <w:rPr>
@@ -978,9 +963,10 @@
             </w:tabs>
             <w:rPr>
               <w:noProof/>
+              <w:lang w:eastAsia="es-ES"/>
             </w:rPr>
           </w:pPr>
-          <w:hyperlink w:anchor="_Toc28350149" w:history="1">
+          <w:hyperlink w:anchor="_Toc28872550" w:history="1">
             <w:r>
               <w:rPr>
                 <w:rStyle w:val="Hipervnculo"/>
@@ -1007,7 +993,7 @@
                 <w:noProof/>
                 <w:webHidden/>
               </w:rPr>
-              <w:instrText xml:space="preserve"> PAGEREF _Toc28350149 \h </w:instrText>
+              <w:instrText xml:space="preserve"> PAGEREF _Toc28872550 \h </w:instrText>
             </w:r>
             <w:r>
               <w:rPr>
@@ -1027,7 +1013,7 @@
                 <w:noProof/>
                 <w:webHidden/>
               </w:rPr>
-              <w:t>4</w:t>
+              <w:t>5</w:t>
             </w:r>
             <w:r>
               <w:rPr>
@@ -1046,9 +1032,10 @@
             </w:tabs>
             <w:rPr>
               <w:noProof/>
+              <w:lang w:eastAsia="es-ES"/>
             </w:rPr>
           </w:pPr>
-          <w:hyperlink w:anchor="_Toc28350150" w:history="1">
+          <w:hyperlink w:anchor="_Toc28872551" w:history="1">
             <w:r>
               <w:rPr>
                 <w:rStyle w:val="Hipervnculo"/>
@@ -1075,7 +1062,7 @@
                 <w:noProof/>
                 <w:webHidden/>
               </w:rPr>
-              <w:instrText xml:space="preserve"> PAGEREF _Toc28350150 \h </w:instrText>
+              <w:instrText xml:space="preserve"> PAGEREF _Toc28872551 \h </w:instrText>
             </w:r>
             <w:r>
               <w:rPr>
@@ -1095,7 +1082,7 @@
                 <w:noProof/>
                 <w:webHidden/>
               </w:rPr>
-              <w:t>4</w:t>
+              <w:t>5</w:t>
             </w:r>
             <w:r>
               <w:rPr>
@@ -1114,9 +1101,10 @@
             </w:tabs>
             <w:rPr>
               <w:noProof/>
+              <w:lang w:eastAsia="es-ES"/>
             </w:rPr>
           </w:pPr>
-          <w:hyperlink w:anchor="_Toc28350151" w:history="1">
+          <w:hyperlink w:anchor="_Toc28872552" w:history="1">
             <w:r>
               <w:rPr>
                 <w:rStyle w:val="Hipervnculo"/>
@@ -1143,7 +1131,7 @@
                 <w:noProof/>
                 <w:webHidden/>
               </w:rPr>
-              <w:instrText xml:space="preserve"> PAGEREF _Toc28350151 \h </w:instrText>
+              <w:instrText xml:space="preserve"> PAGEREF _Toc28872552 \h </w:instrText>
             </w:r>
             <w:r>
               <w:rPr>
@@ -1163,7 +1151,7 @@
                 <w:noProof/>
                 <w:webHidden/>
               </w:rPr>
-              <w:t>4</w:t>
+              <w:t>5</w:t>
             </w:r>
             <w:r>
               <w:rPr>
@@ -1182,9 +1170,10 @@
             </w:tabs>
             <w:rPr>
               <w:noProof/>
+              <w:lang w:eastAsia="es-ES"/>
             </w:rPr>
           </w:pPr>
-          <w:hyperlink w:anchor="_Toc28350152" w:history="1">
+          <w:hyperlink w:anchor="_Toc28872553" w:history="1">
             <w:r>
               <w:rPr>
                 <w:rStyle w:val="Hipervnculo"/>
@@ -1211,7 +1200,7 @@
                 <w:noProof/>
                 <w:webHidden/>
               </w:rPr>
-              <w:instrText xml:space="preserve"> PAGEREF _Toc28350152 \h </w:instrText>
+              <w:instrText xml:space="preserve"> PAGEREF _Toc28872553 \h </w:instrText>
             </w:r>
             <w:r>
               <w:rPr>
@@ -1231,7 +1220,7 @@
                 <w:noProof/>
                 <w:webHidden/>
               </w:rPr>
-              <w:t>5</w:t>
+              <w:t>6</w:t>
             </w:r>
             <w:r>
               <w:rPr>
@@ -1250,9 +1239,10 @@
             </w:tabs>
             <w:rPr>
               <w:noProof/>
+              <w:lang w:eastAsia="es-ES"/>
             </w:rPr>
           </w:pPr>
-          <w:hyperlink w:anchor="_Toc28350153" w:history="1">
+          <w:hyperlink w:anchor="_Toc28872554" w:history="1">
             <w:r>
               <w:rPr>
                 <w:rStyle w:val="Hipervnculo"/>
@@ -1279,7 +1269,7 @@
                 <w:noProof/>
                 <w:webHidden/>
               </w:rPr>
-              <w:instrText xml:space="preserve"> PAGEREF _Toc28350153 \h </w:instrText>
+              <w:instrText xml:space="preserve"> PAGEREF _Toc28872554 \h </w:instrText>
             </w:r>
             <w:r>
               <w:rPr>
@@ -1299,7 +1289,7 @@
                 <w:noProof/>
                 <w:webHidden/>
               </w:rPr>
-              <w:t>5</w:t>
+              <w:t>6</w:t>
             </w:r>
             <w:r>
               <w:rPr>
@@ -1318,9 +1308,10 @@
             </w:tabs>
             <w:rPr>
               <w:noProof/>
+              <w:lang w:eastAsia="es-ES"/>
             </w:rPr>
           </w:pPr>
-          <w:hyperlink w:anchor="_Toc28350154" w:history="1">
+          <w:hyperlink w:anchor="_Toc28872555" w:history="1">
             <w:r>
               <w:rPr>
                 <w:rStyle w:val="Hipervnculo"/>
@@ -1347,7 +1338,7 @@
                 <w:noProof/>
                 <w:webHidden/>
               </w:rPr>
-              <w:instrText xml:space="preserve"> PAGEREF _Toc28350154 \h </w:instrText>
+              <w:instrText xml:space="preserve"> PAGEREF _Toc28872555 \h </w:instrText>
             </w:r>
             <w:r>
               <w:rPr>
@@ -1367,7 +1358,7 @@
                 <w:noProof/>
                 <w:webHidden/>
               </w:rPr>
-              <w:t>5</w:t>
+              <w:t>6</w:t>
             </w:r>
             <w:r>
               <w:rPr>
@@ -1386,9 +1377,10 @@
             </w:tabs>
             <w:rPr>
               <w:noProof/>
+              <w:lang w:eastAsia="es-ES"/>
             </w:rPr>
           </w:pPr>
-          <w:hyperlink w:anchor="_Toc28350155" w:history="1">
+          <w:hyperlink w:anchor="_Toc28872556" w:history="1">
             <w:r>
               <w:rPr>
                 <w:rStyle w:val="Hipervnculo"/>
@@ -1415,7 +1407,7 @@
                 <w:noProof/>
                 <w:webHidden/>
               </w:rPr>
-              <w:instrText xml:space="preserve"> PAGEREF _Toc28350155 \h </w:instrText>
+              <w:instrText xml:space="preserve"> PAGEREF _Toc28872556 \h </w:instrText>
             </w:r>
             <w:r>
               <w:rPr>
@@ -1435,7 +1427,1387 @@
                 <w:noProof/>
                 <w:webHidden/>
               </w:rPr>
-              <w:t>5</w:t>
+              <w:t>6</w:t>
+            </w:r>
+            <w:r>
+              <w:rPr>
+                <w:noProof/>
+                <w:webHidden/>
+              </w:rPr>
+              <w:fldChar w:fldCharType="end"/>
+            </w:r>
+          </w:hyperlink>
+        </w:p>
+        <w:p>
+          <w:pPr>
+            <w:pStyle w:val="TDC1"/>
+            <w:tabs>
+              <w:tab w:val="right" w:leader="dot" w:pos="8494"/>
+            </w:tabs>
+            <w:rPr>
+              <w:noProof/>
+              <w:lang w:eastAsia="es-ES"/>
+            </w:rPr>
+          </w:pPr>
+          <w:hyperlink w:anchor="_Toc28872557" w:history="1">
+            <w:r>
+              <w:rPr>
+                <w:rStyle w:val="Hipervnculo"/>
+                <w:noProof/>
+              </w:rPr>
+              <w:t>Procedimientos almacenados requeridos</w:t>
+            </w:r>
+            <w:r>
+              <w:rPr>
+                <w:noProof/>
+                <w:webHidden/>
+              </w:rPr>
+              <w:tab/>
+            </w:r>
+            <w:r>
+              <w:rPr>
+                <w:noProof/>
+                <w:webHidden/>
+              </w:rPr>
+              <w:fldChar w:fldCharType="begin"/>
+            </w:r>
+            <w:r>
+              <w:rPr>
+                <w:noProof/>
+                <w:webHidden/>
+              </w:rPr>
+              <w:instrText xml:space="preserve"> PAGEREF _Toc28872557 \h </w:instrText>
+            </w:r>
+            <w:r>
+              <w:rPr>
+                <w:noProof/>
+                <w:webHidden/>
+              </w:rPr>
+            </w:r>
+            <w:r>
+              <w:rPr>
+                <w:noProof/>
+                <w:webHidden/>
+              </w:rPr>
+              <w:fldChar w:fldCharType="separate"/>
+            </w:r>
+            <w:r>
+              <w:rPr>
+                <w:noProof/>
+                <w:webHidden/>
+              </w:rPr>
+              <w:t>6</w:t>
+            </w:r>
+            <w:r>
+              <w:rPr>
+                <w:noProof/>
+                <w:webHidden/>
+              </w:rPr>
+              <w:fldChar w:fldCharType="end"/>
+            </w:r>
+          </w:hyperlink>
+        </w:p>
+        <w:p>
+          <w:pPr>
+            <w:pStyle w:val="TDC2"/>
+            <w:tabs>
+              <w:tab w:val="right" w:leader="dot" w:pos="8494"/>
+            </w:tabs>
+            <w:rPr>
+              <w:noProof/>
+              <w:lang w:eastAsia="es-ES"/>
+            </w:rPr>
+          </w:pPr>
+          <w:hyperlink w:anchor="_Toc28872558" w:history="1">
+            <w:r>
+              <w:rPr>
+                <w:rStyle w:val="Hipervnculo"/>
+                <w:noProof/>
+              </w:rPr>
+              <w:t>Procedimiento generador de códigos “TRGHelper_GenWeakCode”</w:t>
+            </w:r>
+            <w:r>
+              <w:rPr>
+                <w:noProof/>
+                <w:webHidden/>
+              </w:rPr>
+              <w:tab/>
+            </w:r>
+            <w:r>
+              <w:rPr>
+                <w:noProof/>
+                <w:webHidden/>
+              </w:rPr>
+              <w:fldChar w:fldCharType="begin"/>
+            </w:r>
+            <w:r>
+              <w:rPr>
+                <w:noProof/>
+                <w:webHidden/>
+              </w:rPr>
+              <w:instrText xml:space="preserve"> PAGEREF _Toc28872558 \h </w:instrText>
+            </w:r>
+            <w:r>
+              <w:rPr>
+                <w:noProof/>
+                <w:webHidden/>
+              </w:rPr>
+            </w:r>
+            <w:r>
+              <w:rPr>
+                <w:noProof/>
+                <w:webHidden/>
+              </w:rPr>
+              <w:fldChar w:fldCharType="separate"/>
+            </w:r>
+            <w:r>
+              <w:rPr>
+                <w:noProof/>
+                <w:webHidden/>
+              </w:rPr>
+              <w:t>6</w:t>
+            </w:r>
+            <w:r>
+              <w:rPr>
+                <w:noProof/>
+                <w:webHidden/>
+              </w:rPr>
+              <w:fldChar w:fldCharType="end"/>
+            </w:r>
+          </w:hyperlink>
+        </w:p>
+        <w:p>
+          <w:pPr>
+            <w:pStyle w:val="TDC2"/>
+            <w:tabs>
+              <w:tab w:val="right" w:leader="dot" w:pos="8494"/>
+            </w:tabs>
+            <w:rPr>
+              <w:noProof/>
+              <w:lang w:eastAsia="es-ES"/>
+            </w:rPr>
+          </w:pPr>
+          <w:hyperlink w:anchor="_Toc28872559" w:history="1">
+            <w:r>
+              <w:rPr>
+                <w:rStyle w:val="Hipervnculo"/>
+                <w:noProof/>
+              </w:rPr>
+              <w:t>Procedimiento para personajes en estado KIA “SP_PlayerCharDeath”</w:t>
+            </w:r>
+            <w:r>
+              <w:rPr>
+                <w:noProof/>
+                <w:webHidden/>
+              </w:rPr>
+              <w:tab/>
+            </w:r>
+            <w:r>
+              <w:rPr>
+                <w:noProof/>
+                <w:webHidden/>
+              </w:rPr>
+              <w:fldChar w:fldCharType="begin"/>
+            </w:r>
+            <w:r>
+              <w:rPr>
+                <w:noProof/>
+                <w:webHidden/>
+              </w:rPr>
+              <w:instrText xml:space="preserve"> PAGEREF _Toc28872559 \h </w:instrText>
+            </w:r>
+            <w:r>
+              <w:rPr>
+                <w:noProof/>
+                <w:webHidden/>
+              </w:rPr>
+            </w:r>
+            <w:r>
+              <w:rPr>
+                <w:noProof/>
+                <w:webHidden/>
+              </w:rPr>
+              <w:fldChar w:fldCharType="separate"/>
+            </w:r>
+            <w:r>
+              <w:rPr>
+                <w:noProof/>
+                <w:webHidden/>
+              </w:rPr>
+              <w:t>6</w:t>
+            </w:r>
+            <w:r>
+              <w:rPr>
+                <w:noProof/>
+                <w:webHidden/>
+              </w:rPr>
+              <w:fldChar w:fldCharType="end"/>
+            </w:r>
+          </w:hyperlink>
+        </w:p>
+        <w:p>
+          <w:pPr>
+            <w:pStyle w:val="TDC2"/>
+            <w:tabs>
+              <w:tab w:val="right" w:leader="dot" w:pos="8494"/>
+            </w:tabs>
+            <w:rPr>
+              <w:noProof/>
+              <w:lang w:eastAsia="es-ES"/>
+            </w:rPr>
+          </w:pPr>
+          <w:hyperlink w:anchor="_Toc28872560" w:history="1">
+            <w:r>
+              <w:rPr>
+                <w:rStyle w:val="Hipervnculo"/>
+                <w:noProof/>
+              </w:rPr>
+              <w:t>Procedimiento para la destrucción de un reino “SP_KngdmDestroyed”</w:t>
+            </w:r>
+            <w:r>
+              <w:rPr>
+                <w:noProof/>
+                <w:webHidden/>
+              </w:rPr>
+              <w:tab/>
+            </w:r>
+            <w:r>
+              <w:rPr>
+                <w:noProof/>
+                <w:webHidden/>
+              </w:rPr>
+              <w:fldChar w:fldCharType="begin"/>
+            </w:r>
+            <w:r>
+              <w:rPr>
+                <w:noProof/>
+                <w:webHidden/>
+              </w:rPr>
+              <w:instrText xml:space="preserve"> PAGEREF _Toc28872560 \h </w:instrText>
+            </w:r>
+            <w:r>
+              <w:rPr>
+                <w:noProof/>
+                <w:webHidden/>
+              </w:rPr>
+            </w:r>
+            <w:r>
+              <w:rPr>
+                <w:noProof/>
+                <w:webHidden/>
+              </w:rPr>
+              <w:fldChar w:fldCharType="separate"/>
+            </w:r>
+            <w:r>
+              <w:rPr>
+                <w:noProof/>
+                <w:webHidden/>
+              </w:rPr>
+              <w:t>7</w:t>
+            </w:r>
+            <w:r>
+              <w:rPr>
+                <w:noProof/>
+                <w:webHidden/>
+              </w:rPr>
+              <w:fldChar w:fldCharType="end"/>
+            </w:r>
+          </w:hyperlink>
+        </w:p>
+        <w:p>
+          <w:pPr>
+            <w:pStyle w:val="TDC2"/>
+            <w:tabs>
+              <w:tab w:val="right" w:leader="dot" w:pos="8494"/>
+            </w:tabs>
+            <w:rPr>
+              <w:noProof/>
+              <w:lang w:eastAsia="es-ES"/>
+            </w:rPr>
+          </w:pPr>
+          <w:hyperlink w:anchor="_Toc28872561" w:history="1">
+            <w:r>
+              <w:rPr>
+                <w:rStyle w:val="Hipervnculo"/>
+                <w:noProof/>
+              </w:rPr>
+              <w:t>Procedimiento de baja de usuario “TRGHelper_DelAllUserData”</w:t>
+            </w:r>
+            <w:r>
+              <w:rPr>
+                <w:noProof/>
+                <w:webHidden/>
+              </w:rPr>
+              <w:tab/>
+            </w:r>
+            <w:r>
+              <w:rPr>
+                <w:noProof/>
+                <w:webHidden/>
+              </w:rPr>
+              <w:fldChar w:fldCharType="begin"/>
+            </w:r>
+            <w:r>
+              <w:rPr>
+                <w:noProof/>
+                <w:webHidden/>
+              </w:rPr>
+              <w:instrText xml:space="preserve"> PAGEREF _Toc28872561 \h </w:instrText>
+            </w:r>
+            <w:r>
+              <w:rPr>
+                <w:noProof/>
+                <w:webHidden/>
+              </w:rPr>
+            </w:r>
+            <w:r>
+              <w:rPr>
+                <w:noProof/>
+                <w:webHidden/>
+              </w:rPr>
+              <w:fldChar w:fldCharType="separate"/>
+            </w:r>
+            <w:r>
+              <w:rPr>
+                <w:noProof/>
+                <w:webHidden/>
+              </w:rPr>
+              <w:t>7</w:t>
+            </w:r>
+            <w:r>
+              <w:rPr>
+                <w:noProof/>
+                <w:webHidden/>
+              </w:rPr>
+              <w:fldChar w:fldCharType="end"/>
+            </w:r>
+          </w:hyperlink>
+        </w:p>
+        <w:p>
+          <w:pPr>
+            <w:pStyle w:val="TDC1"/>
+            <w:tabs>
+              <w:tab w:val="right" w:leader="dot" w:pos="8494"/>
+            </w:tabs>
+            <w:rPr>
+              <w:noProof/>
+              <w:lang w:eastAsia="es-ES"/>
+            </w:rPr>
+          </w:pPr>
+          <w:hyperlink w:anchor="_Toc28872562" w:history="1">
+            <w:r>
+              <w:rPr>
+                <w:rStyle w:val="Hipervnculo"/>
+                <w:noProof/>
+              </w:rPr>
+              <w:t>Reglas de Negocio</w:t>
+            </w:r>
+            <w:r>
+              <w:rPr>
+                <w:noProof/>
+                <w:webHidden/>
+              </w:rPr>
+              <w:tab/>
+            </w:r>
+            <w:r>
+              <w:rPr>
+                <w:noProof/>
+                <w:webHidden/>
+              </w:rPr>
+              <w:fldChar w:fldCharType="begin"/>
+            </w:r>
+            <w:r>
+              <w:rPr>
+                <w:noProof/>
+                <w:webHidden/>
+              </w:rPr>
+              <w:instrText xml:space="preserve"> PAGEREF _Toc28872562 \h </w:instrText>
+            </w:r>
+            <w:r>
+              <w:rPr>
+                <w:noProof/>
+                <w:webHidden/>
+              </w:rPr>
+            </w:r>
+            <w:r>
+              <w:rPr>
+                <w:noProof/>
+                <w:webHidden/>
+              </w:rPr>
+              <w:fldChar w:fldCharType="separate"/>
+            </w:r>
+            <w:r>
+              <w:rPr>
+                <w:noProof/>
+                <w:webHidden/>
+              </w:rPr>
+              <w:t>8</w:t>
+            </w:r>
+            <w:r>
+              <w:rPr>
+                <w:noProof/>
+                <w:webHidden/>
+              </w:rPr>
+              <w:fldChar w:fldCharType="end"/>
+            </w:r>
+          </w:hyperlink>
+        </w:p>
+        <w:p>
+          <w:pPr>
+            <w:pStyle w:val="TDC2"/>
+            <w:tabs>
+              <w:tab w:val="right" w:leader="dot" w:pos="8494"/>
+            </w:tabs>
+            <w:rPr>
+              <w:noProof/>
+              <w:lang w:eastAsia="es-ES"/>
+            </w:rPr>
+          </w:pPr>
+          <w:hyperlink w:anchor="_Toc28872563" w:history="1">
+            <w:r>
+              <w:rPr>
+                <w:rStyle w:val="Hipervnculo"/>
+                <w:noProof/>
+              </w:rPr>
+              <w:t>Regla 1</w:t>
+            </w:r>
+            <w:r>
+              <w:rPr>
+                <w:noProof/>
+                <w:webHidden/>
+              </w:rPr>
+              <w:tab/>
+            </w:r>
+            <w:r>
+              <w:rPr>
+                <w:noProof/>
+                <w:webHidden/>
+              </w:rPr>
+              <w:fldChar w:fldCharType="begin"/>
+            </w:r>
+            <w:r>
+              <w:rPr>
+                <w:noProof/>
+                <w:webHidden/>
+              </w:rPr>
+              <w:instrText xml:space="preserve"> PAGEREF _Toc28872563 \h </w:instrText>
+            </w:r>
+            <w:r>
+              <w:rPr>
+                <w:noProof/>
+                <w:webHidden/>
+              </w:rPr>
+            </w:r>
+            <w:r>
+              <w:rPr>
+                <w:noProof/>
+                <w:webHidden/>
+              </w:rPr>
+              <w:fldChar w:fldCharType="separate"/>
+            </w:r>
+            <w:r>
+              <w:rPr>
+                <w:noProof/>
+                <w:webHidden/>
+              </w:rPr>
+              <w:t>8</w:t>
+            </w:r>
+            <w:r>
+              <w:rPr>
+                <w:noProof/>
+                <w:webHidden/>
+              </w:rPr>
+              <w:fldChar w:fldCharType="end"/>
+            </w:r>
+          </w:hyperlink>
+        </w:p>
+        <w:p>
+          <w:pPr>
+            <w:pStyle w:val="TDC2"/>
+            <w:tabs>
+              <w:tab w:val="right" w:leader="dot" w:pos="8494"/>
+            </w:tabs>
+            <w:rPr>
+              <w:noProof/>
+              <w:lang w:eastAsia="es-ES"/>
+            </w:rPr>
+          </w:pPr>
+          <w:hyperlink w:anchor="_Toc28872564" w:history="1">
+            <w:r>
+              <w:rPr>
+                <w:rStyle w:val="Hipervnculo"/>
+                <w:noProof/>
+              </w:rPr>
+              <w:t>Regla 2</w:t>
+            </w:r>
+            <w:r>
+              <w:rPr>
+                <w:noProof/>
+                <w:webHidden/>
+              </w:rPr>
+              <w:tab/>
+            </w:r>
+            <w:r>
+              <w:rPr>
+                <w:noProof/>
+                <w:webHidden/>
+              </w:rPr>
+              <w:fldChar w:fldCharType="begin"/>
+            </w:r>
+            <w:r>
+              <w:rPr>
+                <w:noProof/>
+                <w:webHidden/>
+              </w:rPr>
+              <w:instrText xml:space="preserve"> PAGEREF _Toc28872564 \h </w:instrText>
+            </w:r>
+            <w:r>
+              <w:rPr>
+                <w:noProof/>
+                <w:webHidden/>
+              </w:rPr>
+            </w:r>
+            <w:r>
+              <w:rPr>
+                <w:noProof/>
+                <w:webHidden/>
+              </w:rPr>
+              <w:fldChar w:fldCharType="separate"/>
+            </w:r>
+            <w:r>
+              <w:rPr>
+                <w:noProof/>
+                <w:webHidden/>
+              </w:rPr>
+              <w:t>8</w:t>
+            </w:r>
+            <w:r>
+              <w:rPr>
+                <w:noProof/>
+                <w:webHidden/>
+              </w:rPr>
+              <w:fldChar w:fldCharType="end"/>
+            </w:r>
+          </w:hyperlink>
+        </w:p>
+        <w:p>
+          <w:pPr>
+            <w:pStyle w:val="TDC2"/>
+            <w:tabs>
+              <w:tab w:val="right" w:leader="dot" w:pos="8494"/>
+            </w:tabs>
+            <w:rPr>
+              <w:noProof/>
+              <w:lang w:eastAsia="es-ES"/>
+            </w:rPr>
+          </w:pPr>
+          <w:hyperlink w:anchor="_Toc28872565" w:history="1">
+            <w:r>
+              <w:rPr>
+                <w:rStyle w:val="Hipervnculo"/>
+                <w:noProof/>
+              </w:rPr>
+              <w:t>Regla 3</w:t>
+            </w:r>
+            <w:r>
+              <w:rPr>
+                <w:noProof/>
+                <w:webHidden/>
+              </w:rPr>
+              <w:tab/>
+            </w:r>
+            <w:r>
+              <w:rPr>
+                <w:noProof/>
+                <w:webHidden/>
+              </w:rPr>
+              <w:fldChar w:fldCharType="begin"/>
+            </w:r>
+            <w:r>
+              <w:rPr>
+                <w:noProof/>
+                <w:webHidden/>
+              </w:rPr>
+              <w:instrText xml:space="preserve"> PAGEREF _Toc28872565 \h </w:instrText>
+            </w:r>
+            <w:r>
+              <w:rPr>
+                <w:noProof/>
+                <w:webHidden/>
+              </w:rPr>
+            </w:r>
+            <w:r>
+              <w:rPr>
+                <w:noProof/>
+                <w:webHidden/>
+              </w:rPr>
+              <w:fldChar w:fldCharType="separate"/>
+            </w:r>
+            <w:r>
+              <w:rPr>
+                <w:noProof/>
+                <w:webHidden/>
+              </w:rPr>
+              <w:t>8</w:t>
+            </w:r>
+            <w:r>
+              <w:rPr>
+                <w:noProof/>
+                <w:webHidden/>
+              </w:rPr>
+              <w:fldChar w:fldCharType="end"/>
+            </w:r>
+          </w:hyperlink>
+        </w:p>
+        <w:p>
+          <w:pPr>
+            <w:pStyle w:val="TDC2"/>
+            <w:tabs>
+              <w:tab w:val="right" w:leader="dot" w:pos="8494"/>
+            </w:tabs>
+            <w:rPr>
+              <w:noProof/>
+              <w:lang w:eastAsia="es-ES"/>
+            </w:rPr>
+          </w:pPr>
+          <w:hyperlink w:anchor="_Toc28872566" w:history="1">
+            <w:r>
+              <w:rPr>
+                <w:rStyle w:val="Hipervnculo"/>
+                <w:noProof/>
+              </w:rPr>
+              <w:t>Regla 4</w:t>
+            </w:r>
+            <w:r>
+              <w:rPr>
+                <w:noProof/>
+                <w:webHidden/>
+              </w:rPr>
+              <w:tab/>
+            </w:r>
+            <w:r>
+              <w:rPr>
+                <w:noProof/>
+                <w:webHidden/>
+              </w:rPr>
+              <w:fldChar w:fldCharType="begin"/>
+            </w:r>
+            <w:r>
+              <w:rPr>
+                <w:noProof/>
+                <w:webHidden/>
+              </w:rPr>
+              <w:instrText xml:space="preserve"> PAGEREF _Toc28872566 \h </w:instrText>
+            </w:r>
+            <w:r>
+              <w:rPr>
+                <w:noProof/>
+                <w:webHidden/>
+              </w:rPr>
+            </w:r>
+            <w:r>
+              <w:rPr>
+                <w:noProof/>
+                <w:webHidden/>
+              </w:rPr>
+              <w:fldChar w:fldCharType="separate"/>
+            </w:r>
+            <w:r>
+              <w:rPr>
+                <w:noProof/>
+                <w:webHidden/>
+              </w:rPr>
+              <w:t>8</w:t>
+            </w:r>
+            <w:r>
+              <w:rPr>
+                <w:noProof/>
+                <w:webHidden/>
+              </w:rPr>
+              <w:fldChar w:fldCharType="end"/>
+            </w:r>
+          </w:hyperlink>
+        </w:p>
+        <w:p>
+          <w:pPr>
+            <w:pStyle w:val="TDC2"/>
+            <w:tabs>
+              <w:tab w:val="right" w:leader="dot" w:pos="8494"/>
+            </w:tabs>
+            <w:rPr>
+              <w:noProof/>
+              <w:lang w:eastAsia="es-ES"/>
+            </w:rPr>
+          </w:pPr>
+          <w:hyperlink w:anchor="_Toc28872567" w:history="1">
+            <w:r>
+              <w:rPr>
+                <w:rStyle w:val="Hipervnculo"/>
+                <w:noProof/>
+              </w:rPr>
+              <w:t>Regla 5</w:t>
+            </w:r>
+            <w:r>
+              <w:rPr>
+                <w:noProof/>
+                <w:webHidden/>
+              </w:rPr>
+              <w:tab/>
+            </w:r>
+            <w:r>
+              <w:rPr>
+                <w:noProof/>
+                <w:webHidden/>
+              </w:rPr>
+              <w:fldChar w:fldCharType="begin"/>
+            </w:r>
+            <w:r>
+              <w:rPr>
+                <w:noProof/>
+                <w:webHidden/>
+              </w:rPr>
+              <w:instrText xml:space="preserve"> PAGEREF _Toc28872567 \h </w:instrText>
+            </w:r>
+            <w:r>
+              <w:rPr>
+                <w:noProof/>
+                <w:webHidden/>
+              </w:rPr>
+            </w:r>
+            <w:r>
+              <w:rPr>
+                <w:noProof/>
+                <w:webHidden/>
+              </w:rPr>
+              <w:fldChar w:fldCharType="separate"/>
+            </w:r>
+            <w:r>
+              <w:rPr>
+                <w:noProof/>
+                <w:webHidden/>
+              </w:rPr>
+              <w:t>8</w:t>
+            </w:r>
+            <w:r>
+              <w:rPr>
+                <w:noProof/>
+                <w:webHidden/>
+              </w:rPr>
+              <w:fldChar w:fldCharType="end"/>
+            </w:r>
+          </w:hyperlink>
+        </w:p>
+        <w:p>
+          <w:pPr>
+            <w:pStyle w:val="TDC2"/>
+            <w:tabs>
+              <w:tab w:val="right" w:leader="dot" w:pos="8494"/>
+            </w:tabs>
+            <w:rPr>
+              <w:noProof/>
+              <w:lang w:eastAsia="es-ES"/>
+            </w:rPr>
+          </w:pPr>
+          <w:hyperlink w:anchor="_Toc28872568" w:history="1">
+            <w:r>
+              <w:rPr>
+                <w:rStyle w:val="Hipervnculo"/>
+                <w:noProof/>
+              </w:rPr>
+              <w:t>Regla 6</w:t>
+            </w:r>
+            <w:r>
+              <w:rPr>
+                <w:noProof/>
+                <w:webHidden/>
+              </w:rPr>
+              <w:tab/>
+            </w:r>
+            <w:r>
+              <w:rPr>
+                <w:noProof/>
+                <w:webHidden/>
+              </w:rPr>
+              <w:fldChar w:fldCharType="begin"/>
+            </w:r>
+            <w:r>
+              <w:rPr>
+                <w:noProof/>
+                <w:webHidden/>
+              </w:rPr>
+              <w:instrText xml:space="preserve"> PAGEREF _Toc28872568 \h </w:instrText>
+            </w:r>
+            <w:r>
+              <w:rPr>
+                <w:noProof/>
+                <w:webHidden/>
+              </w:rPr>
+            </w:r>
+            <w:r>
+              <w:rPr>
+                <w:noProof/>
+                <w:webHidden/>
+              </w:rPr>
+              <w:fldChar w:fldCharType="separate"/>
+            </w:r>
+            <w:r>
+              <w:rPr>
+                <w:noProof/>
+                <w:webHidden/>
+              </w:rPr>
+              <w:t>8</w:t>
+            </w:r>
+            <w:r>
+              <w:rPr>
+                <w:noProof/>
+                <w:webHidden/>
+              </w:rPr>
+              <w:fldChar w:fldCharType="end"/>
+            </w:r>
+          </w:hyperlink>
+        </w:p>
+        <w:p>
+          <w:pPr>
+            <w:pStyle w:val="TDC2"/>
+            <w:tabs>
+              <w:tab w:val="right" w:leader="dot" w:pos="8494"/>
+            </w:tabs>
+            <w:rPr>
+              <w:noProof/>
+              <w:lang w:eastAsia="es-ES"/>
+            </w:rPr>
+          </w:pPr>
+          <w:hyperlink w:anchor="_Toc28872569" w:history="1">
+            <w:r>
+              <w:rPr>
+                <w:rStyle w:val="Hipervnculo"/>
+                <w:noProof/>
+              </w:rPr>
+              <w:t>Regla 7</w:t>
+            </w:r>
+            <w:r>
+              <w:rPr>
+                <w:noProof/>
+                <w:webHidden/>
+              </w:rPr>
+              <w:tab/>
+            </w:r>
+            <w:r>
+              <w:rPr>
+                <w:noProof/>
+                <w:webHidden/>
+              </w:rPr>
+              <w:fldChar w:fldCharType="begin"/>
+            </w:r>
+            <w:r>
+              <w:rPr>
+                <w:noProof/>
+                <w:webHidden/>
+              </w:rPr>
+              <w:instrText xml:space="preserve"> PAGEREF _Toc28872569 \h </w:instrText>
+            </w:r>
+            <w:r>
+              <w:rPr>
+                <w:noProof/>
+                <w:webHidden/>
+              </w:rPr>
+            </w:r>
+            <w:r>
+              <w:rPr>
+                <w:noProof/>
+                <w:webHidden/>
+              </w:rPr>
+              <w:fldChar w:fldCharType="separate"/>
+            </w:r>
+            <w:r>
+              <w:rPr>
+                <w:noProof/>
+                <w:webHidden/>
+              </w:rPr>
+              <w:t>8</w:t>
+            </w:r>
+            <w:r>
+              <w:rPr>
+                <w:noProof/>
+                <w:webHidden/>
+              </w:rPr>
+              <w:fldChar w:fldCharType="end"/>
+            </w:r>
+          </w:hyperlink>
+        </w:p>
+        <w:p>
+          <w:pPr>
+            <w:pStyle w:val="TDC2"/>
+            <w:tabs>
+              <w:tab w:val="right" w:leader="dot" w:pos="8494"/>
+            </w:tabs>
+            <w:rPr>
+              <w:noProof/>
+              <w:lang w:eastAsia="es-ES"/>
+            </w:rPr>
+          </w:pPr>
+          <w:hyperlink w:anchor="_Toc28872570" w:history="1">
+            <w:r>
+              <w:rPr>
+                <w:rStyle w:val="Hipervnculo"/>
+                <w:noProof/>
+              </w:rPr>
+              <w:t>Regla 8</w:t>
+            </w:r>
+            <w:r>
+              <w:rPr>
+                <w:noProof/>
+                <w:webHidden/>
+              </w:rPr>
+              <w:tab/>
+            </w:r>
+            <w:r>
+              <w:rPr>
+                <w:noProof/>
+                <w:webHidden/>
+              </w:rPr>
+              <w:fldChar w:fldCharType="begin"/>
+            </w:r>
+            <w:r>
+              <w:rPr>
+                <w:noProof/>
+                <w:webHidden/>
+              </w:rPr>
+              <w:instrText xml:space="preserve"> PAGEREF _Toc28872570 \h </w:instrText>
+            </w:r>
+            <w:r>
+              <w:rPr>
+                <w:noProof/>
+                <w:webHidden/>
+              </w:rPr>
+            </w:r>
+            <w:r>
+              <w:rPr>
+                <w:noProof/>
+                <w:webHidden/>
+              </w:rPr>
+              <w:fldChar w:fldCharType="separate"/>
+            </w:r>
+            <w:r>
+              <w:rPr>
+                <w:noProof/>
+                <w:webHidden/>
+              </w:rPr>
+              <w:t>8</w:t>
+            </w:r>
+            <w:r>
+              <w:rPr>
+                <w:noProof/>
+                <w:webHidden/>
+              </w:rPr>
+              <w:fldChar w:fldCharType="end"/>
+            </w:r>
+          </w:hyperlink>
+        </w:p>
+        <w:p>
+          <w:pPr>
+            <w:pStyle w:val="TDC2"/>
+            <w:tabs>
+              <w:tab w:val="right" w:leader="dot" w:pos="8494"/>
+            </w:tabs>
+            <w:rPr>
+              <w:noProof/>
+              <w:lang w:eastAsia="es-ES"/>
+            </w:rPr>
+          </w:pPr>
+          <w:hyperlink w:anchor="_Toc28872571" w:history="1">
+            <w:r>
+              <w:rPr>
+                <w:rStyle w:val="Hipervnculo"/>
+                <w:noProof/>
+              </w:rPr>
+              <w:t>Regla 9</w:t>
+            </w:r>
+            <w:r>
+              <w:rPr>
+                <w:noProof/>
+                <w:webHidden/>
+              </w:rPr>
+              <w:tab/>
+            </w:r>
+            <w:r>
+              <w:rPr>
+                <w:noProof/>
+                <w:webHidden/>
+              </w:rPr>
+              <w:fldChar w:fldCharType="begin"/>
+            </w:r>
+            <w:r>
+              <w:rPr>
+                <w:noProof/>
+                <w:webHidden/>
+              </w:rPr>
+              <w:instrText xml:space="preserve"> PAGEREF _Toc28872571 \h </w:instrText>
+            </w:r>
+            <w:r>
+              <w:rPr>
+                <w:noProof/>
+                <w:webHidden/>
+              </w:rPr>
+            </w:r>
+            <w:r>
+              <w:rPr>
+                <w:noProof/>
+                <w:webHidden/>
+              </w:rPr>
+              <w:fldChar w:fldCharType="separate"/>
+            </w:r>
+            <w:r>
+              <w:rPr>
+                <w:noProof/>
+                <w:webHidden/>
+              </w:rPr>
+              <w:t>8</w:t>
+            </w:r>
+            <w:r>
+              <w:rPr>
+                <w:noProof/>
+                <w:webHidden/>
+              </w:rPr>
+              <w:fldChar w:fldCharType="end"/>
+            </w:r>
+          </w:hyperlink>
+        </w:p>
+        <w:p>
+          <w:pPr>
+            <w:pStyle w:val="TDC2"/>
+            <w:tabs>
+              <w:tab w:val="right" w:leader="dot" w:pos="8494"/>
+            </w:tabs>
+            <w:rPr>
+              <w:noProof/>
+              <w:lang w:eastAsia="es-ES"/>
+            </w:rPr>
+          </w:pPr>
+          <w:hyperlink w:anchor="_Toc28872572" w:history="1">
+            <w:r>
+              <w:rPr>
+                <w:rStyle w:val="Hipervnculo"/>
+                <w:noProof/>
+              </w:rPr>
+              <w:t>Regla 10</w:t>
+            </w:r>
+            <w:r>
+              <w:rPr>
+                <w:noProof/>
+                <w:webHidden/>
+              </w:rPr>
+              <w:tab/>
+            </w:r>
+            <w:r>
+              <w:rPr>
+                <w:noProof/>
+                <w:webHidden/>
+              </w:rPr>
+              <w:fldChar w:fldCharType="begin"/>
+            </w:r>
+            <w:r>
+              <w:rPr>
+                <w:noProof/>
+                <w:webHidden/>
+              </w:rPr>
+              <w:instrText xml:space="preserve"> PAGEREF _Toc28872572 \h </w:instrText>
+            </w:r>
+            <w:r>
+              <w:rPr>
+                <w:noProof/>
+                <w:webHidden/>
+              </w:rPr>
+            </w:r>
+            <w:r>
+              <w:rPr>
+                <w:noProof/>
+                <w:webHidden/>
+              </w:rPr>
+              <w:fldChar w:fldCharType="separate"/>
+            </w:r>
+            <w:r>
+              <w:rPr>
+                <w:noProof/>
+                <w:webHidden/>
+              </w:rPr>
+              <w:t>8</w:t>
+            </w:r>
+            <w:r>
+              <w:rPr>
+                <w:noProof/>
+                <w:webHidden/>
+              </w:rPr>
+              <w:fldChar w:fldCharType="end"/>
+            </w:r>
+          </w:hyperlink>
+        </w:p>
+        <w:p>
+          <w:pPr>
+            <w:pStyle w:val="TDC2"/>
+            <w:tabs>
+              <w:tab w:val="right" w:leader="dot" w:pos="8494"/>
+            </w:tabs>
+            <w:rPr>
+              <w:noProof/>
+              <w:lang w:eastAsia="es-ES"/>
+            </w:rPr>
+          </w:pPr>
+          <w:hyperlink w:anchor="_Toc28872573" w:history="1">
+            <w:r>
+              <w:rPr>
+                <w:rStyle w:val="Hipervnculo"/>
+                <w:noProof/>
+              </w:rPr>
+              <w:t>Regla 11</w:t>
+            </w:r>
+            <w:r>
+              <w:rPr>
+                <w:noProof/>
+                <w:webHidden/>
+              </w:rPr>
+              <w:tab/>
+            </w:r>
+            <w:r>
+              <w:rPr>
+                <w:noProof/>
+                <w:webHidden/>
+              </w:rPr>
+              <w:fldChar w:fldCharType="begin"/>
+            </w:r>
+            <w:r>
+              <w:rPr>
+                <w:noProof/>
+                <w:webHidden/>
+              </w:rPr>
+              <w:instrText xml:space="preserve"> PAGEREF _Toc28872573 \h </w:instrText>
+            </w:r>
+            <w:r>
+              <w:rPr>
+                <w:noProof/>
+                <w:webHidden/>
+              </w:rPr>
+            </w:r>
+            <w:r>
+              <w:rPr>
+                <w:noProof/>
+                <w:webHidden/>
+              </w:rPr>
+              <w:fldChar w:fldCharType="separate"/>
+            </w:r>
+            <w:r>
+              <w:rPr>
+                <w:noProof/>
+                <w:webHidden/>
+              </w:rPr>
+              <w:t>8</w:t>
+            </w:r>
+            <w:r>
+              <w:rPr>
+                <w:noProof/>
+                <w:webHidden/>
+              </w:rPr>
+              <w:fldChar w:fldCharType="end"/>
+            </w:r>
+          </w:hyperlink>
+        </w:p>
+        <w:p>
+          <w:pPr>
+            <w:pStyle w:val="TDC2"/>
+            <w:tabs>
+              <w:tab w:val="right" w:leader="dot" w:pos="8494"/>
+            </w:tabs>
+            <w:rPr>
+              <w:noProof/>
+              <w:lang w:eastAsia="es-ES"/>
+            </w:rPr>
+          </w:pPr>
+          <w:hyperlink w:anchor="_Toc28872574" w:history="1">
+            <w:r>
+              <w:rPr>
+                <w:rStyle w:val="Hipervnculo"/>
+                <w:noProof/>
+              </w:rPr>
+              <w:t>Regla 12</w:t>
+            </w:r>
+            <w:r>
+              <w:rPr>
+                <w:noProof/>
+                <w:webHidden/>
+              </w:rPr>
+              <w:tab/>
+            </w:r>
+            <w:r>
+              <w:rPr>
+                <w:noProof/>
+                <w:webHidden/>
+              </w:rPr>
+              <w:fldChar w:fldCharType="begin"/>
+            </w:r>
+            <w:r>
+              <w:rPr>
+                <w:noProof/>
+                <w:webHidden/>
+              </w:rPr>
+              <w:instrText xml:space="preserve"> PAGEREF _Toc28872574 \h </w:instrText>
+            </w:r>
+            <w:r>
+              <w:rPr>
+                <w:noProof/>
+                <w:webHidden/>
+              </w:rPr>
+            </w:r>
+            <w:r>
+              <w:rPr>
+                <w:noProof/>
+                <w:webHidden/>
+              </w:rPr>
+              <w:fldChar w:fldCharType="separate"/>
+            </w:r>
+            <w:r>
+              <w:rPr>
+                <w:noProof/>
+                <w:webHidden/>
+              </w:rPr>
+              <w:t>8</w:t>
+            </w:r>
+            <w:r>
+              <w:rPr>
+                <w:noProof/>
+                <w:webHidden/>
+              </w:rPr>
+              <w:fldChar w:fldCharType="end"/>
+            </w:r>
+          </w:hyperlink>
+        </w:p>
+        <w:p>
+          <w:pPr>
+            <w:pStyle w:val="TDC2"/>
+            <w:tabs>
+              <w:tab w:val="right" w:leader="dot" w:pos="8494"/>
+            </w:tabs>
+            <w:rPr>
+              <w:noProof/>
+              <w:lang w:eastAsia="es-ES"/>
+            </w:rPr>
+          </w:pPr>
+          <w:hyperlink w:anchor="_Toc28872575" w:history="1">
+            <w:r>
+              <w:rPr>
+                <w:rStyle w:val="Hipervnculo"/>
+                <w:noProof/>
+              </w:rPr>
+              <w:t>Regla 13</w:t>
+            </w:r>
+            <w:r>
+              <w:rPr>
+                <w:noProof/>
+                <w:webHidden/>
+              </w:rPr>
+              <w:tab/>
+            </w:r>
+            <w:r>
+              <w:rPr>
+                <w:noProof/>
+                <w:webHidden/>
+              </w:rPr>
+              <w:fldChar w:fldCharType="begin"/>
+            </w:r>
+            <w:r>
+              <w:rPr>
+                <w:noProof/>
+                <w:webHidden/>
+              </w:rPr>
+              <w:instrText xml:space="preserve"> PAGEREF _Toc28872575 \h </w:instrText>
+            </w:r>
+            <w:r>
+              <w:rPr>
+                <w:noProof/>
+                <w:webHidden/>
+              </w:rPr>
+            </w:r>
+            <w:r>
+              <w:rPr>
+                <w:noProof/>
+                <w:webHidden/>
+              </w:rPr>
+              <w:fldChar w:fldCharType="separate"/>
+            </w:r>
+            <w:r>
+              <w:rPr>
+                <w:noProof/>
+                <w:webHidden/>
+              </w:rPr>
+              <w:t>8</w:t>
+            </w:r>
+            <w:r>
+              <w:rPr>
+                <w:noProof/>
+                <w:webHidden/>
+              </w:rPr>
+              <w:fldChar w:fldCharType="end"/>
+            </w:r>
+          </w:hyperlink>
+        </w:p>
+        <w:p>
+          <w:pPr>
+            <w:pStyle w:val="TDC2"/>
+            <w:tabs>
+              <w:tab w:val="right" w:leader="dot" w:pos="8494"/>
+            </w:tabs>
+            <w:rPr>
+              <w:noProof/>
+              <w:lang w:eastAsia="es-ES"/>
+            </w:rPr>
+          </w:pPr>
+          <w:hyperlink w:anchor="_Toc28872576" w:history="1">
+            <w:r>
+              <w:rPr>
+                <w:rStyle w:val="Hipervnculo"/>
+                <w:noProof/>
+              </w:rPr>
+              <w:t>Regla 14</w:t>
+            </w:r>
+            <w:r>
+              <w:rPr>
+                <w:noProof/>
+                <w:webHidden/>
+              </w:rPr>
+              <w:tab/>
+            </w:r>
+            <w:r>
+              <w:rPr>
+                <w:noProof/>
+                <w:webHidden/>
+              </w:rPr>
+              <w:fldChar w:fldCharType="begin"/>
+            </w:r>
+            <w:r>
+              <w:rPr>
+                <w:noProof/>
+                <w:webHidden/>
+              </w:rPr>
+              <w:instrText xml:space="preserve"> PAGEREF _Toc28872576 \h </w:instrText>
+            </w:r>
+            <w:r>
+              <w:rPr>
+                <w:noProof/>
+                <w:webHidden/>
+              </w:rPr>
+            </w:r>
+            <w:r>
+              <w:rPr>
+                <w:noProof/>
+                <w:webHidden/>
+              </w:rPr>
+              <w:fldChar w:fldCharType="separate"/>
+            </w:r>
+            <w:r>
+              <w:rPr>
+                <w:noProof/>
+                <w:webHidden/>
+              </w:rPr>
+              <w:t>8</w:t>
             </w:r>
             <w:r>
               <w:rPr>
@@ -1454,15 +2826,10 @@
       </w:sdtContent>
     </w:sdt>
     <w:p>
-      <w:r>
-        <w:br w:type="page"/>
-      </w:r>
-    </w:p>
-    <w:p>
       <w:pPr>
         <w:pStyle w:val="Ttulo1"/>
       </w:pPr>
-      <w:bookmarkStart w:id="0" w:name="_Toc28350142"/>
+      <w:bookmarkStart w:id="0" w:name="_Toc28872543"/>
       <w:r>
         <w:lastRenderedPageBreak/>
         <w:t>Objetivo del proyecto</w:t>
@@ -1476,40 +2843,26 @@
       <w:r>
         <w:t xml:space="preserve">En esta tarea se busca poner en </w:t>
       </w:r>
-      <w:proofErr w:type="spellStart"/>
-      <w:r>
-        <w:t>practica</w:t>
-      </w:r>
-      <w:proofErr w:type="spellEnd"/>
+      <w:r>
+        <w:t>práctica</w:t>
+      </w:r>
       <w:r>
         <w:t xml:space="preserve"> todos los conocimientos obtenidos hasta ahora en los </w:t>
       </w:r>
-      <w:proofErr w:type="spellStart"/>
-      <w:r>
-        <w:t>modulos</w:t>
-      </w:r>
-      <w:proofErr w:type="spellEnd"/>
+      <w:r>
+        <w:t>módulos</w:t>
+      </w:r>
       <w:r>
         <w:t xml:space="preserve"> de primer y segundo año relacionados con las bases de datos.</w:t>
       </w:r>
       <w:r>
         <w:t xml:space="preserve"> Para ello se diseñara y construirá una base de datos desde cero que </w:t>
       </w:r>
-      <w:proofErr w:type="spellStart"/>
-      <w:r>
-        <w:t>debera</w:t>
-      </w:r>
-      <w:proofErr w:type="spellEnd"/>
-      <w:r>
-        <w:t xml:space="preserve"> poseer diagramas, procedimientos y </w:t>
-      </w:r>
-      <w:proofErr w:type="spellStart"/>
-      <w:r>
-        <w:t>triggers</w:t>
-      </w:r>
-      <w:proofErr w:type="spellEnd"/>
-      <w:r>
-        <w:t xml:space="preserve"> y el cor</w:t>
+      <w:r>
+        <w:t>deberá</w:t>
+      </w:r>
+      <w:r>
+        <w:t xml:space="preserve"> poseer diagramas, procedimientos y triggers y el cor</w:t>
       </w:r>
       <w:r>
         <w:t>respondiente lenguaje DDL.</w:t>
@@ -1519,7 +2872,7 @@
       <w:pPr>
         <w:pStyle w:val="Ttulo1"/>
       </w:pPr>
-      <w:bookmarkStart w:id="1" w:name="_Toc28350143"/>
+      <w:bookmarkStart w:id="1" w:name="_Toc28872544"/>
       <w:r>
         <w:t>Ideas iniciales</w:t>
       </w:r>
@@ -1561,7 +2914,7 @@
       <w:pPr>
         <w:pStyle w:val="Ttulo2"/>
       </w:pPr>
-      <w:bookmarkStart w:id="2" w:name="_Toc28350144"/>
+      <w:bookmarkStart w:id="2" w:name="_Toc28872545"/>
       <w:r>
         <w:t>Posibles mundos reales:</w:t>
       </w:r>
@@ -1590,11 +2943,9 @@
       <w:r>
         <w:t xml:space="preserve">Empresa </w:t>
       </w:r>
-      <w:proofErr w:type="spellStart"/>
-      <w:r>
-        <w:t>generica</w:t>
-      </w:r>
-      <w:proofErr w:type="spellEnd"/>
+      <w:r>
+        <w:t>genérica</w:t>
+      </w:r>
     </w:p>
     <w:p>
       <w:pPr>
@@ -1698,16 +3049,8 @@
         <w:rPr>
           <w:highlight w:val="yellow"/>
         </w:rPr>
-        <w:t xml:space="preserve">Reinos de </w:t>
-      </w:r>
-      <w:proofErr w:type="spellStart"/>
-      <w:r>
-        <w:rPr>
-          <w:highlight w:val="yellow"/>
-        </w:rPr>
-        <w:t>Thalesia</w:t>
-      </w:r>
-      <w:proofErr w:type="spellEnd"/>
+        <w:t>Reinos de Thalesia</w:t>
+      </w:r>
     </w:p>
     <w:p>
       <w:pPr>
@@ -1726,21 +3069,7 @@
         <w:rPr>
           <w:b/>
         </w:rPr>
-        <w:t xml:space="preserve">[Reinos de </w:t>
-      </w:r>
-      <w:proofErr w:type="spellStart"/>
-      <w:r>
-        <w:rPr>
-          <w:b/>
-        </w:rPr>
-        <w:t>Thalesia</w:t>
-      </w:r>
-      <w:proofErr w:type="spellEnd"/>
-      <w:r>
-        <w:rPr>
-          <w:b/>
-        </w:rPr>
-        <w:t>]</w:t>
+        <w:t>[Reinos de Thalesia]</w:t>
       </w:r>
       <w:r>
         <w:t xml:space="preserve">, </w:t>
@@ -1762,15 +3091,7 @@
         <w:pStyle w:val="Prrafodelista"/>
       </w:pPr>
       <w:r>
-        <w:t xml:space="preserve">Reinos de </w:t>
-      </w:r>
-      <w:proofErr w:type="spellStart"/>
-      <w:r>
-        <w:t>Thalesia</w:t>
-      </w:r>
-      <w:proofErr w:type="spellEnd"/>
-      <w:r>
-        <w:t xml:space="preserve"> en su forma real </w:t>
+        <w:t xml:space="preserve">Reinos de Thalesia en su forma real </w:t>
       </w:r>
       <w:r>
         <w:t xml:space="preserve">se trata de </w:t>
@@ -1778,30 +3099,24 @@
       <w:r>
         <w:t xml:space="preserve">en un foro en el cual se desarrolla un "juego" con el mismo nombre. Este juego consiste una actividad de rol en vivo, </w:t>
       </w:r>
-      <w:proofErr w:type="spellStart"/>
-      <w:r>
-        <w:t>mas</w:t>
-      </w:r>
-      <w:proofErr w:type="spellEnd"/>
+      <w:r>
+        <w:t>más</w:t>
+      </w:r>
       <w:r>
         <w:t xml:space="preserve"> conocido com</w:t>
       </w:r>
       <w:r>
         <w:t xml:space="preserve">o LARP por sus siglas en ingles. En otras palabras, la </w:t>
       </w:r>
-      <w:proofErr w:type="spellStart"/>
-      <w:r>
-        <w:t>interpretacion</w:t>
-      </w:r>
-      <w:proofErr w:type="spellEnd"/>
+      <w:r>
+        <w:t>interpretación</w:t>
+      </w:r>
       <w:r>
         <w:t xml:space="preserve"> de personajes ficticios en un ambiente ficticio añadiendo el factor </w:t>
       </w:r>
-      <w:proofErr w:type="spellStart"/>
-      <w:r>
-        <w:t>fisico</w:t>
-      </w:r>
-      <w:proofErr w:type="spellEnd"/>
+      <w:r>
+        <w:t>físico</w:t>
+      </w:r>
       <w:r>
         <w:t>.</w:t>
       </w:r>
@@ -1819,6 +3134,7 @@
       <w:r>
         <w:rPr>
           <w:noProof/>
+          <w:lang w:eastAsia="es-ES"/>
         </w:rPr>
         <w:drawing>
           <wp:inline distT="0" distB="0" distL="0" distR="0">
@@ -1838,7 +3154,7 @@
                     </pic:cNvPicPr>
                   </pic:nvPicPr>
                   <pic:blipFill>
-                    <a:blip r:embed="rId9" cstate="print"/>
+                    <a:blip r:embed="rId10" cstate="print"/>
                     <a:srcRect/>
                     <a:stretch>
                       <a:fillRect/>
@@ -1876,7 +3192,7 @@
       <w:pPr>
         <w:pStyle w:val="Ttulo1"/>
       </w:pPr>
-      <w:bookmarkStart w:id="3" w:name="_Toc28350145"/>
+      <w:bookmarkStart w:id="3" w:name="_Toc28872546"/>
       <w:r>
         <w:lastRenderedPageBreak/>
         <w:t>Planteamiento del mundo real</w:t>
@@ -1888,15 +3204,7 @@
         <w:pStyle w:val="Prrafodelista"/>
       </w:pPr>
       <w:r>
-        <w:t xml:space="preserve">El señor Mario, en toda su buena voluntad, desea facilitar el trabajo a los gestores del juego de rol "Reinos de </w:t>
-      </w:r>
-      <w:proofErr w:type="spellStart"/>
-      <w:r>
-        <w:t>Thalesia</w:t>
-      </w:r>
-      <w:proofErr w:type="spellEnd"/>
-      <w:r>
-        <w:t>". Por ello, dado que las características de este juego hacen que tenga que manejarse una inmensa cantidad de datos les propone diseñar y crear una base de datos para centralizar su gestión y dejar de utilizar hojas de Excel repartidas entre la carpeta de Escritorio, Google Drive y Descargas.</w:t>
+        <w:t>El señor Mario, en toda su buena voluntad, desea facilitar el trabajo a los gestores del juego de rol "Reinos de Thalesia". Por ello, dado que las características de este juego hacen que tenga que manejarse una inmensa cantidad de datos les propone diseñar y crear una base de datos para centralizar su gestión y dejar de utilizar hojas de Excel repartidas entre la carpeta de Escritorio, Google Drive y Descargas.</w:t>
       </w:r>
     </w:p>
     <w:p>
@@ -1917,7 +3225,7 @@
         <w:pStyle w:val="Ttulo2"/>
         <w:ind w:left="708"/>
       </w:pPr>
-      <w:bookmarkStart w:id="4" w:name="_Toc28350146"/>
+      <w:bookmarkStart w:id="4" w:name="_Toc28872547"/>
       <w:r>
         <w:t>Supuesto 1</w:t>
       </w:r>
@@ -1931,21 +3239,11 @@
       <w:r>
         <w:t xml:space="preserve">Como todo foro, existen usuarios de los cuales se requiere almacenar su información personal que </w:t>
       </w:r>
-      <w:proofErr w:type="spellStart"/>
-      <w:r>
-        <w:t>sera</w:t>
-      </w:r>
-      <w:proofErr w:type="spellEnd"/>
-      <w:r>
-        <w:t xml:space="preserve"> la siguiente: </w:t>
-      </w:r>
-      <w:proofErr w:type="spellStart"/>
-      <w:r>
-        <w:t>Login</w:t>
-      </w:r>
-      <w:proofErr w:type="spellEnd"/>
-      <w:r>
-        <w:t>, Correo electrónico,</w:t>
+      <w:r>
+        <w:t>será</w:t>
+      </w:r>
+      <w:r>
+        <w:t xml:space="preserve"> la siguiente: Login, Correo electrónico,</w:t>
       </w:r>
       <w:r>
         <w:t xml:space="preserve"> Nick,</w:t>
@@ -1953,38 +3251,24 @@
       <w:r>
         <w:t xml:space="preserve"> Contraseña, Genero, Fecha De Nacimiento, Localización. Se querrá almacenar también su personaje para el juego. El usuario podrá también supervisar temas que sean de su interés con lo cual se deberá almacenar esta información también. </w:t>
       </w:r>
-      <w:proofErr w:type="spellStart"/>
-      <w:r>
-        <w:t>Ademas</w:t>
-      </w:r>
-      <w:proofErr w:type="spellEnd"/>
+      <w:r>
+        <w:t>Además</w:t>
+      </w:r>
       <w:r>
         <w:t>, podrán ser moderadores de temas lo cual se tendrá que almacenar.</w:t>
       </w:r>
       <w:r>
-        <w:t xml:space="preserve"> Tanto el su nombre de </w:t>
-      </w:r>
-      <w:proofErr w:type="spellStart"/>
-      <w:r>
-        <w:t>Login</w:t>
-      </w:r>
-      <w:proofErr w:type="spellEnd"/>
-      <w:r>
-        <w:t xml:space="preserve"> como su correo </w:t>
-      </w:r>
-      <w:proofErr w:type="spellStart"/>
-      <w:r>
-        <w:t>electronico</w:t>
-      </w:r>
-      <w:proofErr w:type="spellEnd"/>
+        <w:t xml:space="preserve"> Tanto el su nombre de Login como su correo </w:t>
+      </w:r>
+      <w:r>
+        <w:t>electrónico</w:t>
+      </w:r>
       <w:r>
         <w:t xml:space="preserve"> no </w:t>
       </w:r>
-      <w:proofErr w:type="spellStart"/>
-      <w:r>
-        <w:t>podran</w:t>
-      </w:r>
-      <w:proofErr w:type="spellEnd"/>
+      <w:r>
+        <w:t>podrán</w:t>
+      </w:r>
       <w:r>
         <w:t xml:space="preserve"> repetirse.</w:t>
       </w:r>
@@ -1994,7 +3278,7 @@
         <w:pStyle w:val="Ttulo2"/>
         <w:ind w:left="708"/>
       </w:pPr>
-      <w:bookmarkStart w:id="5" w:name="_Toc28350147"/>
+      <w:bookmarkStart w:id="5" w:name="_Toc28872548"/>
       <w:r>
         <w:t>Supuesto 2</w:t>
       </w:r>
@@ -2014,7 +3298,7 @@
         <w:pStyle w:val="Ttulo2"/>
         <w:ind w:left="708"/>
       </w:pPr>
-      <w:bookmarkStart w:id="6" w:name="_Toc28350148"/>
+      <w:bookmarkStart w:id="6" w:name="_Toc28872549"/>
       <w:r>
         <w:t>Supuesto 3</w:t>
       </w:r>
@@ -2049,7 +3333,7 @@
         <w:pStyle w:val="Ttulo2"/>
         <w:ind w:left="708"/>
       </w:pPr>
-      <w:bookmarkStart w:id="7" w:name="_Toc28350149"/>
+      <w:bookmarkStart w:id="7" w:name="_Toc28872550"/>
       <w:r>
         <w:t>Supuesto 4</w:t>
       </w:r>
@@ -2081,7 +3365,7 @@
         <w:pStyle w:val="Ttulo2"/>
         <w:ind w:left="708"/>
       </w:pPr>
-      <w:bookmarkStart w:id="8" w:name="_Toc28350150"/>
+      <w:bookmarkStart w:id="8" w:name="_Toc28872551"/>
       <w:r>
         <w:t>Supuesto 5</w:t>
       </w:r>
@@ -2107,7 +3391,7 @@
         <w:pStyle w:val="Ttulo2"/>
         <w:ind w:left="708"/>
       </w:pPr>
-      <w:bookmarkStart w:id="9" w:name="_Toc28350151"/>
+      <w:bookmarkStart w:id="9" w:name="_Toc28872552"/>
       <w:r>
         <w:t>Supuesto 6</w:t>
       </w:r>
@@ -2141,7 +3425,7 @@
         <w:pStyle w:val="Ttulo2"/>
         <w:ind w:left="708"/>
       </w:pPr>
-      <w:bookmarkStart w:id="10" w:name="_Toc28350152"/>
+      <w:bookmarkStart w:id="10" w:name="_Toc28872553"/>
       <w:r>
         <w:lastRenderedPageBreak/>
         <w:t>Supuesto 7</w:t>
@@ -2154,7 +3438,13 @@
         <w:ind w:left="1416"/>
       </w:pPr>
       <w:r>
-        <w:t>En el juego existen diferentes reinos únicos, de estos reinos se quiere almacenar su Nombre, Monarca, Forma de gobierno, Legado, Contacto, Lema, Religión de estado, Ejercito, Territorio Capital, Descripción los territorios que posee y los personajes que pertenecen a este reino. Tanto Legado como Monarca deben ser personajes de jugadores.</w:t>
+        <w:t xml:space="preserve">En el juego existen diferentes reinos únicos, de estos reinos se quiere almacenar su Nombre, Monarca, Forma de gobierno, Legado, Contacto, Lema, Religión de estado, </w:t>
+      </w:r>
+      <w:r>
+        <w:t>Ejército</w:t>
+      </w:r>
+      <w:r>
+        <w:t>, Territorio Capital, Descripción los territorios que posee y los personajes que pertenecen a este reino. Tanto Legado como Monarca deben ser personajes de jugadores.</w:t>
       </w:r>
     </w:p>
     <w:p>
@@ -2162,7 +3452,7 @@
         <w:pStyle w:val="Ttulo2"/>
         <w:ind w:left="708"/>
       </w:pPr>
-      <w:bookmarkStart w:id="11" w:name="_Toc28350153"/>
+      <w:bookmarkStart w:id="11" w:name="_Toc28872554"/>
       <w:r>
         <w:t>Supuesto 8</w:t>
       </w:r>
@@ -2179,11 +3469,9 @@
       <w:r>
         <w:t xml:space="preserve"> que </w:t>
       </w:r>
-      <w:proofErr w:type="spellStart"/>
-      <w:r>
-        <w:t>sera</w:t>
-      </w:r>
-      <w:proofErr w:type="spellEnd"/>
+      <w:r>
+        <w:t>será</w:t>
+      </w:r>
       <w:r>
         <w:t xml:space="preserve"> su distintivo</w:t>
       </w:r>
@@ -2196,7 +3484,7 @@
         <w:pStyle w:val="Ttulo2"/>
         <w:ind w:left="708"/>
       </w:pPr>
-      <w:bookmarkStart w:id="12" w:name="_Toc28350154"/>
+      <w:bookmarkStart w:id="12" w:name="_Toc28872555"/>
       <w:r>
         <w:t>Supuesto 9</w:t>
       </w:r>
@@ -2211,26 +3499,10 @@
         <w:t>Cada territorio poseerá una serie de recursos que otorgara al reino. Estos recursos serán Comida, Madera, Piedra, Hierro, Dinero, Po</w:t>
       </w:r>
       <w:r>
-        <w:t>blación, Edificios, Asedio(</w:t>
-      </w:r>
-      <w:proofErr w:type="spellStart"/>
-      <w:r>
-        <w:t>Atk</w:t>
-      </w:r>
-      <w:proofErr w:type="spellEnd"/>
-      <w:r>
-        <w:t>) y</w:t>
-      </w:r>
-      <w:r>
-        <w:t xml:space="preserve"> Defensas(</w:t>
-      </w:r>
-      <w:proofErr w:type="spellStart"/>
-      <w:r>
-        <w:t>Def</w:t>
-      </w:r>
-      <w:proofErr w:type="spellEnd"/>
-      <w:r>
-        <w:t>).</w:t>
+        <w:t>blación, Edificios, Asedio(Atk) y</w:t>
+      </w:r>
+      <w:r>
+        <w:t xml:space="preserve"> Defensas(Def).</w:t>
       </w:r>
     </w:p>
     <w:p>
@@ -2238,7 +3510,7 @@
         <w:pStyle w:val="Ttulo2"/>
         <w:ind w:left="708"/>
       </w:pPr>
-      <w:bookmarkStart w:id="13" w:name="_Toc28350155"/>
+      <w:bookmarkStart w:id="13" w:name="_Toc28872556"/>
       <w:r>
         <w:t>Supuesto 10</w:t>
       </w:r>
@@ -2263,6 +3535,665 @@
       </w:r>
       <w:r>
         <w:t xml:space="preserve"> participa deberá saberse.</w:t>
+      </w:r>
+    </w:p>
+    <w:p>
+      <w:pPr>
+        <w:pStyle w:val="Ttulo1"/>
+      </w:pPr>
+      <w:bookmarkStart w:id="14" w:name="_Toc28872557"/>
+      <w:r>
+        <w:t>Procedimientos almacenados requeridos</w:t>
+      </w:r>
+      <w:bookmarkEnd w:id="14"/>
+    </w:p>
+    <w:p>
+      <w:pPr>
+        <w:pStyle w:val="Ttulo2"/>
+        <w:ind w:left="708"/>
+      </w:pPr>
+      <w:bookmarkStart w:id="15" w:name="_Toc28872558"/>
+      <w:r>
+        <w:t>Procedimiento generador de códigos “</w:t>
+      </w:r>
+      <w:r>
+        <w:t>TRGHelper_GenWeakCode”</w:t>
+      </w:r>
+      <w:bookmarkEnd w:id="15"/>
+    </w:p>
+    <w:p>
+      <w:pPr>
+        <w:pStyle w:val="Prrafodelista"/>
+      </w:pPr>
+      <w:r>
+        <w:t xml:space="preserve">Este procedimiento actuara como ayudante del </w:t>
+      </w:r>
+      <w:r>
+        <w:rPr>
+          <w:i/>
+        </w:rPr>
+        <w:t>trigger</w:t>
+      </w:r>
+      <w:r>
+        <w:t xml:space="preserve"> que se encarga de añadir los códigos a las tablas </w:t>
+      </w:r>
+      <w:r>
+        <w:rPr>
+          <w:u w:val="single"/>
+        </w:rPr>
+        <w:t>CONVERSACIONES</w:t>
+      </w:r>
+      <w:r>
+        <w:t xml:space="preserve"> y </w:t>
+      </w:r>
+      <w:r>
+        <w:rPr>
+          <w:u w:val="single"/>
+        </w:rPr>
+        <w:t>MENSAJES</w:t>
+      </w:r>
+      <w:r>
+        <w:t xml:space="preserve"> cada vez que se inserta un registro.</w:t>
+      </w:r>
+    </w:p>
+    <w:p>
+      <w:pPr>
+        <w:pStyle w:val="Prrafodelista"/>
+      </w:pPr>
+      <w:r>
+        <w:t>Su función consistirá en generar el código correspondiente siguiendo las reglas 3 y 4 siendo consciente del contexto en el que se le llama y devolverlo al llamante.</w:t>
+      </w:r>
+    </w:p>
+    <w:p>
+      <w:pPr>
+        <w:pStyle w:val="Ttulo2"/>
+        <w:ind w:left="708"/>
+      </w:pPr>
+      <w:bookmarkStart w:id="16" w:name="_Toc28872559"/>
+      <w:r>
+        <w:t>Procedimiento para personajes en estado KIA “SP_PlayerCharDeath”</w:t>
+      </w:r>
+      <w:bookmarkEnd w:id="16"/>
+    </w:p>
+    <w:p>
+      <w:pPr>
+        <w:pStyle w:val="Prrafodelista"/>
+      </w:pPr>
+      <w:r>
+        <w:t>Este deberá ejecutarse cada vez que un personaje de un jugador muera o sea eliminado en el contexto del  juego (No de la base de datos)</w:t>
+      </w:r>
+      <w:r>
+        <w:t xml:space="preserve"> siguiendo la regla 5</w:t>
+      </w:r>
+      <w:r>
+        <w:t>.</w:t>
+      </w:r>
+    </w:p>
+    <w:p>
+      <w:pPr>
+        <w:pStyle w:val="Prrafodelista"/>
+      </w:pPr>
+      <w:r>
+        <w:t>Su ejecución eliminara el registro de la tabla personajes y lo guardara en una tabla creada específicamente para el almacenaje</w:t>
+      </w:r>
+      <w:r>
+        <w:t xml:space="preserve"> de todos los personajes en tal estado</w:t>
+      </w:r>
+      <w:r>
+        <w:t>.</w:t>
+      </w:r>
+      <w:r>
+        <w:t xml:space="preserve"> </w:t>
+      </w:r>
+      <w:r>
+        <w:t>Deberá</w:t>
+      </w:r>
+      <w:r>
+        <w:t xml:space="preserve"> </w:t>
+      </w:r>
+      <w:r>
+        <w:t>tener en cuenta la posibilidad de que dicho personaje sea Rey/Legado y actuar en consecuencia.</w:t>
+      </w:r>
+    </w:p>
+    <w:p>
+      <w:r>
+        <w:br w:type="page"/>
+      </w:r>
+    </w:p>
+    <w:p>
+      <w:pPr>
+        <w:pStyle w:val="Ttulo2"/>
+        <w:ind w:left="708"/>
+      </w:pPr>
+      <w:bookmarkStart w:id="17" w:name="_Toc28872560"/>
+      <w:r>
+        <w:lastRenderedPageBreak/>
+        <w:t>Procedimiento para la destrucción de un reino “SP_KngdmDestroyed”</w:t>
+      </w:r>
+      <w:bookmarkEnd w:id="17"/>
+    </w:p>
+    <w:p>
+      <w:pPr>
+        <w:pStyle w:val="Prrafodelista"/>
+      </w:pPr>
+      <w:r>
+        <w:t>Procedimiento para cuando se produzca la caída de un reino</w:t>
+      </w:r>
+      <w:r>
+        <w:t xml:space="preserve"> según la regla 6</w:t>
+      </w:r>
+      <w:r>
+        <w:t>.</w:t>
+      </w:r>
+    </w:p>
+    <w:p>
+      <w:pPr>
+        <w:pStyle w:val="Prrafodelista"/>
+      </w:pPr>
+      <w:r>
+        <w:t>Su propósito será la restauración de todos los territorios correspondientes a tal reino a terrenos neutrales / tierra de nadie.</w:t>
+      </w:r>
+    </w:p>
+    <w:p>
+      <w:pPr>
+        <w:pStyle w:val="Prrafodelista"/>
+      </w:pPr>
+    </w:p>
+    <w:p>
+      <w:pPr>
+        <w:pStyle w:val="Prrafodelista"/>
+      </w:pPr>
+      <w:r>
+        <w:t>Como extra, podría añadírsele la consciencia del contexto en el cual cae el reino</w:t>
+      </w:r>
+      <w:r>
+        <w:t xml:space="preserve"> cae, de tal forma que si es conquistado por otro gestione entonces el estado de los </w:t>
+      </w:r>
+      <w:r>
+        <w:t>territorios</w:t>
+      </w:r>
+      <w:r>
+        <w:t xml:space="preserve"> de una forma correspondiente</w:t>
+      </w:r>
+      <w:r>
+        <w:t xml:space="preserve">. </w:t>
+      </w:r>
+      <w:r>
+        <w:t>Además</w:t>
+      </w:r>
+      <w:r>
+        <w:t>, podría encargársele la reorganización de los personajes pertenecientes a tal reino.</w:t>
+      </w:r>
+    </w:p>
+    <w:p>
+      <w:pPr>
+        <w:pStyle w:val="Ttulo2"/>
+        <w:ind w:left="708"/>
+      </w:pPr>
+      <w:bookmarkStart w:id="18" w:name="_Toc28872561"/>
+      <w:r>
+        <w:t>Procedimiento de baja de usuario “TRGHelper_DelAllUserData”</w:t>
+      </w:r>
+      <w:bookmarkEnd w:id="18"/>
+    </w:p>
+    <w:p>
+      <w:pPr>
+        <w:pStyle w:val="Prrafodelista"/>
+      </w:pPr>
+      <w:r>
+        <w:t>En caso de que un usuario quiera darse de baja y solicite la eliminación de todos sus datos,</w:t>
+      </w:r>
+      <w:r>
+        <w:t xml:space="preserve"> siguiendo la regla 12</w:t>
+      </w:r>
+      <w:r>
+        <w:t xml:space="preserve"> este procedimiento será llamado por un </w:t>
+      </w:r>
+      <w:r>
+        <w:rPr>
+          <w:i/>
+        </w:rPr>
+        <w:t>trigger</w:t>
+      </w:r>
+      <w:r>
+        <w:t xml:space="preserve"> dada la </w:t>
+      </w:r>
+      <w:r>
+        <w:t>eliminación</w:t>
+      </w:r>
+      <w:r>
+        <w:t xml:space="preserve"> de un registro de </w:t>
+      </w:r>
+      <w:r>
+        <w:rPr>
+          <w:u w:val="single"/>
+        </w:rPr>
+        <w:t>USUARIOS</w:t>
+      </w:r>
+      <w:r>
+        <w:t>.</w:t>
+      </w:r>
+    </w:p>
+    <w:p>
+      <w:pPr>
+        <w:pStyle w:val="Prrafodelista"/>
+      </w:pPr>
+      <w:r>
+        <w:t>Dada toda la información unida al usuario, su objetivo es la simplificación de tal proceso con lo cual deberá de encargarse de eliminar todos los datos</w:t>
+      </w:r>
+      <w:r>
+        <w:t xml:space="preserve"> unidos a este</w:t>
+      </w:r>
+      <w:r>
+        <w:t xml:space="preserve"> teniendo en cuenta las relaciones entre tablas.</w:t>
+      </w:r>
+    </w:p>
+    <w:p>
+      <w:pPr>
+        <w:pStyle w:val="Prrafodelista"/>
+      </w:pPr>
+    </w:p>
+    <w:p>
+      <w:pPr>
+        <w:pStyle w:val="Prrafodelista"/>
+      </w:pPr>
+      <w:r>
+        <w:t xml:space="preserve">Con tal de evitar la </w:t>
+      </w:r>
+      <w:r>
+        <w:t>eliminación</w:t>
+      </w:r>
+      <w:r>
+        <w:t xml:space="preserve"> de información vital como </w:t>
+      </w:r>
+      <w:r>
+        <w:rPr>
+          <w:u w:val="single"/>
+        </w:rPr>
+        <w:t>CONVERSACIONES</w:t>
+      </w:r>
+      <w:r>
+        <w:t xml:space="preserve"> o </w:t>
+      </w:r>
+      <w:r>
+        <w:rPr>
+          <w:u w:val="single"/>
+        </w:rPr>
+        <w:t>MENSAJES</w:t>
+      </w:r>
+      <w:r>
+        <w:t xml:space="preserve"> que el usuario haya creado,</w:t>
+      </w:r>
+      <w:r>
+        <w:t xml:space="preserve"> su creador será sustituido por un usuario identificado como </w:t>
+      </w:r>
+      <w:r>
+        <w:t>“DELETED</w:t>
+      </w:r>
+      <w:r>
+        <w:t>”</w:t>
+      </w:r>
+    </w:p>
+    <w:p>
+      <w:r>
+        <w:br w:type="page"/>
+      </w:r>
+    </w:p>
+    <w:p>
+      <w:pPr>
+        <w:pStyle w:val="Ttulo1"/>
+      </w:pPr>
+      <w:bookmarkStart w:id="19" w:name="_Toc28872562"/>
+      <w:r>
+        <w:lastRenderedPageBreak/>
+        <w:t>Reglas de Negocio</w:t>
+      </w:r>
+      <w:bookmarkEnd w:id="19"/>
+    </w:p>
+    <w:p>
+      <w:pPr>
+        <w:pStyle w:val="Ttulo2"/>
+        <w:ind w:left="708"/>
+      </w:pPr>
+      <w:bookmarkStart w:id="20" w:name="_Toc28872563"/>
+      <w:r>
+        <w:t>Regla 1</w:t>
+      </w:r>
+      <w:bookmarkEnd w:id="20"/>
+    </w:p>
+    <w:p>
+      <w:pPr>
+        <w:pStyle w:val="Prrafodelista"/>
+      </w:pPr>
+      <w:r>
+        <w:t>Un usuario únicamente podrá crear temas si es administrador.</w:t>
+      </w:r>
+    </w:p>
+    <w:p>
+      <w:pPr>
+        <w:pStyle w:val="Ttulo2"/>
+        <w:ind w:left="708"/>
+      </w:pPr>
+      <w:bookmarkStart w:id="21" w:name="_Toc28872564"/>
+      <w:r>
+        <w:t>Regla 2</w:t>
+      </w:r>
+      <w:bookmarkEnd w:id="21"/>
+    </w:p>
+    <w:p>
+      <w:pPr>
+        <w:pStyle w:val="Prrafodelista"/>
+      </w:pPr>
+      <w:r>
+        <w:t>Un usuario únicamente podrá moderar temas si es moderador</w:t>
+      </w:r>
+      <w:r>
+        <w:t>.</w:t>
+      </w:r>
+    </w:p>
+    <w:p>
+      <w:pPr>
+        <w:pStyle w:val="Ttulo2"/>
+        <w:ind w:left="708"/>
+      </w:pPr>
+      <w:bookmarkStart w:id="22" w:name="_Toc28872565"/>
+      <w:r>
+        <w:t>Regla 3</w:t>
+      </w:r>
+      <w:bookmarkEnd w:id="22"/>
+    </w:p>
+    <w:p>
+      <w:pPr>
+        <w:pStyle w:val="Prrafodelista"/>
+      </w:pPr>
+      <w:r>
+        <w:t xml:space="preserve">El código de las conversaciones será igual al </w:t>
+      </w:r>
+      <w:r>
+        <w:t>número</w:t>
+      </w:r>
+      <w:r>
+        <w:t xml:space="preserve"> de la conversación dentro de su correspondiente tema.</w:t>
+      </w:r>
+    </w:p>
+    <w:p>
+      <w:pPr>
+        <w:pStyle w:val="Ttulo2"/>
+        <w:ind w:left="708"/>
+      </w:pPr>
+      <w:bookmarkStart w:id="23" w:name="_Toc28872566"/>
+      <w:r>
+        <w:t>Regla 4</w:t>
+      </w:r>
+      <w:bookmarkEnd w:id="23"/>
+    </w:p>
+    <w:p>
+      <w:pPr>
+        <w:pStyle w:val="Prrafodelista"/>
+      </w:pPr>
+      <w:r>
+        <w:t xml:space="preserve">El código de los mensajes será igual al </w:t>
+      </w:r>
+      <w:r>
+        <w:t>número</w:t>
+      </w:r>
+      <w:r>
+        <w:t xml:space="preserve"> del mensaje dentro de su correspondiente conversación.</w:t>
+      </w:r>
+    </w:p>
+    <w:p>
+      <w:pPr>
+        <w:pStyle w:val="Ttulo2"/>
+        <w:ind w:left="708"/>
+      </w:pPr>
+      <w:bookmarkStart w:id="24" w:name="_Toc28872567"/>
+      <w:r>
+        <w:t>Regla 5</w:t>
+      </w:r>
+      <w:bookmarkEnd w:id="24"/>
+    </w:p>
+    <w:p>
+      <w:pPr>
+        <w:pStyle w:val="Prrafodelista"/>
+      </w:pPr>
+      <w:r>
+        <w:t>En cas</w:t>
+      </w:r>
+      <w:r>
+        <w:t>o de que un personaje muera, deberá ser eliminado del registro y alm</w:t>
+      </w:r>
+      <w:r>
+        <w:t>acenarse en un registro a</w:t>
+      </w:r>
+      <w:r>
+        <w:t>parte.</w:t>
+      </w:r>
+    </w:p>
+    <w:p>
+      <w:pPr>
+        <w:pStyle w:val="Ttulo2"/>
+        <w:ind w:left="708"/>
+      </w:pPr>
+      <w:bookmarkStart w:id="25" w:name="_Toc28872568"/>
+      <w:r>
+        <w:t>Regla 6</w:t>
+      </w:r>
+      <w:bookmarkEnd w:id="25"/>
+    </w:p>
+    <w:p>
+      <w:pPr>
+        <w:pStyle w:val="Prrafodelista"/>
+      </w:pPr>
+      <w:r>
+        <w:t>Dada la destrucción de un reino, todos sus territorios deberán volverse tierra de nadie</w:t>
+      </w:r>
+      <w:r>
+        <w:t>.</w:t>
+      </w:r>
+    </w:p>
+    <w:p>
+      <w:pPr>
+        <w:pStyle w:val="Ttulo2"/>
+        <w:ind w:left="708"/>
+      </w:pPr>
+      <w:bookmarkStart w:id="26" w:name="_Toc28872569"/>
+      <w:r>
+        <w:t>Regla 7</w:t>
+      </w:r>
+      <w:bookmarkEnd w:id="26"/>
+    </w:p>
+    <w:p>
+      <w:pPr>
+        <w:pStyle w:val="Prrafodelista"/>
+      </w:pPr>
+      <w:r>
+        <w:t>El correo electrónico que proporcione el usuario debe ser único, no puede haber dos usuarios con una misma dirección.</w:t>
+      </w:r>
+    </w:p>
+    <w:p>
+      <w:pPr>
+        <w:pStyle w:val="Ttulo2"/>
+        <w:ind w:left="708"/>
+      </w:pPr>
+      <w:bookmarkStart w:id="27" w:name="_Toc28872570"/>
+      <w:r>
+        <w:t>Regla 8</w:t>
+      </w:r>
+      <w:bookmarkEnd w:id="27"/>
+    </w:p>
+    <w:p>
+      <w:pPr>
+        <w:pStyle w:val="Prrafodelista"/>
+      </w:pPr>
+      <w:r>
+        <w:t xml:space="preserve">La contraseña de un usuario deberá ser como </w:t>
+      </w:r>
+      <w:r>
+        <w:t>mínimo</w:t>
+      </w:r>
+      <w:r>
+        <w:t xml:space="preserve"> de 8 caracteres.</w:t>
+      </w:r>
+    </w:p>
+    <w:p>
+      <w:pPr>
+        <w:pStyle w:val="Ttulo2"/>
+        <w:ind w:left="708"/>
+      </w:pPr>
+      <w:bookmarkStart w:id="28" w:name="_Toc28872571"/>
+      <w:r>
+        <w:t>Regla 9</w:t>
+      </w:r>
+      <w:bookmarkEnd w:id="28"/>
+    </w:p>
+    <w:p>
+      <w:pPr>
+        <w:pStyle w:val="Prrafodelista"/>
+      </w:pPr>
+      <w:r>
+        <w:t>El código de tema deberá poseer el siguiente formato: 00AA</w:t>
+      </w:r>
+      <w:r>
+        <w:t>.</w:t>
+      </w:r>
+    </w:p>
+    <w:p>
+      <w:pPr>
+        <w:pStyle w:val="Ttulo2"/>
+        <w:ind w:left="708"/>
+      </w:pPr>
+      <w:bookmarkStart w:id="29" w:name="_Toc28872572"/>
+      <w:r>
+        <w:t>Regla 10</w:t>
+      </w:r>
+      <w:bookmarkEnd w:id="29"/>
+    </w:p>
+    <w:p>
+      <w:pPr>
+        <w:pStyle w:val="Prrafodelista"/>
+      </w:pPr>
+      <w:r>
+        <w:t xml:space="preserve">La fecha de fin de un evento deberá ser siempre posterior respetando un </w:t>
+      </w:r>
+      <w:r>
+        <w:t>mínimo</w:t>
+      </w:r>
+      <w:r>
+        <w:t xml:space="preserve"> de un </w:t>
+      </w:r>
+      <w:r>
+        <w:t>día</w:t>
+      </w:r>
+      <w:r>
+        <w:t xml:space="preserve"> respecto a la fecha de inicio</w:t>
+      </w:r>
+    </w:p>
+    <w:p>
+      <w:pPr>
+        <w:pStyle w:val="Ttulo2"/>
+        <w:ind w:left="708"/>
+      </w:pPr>
+      <w:bookmarkStart w:id="30" w:name="_Toc28872573"/>
+      <w:r>
+        <w:t>Regla 1</w:t>
+      </w:r>
+      <w:r>
+        <w:t>1</w:t>
+      </w:r>
+      <w:bookmarkEnd w:id="30"/>
+    </w:p>
+    <w:p>
+      <w:pPr>
+        <w:pStyle w:val="Prrafodelista"/>
+      </w:pPr>
+      <w:r>
+        <w:t>Los usuarios administradores nunca pueden ser eliminados</w:t>
+      </w:r>
+      <w:r>
+        <w:t>. Para ello se deberá primero despromocionarles</w:t>
+      </w:r>
+      <w:r>
+        <w:t>.</w:t>
+      </w:r>
+      <w:bookmarkStart w:id="31" w:name="_GoBack"/>
+      <w:bookmarkEnd w:id="31"/>
+    </w:p>
+    <w:p>
+      <w:pPr>
+        <w:pStyle w:val="Ttulo2"/>
+        <w:ind w:left="708"/>
+      </w:pPr>
+      <w:bookmarkStart w:id="32" w:name="_Toc28872574"/>
+      <w:r>
+        <w:t>Regla 1</w:t>
+      </w:r>
+      <w:r>
+        <w:t>2</w:t>
+      </w:r>
+      <w:bookmarkEnd w:id="32"/>
+    </w:p>
+    <w:p>
+      <w:pPr>
+        <w:pStyle w:val="Prrafodelista"/>
+      </w:pPr>
+      <w:r>
+        <w:t xml:space="preserve">Por protección de datos, solicitada la baja y </w:t>
+      </w:r>
+      <w:r>
+        <w:t>eliminación</w:t>
+      </w:r>
+      <w:r>
+        <w:t xml:space="preserve"> de un usuario deberán eliminarse todos sus datos</w:t>
+      </w:r>
+    </w:p>
+    <w:p>
+      <w:pPr>
+        <w:pStyle w:val="Ttulo2"/>
+        <w:ind w:left="708"/>
+      </w:pPr>
+      <w:bookmarkStart w:id="33" w:name="_Toc28872575"/>
+      <w:r>
+        <w:t>Regla 1</w:t>
+      </w:r>
+      <w:r>
+        <w:t>3</w:t>
+      </w:r>
+      <w:bookmarkEnd w:id="33"/>
+    </w:p>
+    <w:p>
+      <w:pPr>
+        <w:pStyle w:val="Prrafodelista"/>
+      </w:pPr>
+      <w:r>
+        <w:t>Los reinos únicamente pueden ser declarados por usuarios administradores.</w:t>
+      </w:r>
+    </w:p>
+    <w:p>
+      <w:pPr>
+        <w:pStyle w:val="Ttulo2"/>
+        <w:ind w:left="708"/>
+      </w:pPr>
+      <w:bookmarkStart w:id="34" w:name="_Toc28872576"/>
+      <w:r>
+        <w:t>Regla 1</w:t>
+      </w:r>
+      <w:r>
+        <w:t>4</w:t>
+      </w:r>
+      <w:bookmarkEnd w:id="34"/>
+    </w:p>
+    <w:p>
+      <w:pPr>
+        <w:pStyle w:val="Prrafodelista"/>
+      </w:pPr>
+      <w:r>
+        <w:t xml:space="preserve">En caso de no se asigne un legado, este campo estará </w:t>
+      </w:r>
+      <w:r>
+        <w:t>vacío</w:t>
+      </w:r>
+      <w:r>
+        <w:t xml:space="preserve"> hasta su asignación.</w:t>
       </w:r>
     </w:p>
     <w:sectPr>
@@ -2277,7 +4208,7 @@
 </file>
 
 <file path=word/numbering.xml><?xml version="1.0" encoding="utf-8"?>
-<w:numbering xmlns:ve="http://schemas.openxmlformats.org/markup-compatibility/2006" xmlns:o="urn:schemas-microsoft-com:office:office" xmlns:r="http://schemas.openxmlformats.org/officeDocument/2006/relationships" xmlns:m="http://schemas.openxmlformats.org/officeDocument/2006/math" xmlns:v="urn:schemas-microsoft-com:vml" xmlns:wp="http://schemas.openxmlformats.org/drawingml/2006/wordprocessingDrawing" xmlns:w10="urn:schemas-microsoft-com:office:word" xmlns:w="http://schemas.openxmlformats.org/wordprocessingml/2006/main" xmlns:wne="http://schemas.microsoft.com/office/word/2006/wordml">
+<w:numbering xmlns:wpc="http://schemas.microsoft.com/office/word/2010/wordprocessingCanvas" xmlns:mc="http://schemas.openxmlformats.org/markup-compatibility/2006" xmlns:o="urn:schemas-microsoft-com:office:office" xmlns:r="http://schemas.openxmlformats.org/officeDocument/2006/relationships" xmlns:m="http://schemas.openxmlformats.org/officeDocument/2006/math" xmlns:v="urn:schemas-microsoft-com:vml" xmlns:wp14="http://schemas.microsoft.com/office/word/2010/wordprocessingDrawing" xmlns:wp="http://schemas.openxmlformats.org/drawingml/2006/wordprocessingDrawing" xmlns:w10="urn:schemas-microsoft-com:office:word" xmlns:w="http://schemas.openxmlformats.org/wordprocessingml/2006/main" xmlns:w14="http://schemas.microsoft.com/office/word/2010/wordml" xmlns:wpg="http://schemas.microsoft.com/office/word/2010/wordprocessingGroup" xmlns:wpi="http://schemas.microsoft.com/office/word/2010/wordprocessingInk" xmlns:wne="http://schemas.microsoft.com/office/word/2006/wordml" xmlns:wps="http://schemas.microsoft.com/office/word/2010/wordprocessingShape" mc:Ignorable="w14 wp14">
   <w:abstractNum w:abstractNumId="0">
     <w:nsid w:val="462670F9"/>
     <w:multiLevelType w:val="hybridMultilevel"/>
@@ -2719,7 +4650,7 @@
 </file>
 
 <file path=word/styles.xml><?xml version="1.0" encoding="utf-8"?>
-<w:styles xmlns:r="http://schemas.openxmlformats.org/officeDocument/2006/relationships" xmlns:w="http://schemas.openxmlformats.org/wordprocessingml/2006/main">
+<w:styles xmlns:mc="http://schemas.openxmlformats.org/markup-compatibility/2006" xmlns:r="http://schemas.openxmlformats.org/officeDocument/2006/relationships" xmlns:w="http://schemas.openxmlformats.org/wordprocessingml/2006/main" xmlns:w14="http://schemas.microsoft.com/office/word/2010/wordml" mc:Ignorable="w14">
   <w:docDefaults>
     <w:rPrDefault>
       <w:rPr>
@@ -2959,7 +4890,6 @@
     <w:uiPriority w:val="99"/>
     <w:semiHidden/>
     <w:unhideWhenUsed/>
-    <w:qFormat/>
     <w:tblPr>
       <w:tblInd w:w="0" w:type="dxa"/>
       <w:tblCellMar>
@@ -3139,284 +5069,15 @@
 </w:styles>
 </file>
 
-<file path=word/glossary/document.xml><?xml version="1.0" encoding="utf-8"?>
-<w:glossaryDocument xmlns:ve="http://schemas.openxmlformats.org/markup-compatibility/2006" xmlns:o="urn:schemas-microsoft-com:office:office" xmlns:r="http://schemas.openxmlformats.org/officeDocument/2006/relationships" xmlns:m="http://schemas.openxmlformats.org/officeDocument/2006/math" xmlns:v="urn:schemas-microsoft-com:vml" xmlns:wp="http://schemas.openxmlformats.org/drawingml/2006/wordprocessingDrawing" xmlns:w10="urn:schemas-microsoft-com:office:word" xmlns:w="http://schemas.openxmlformats.org/wordprocessingml/2006/main" xmlns:wne="http://schemas.microsoft.com/office/word/2006/wordml">
-  <w:docParts>
-    <w:docPart>
-      <w:docPartPr>
-        <w:name w:val="5F090731DBFA4064A2826A12B70FB947"/>
-        <w:category>
-          <w:name w:val="General"/>
-          <w:gallery w:val="placeholder"/>
-        </w:category>
-        <w:types>
-          <w:type w:val="bbPlcHdr"/>
-        </w:types>
-        <w:behaviors>
-          <w:behavior w:val="content"/>
-        </w:behaviors>
-        <w:guid w:val="{A89A67A5-E287-4830-96CE-2555AECD9987}"/>
-      </w:docPartPr>
-      <w:docPartBody>
-        <w:p>
-          <w:pPr>
-            <w:pStyle w:val="5F090731DBFA4064A2826A12B70FB947"/>
-          </w:pPr>
-          <w:r>
-            <w:rPr>
-              <w:color w:val="FFFFFF" w:themeColor="background1"/>
-              <w:sz w:val="80"/>
-              <w:szCs w:val="80"/>
-            </w:rPr>
-            <w:t>[Escribir el título del documento]</w:t>
-          </w:r>
-        </w:p>
-      </w:docPartBody>
-    </w:docPart>
-    <w:docPart>
-      <w:docPartPr>
-        <w:name w:val="D86D1BCD46DF4C778B481E65B611E333"/>
-        <w:category>
-          <w:name w:val="General"/>
-          <w:gallery w:val="placeholder"/>
-        </w:category>
-        <w:types>
-          <w:type w:val="bbPlcHdr"/>
-        </w:types>
-        <w:behaviors>
-          <w:behavior w:val="content"/>
-        </w:behaviors>
-        <w:guid w:val="{79E9856D-50C1-4AEF-9157-15F61090FF46}"/>
-      </w:docPartPr>
-      <w:docPartBody>
-        <w:p>
-          <w:pPr>
-            <w:pStyle w:val="D86D1BCD46DF4C778B481E65B611E333"/>
-          </w:pPr>
-          <w:r>
-            <w:rPr>
-              <w:color w:val="FFFFFF" w:themeColor="background1"/>
-              <w:sz w:val="40"/>
-              <w:szCs w:val="40"/>
-            </w:rPr>
-            <w:t>[Escribir el subtítulo del documento]</w:t>
-          </w:r>
-        </w:p>
-      </w:docPartBody>
-    </w:docPart>
-    <w:docPart>
-      <w:docPartPr>
-        <w:name w:val="113C83F0782849DEAFE312D60BA63389"/>
-        <w:category>
-          <w:name w:val="General"/>
-          <w:gallery w:val="placeholder"/>
-        </w:category>
-        <w:types>
-          <w:type w:val="bbPlcHdr"/>
-        </w:types>
-        <w:behaviors>
-          <w:behavior w:val="content"/>
-        </w:behaviors>
-        <w:guid w:val="{9049A7F3-C572-4DCF-8E72-01CFAC69C276}"/>
-      </w:docPartPr>
-      <w:docPartBody>
-        <w:p>
-          <w:pPr>
-            <w:pStyle w:val="113C83F0782849DEAFE312D60BA63389"/>
-          </w:pPr>
-          <w:r>
-            <w:rPr>
-              <w:color w:val="FFFFFF" w:themeColor="background1"/>
-            </w:rPr>
-            <w:t>[Escriba aquí una descripción breve del documento. Una descripción breve es un resumen corto del contenido del documento. Escriba aquí una descripción breve del documento. Una descripción breve es un resumen corto del contenido del documento.]</w:t>
-          </w:r>
-        </w:p>
-      </w:docPartBody>
-    </w:docPart>
-    <w:docPart>
-      <w:docPartPr>
-        <w:name w:val="90B33806CEAD45108BC042529353548A"/>
-        <w:category>
-          <w:name w:val="General"/>
-          <w:gallery w:val="placeholder"/>
-        </w:category>
-        <w:types>
-          <w:type w:val="bbPlcHdr"/>
-        </w:types>
-        <w:behaviors>
-          <w:behavior w:val="content"/>
-        </w:behaviors>
-        <w:guid w:val="{9B27AC7F-8DB8-45D2-B6E8-45095F39636C}"/>
-      </w:docPartPr>
-      <w:docPartBody>
-        <w:p>
-          <w:pPr>
-            <w:pStyle w:val="90B33806CEAD45108BC042529353548A"/>
-          </w:pPr>
-          <w:r>
-            <w:rPr>
-              <w:color w:val="FFFFFF" w:themeColor="background1"/>
-              <w:sz w:val="48"/>
-              <w:szCs w:val="48"/>
-            </w:rPr>
-            <w:t>[Año]</w:t>
-          </w:r>
-        </w:p>
-      </w:docPartBody>
-    </w:docPart>
-    <w:docPart>
-      <w:docPartPr>
-        <w:name w:val="F02944D04E75438186E6E5C2FBE96CDE"/>
-        <w:category>
-          <w:name w:val="General"/>
-          <w:gallery w:val="placeholder"/>
-        </w:category>
-        <w:types>
-          <w:type w:val="bbPlcHdr"/>
-        </w:types>
-        <w:behaviors>
-          <w:behavior w:val="content"/>
-        </w:behaviors>
-        <w:guid w:val="{48EF8810-44A0-41C0-AB54-68D087A733F1}"/>
-      </w:docPartPr>
-      <w:docPartBody>
-        <w:p>
-          <w:pPr>
-            <w:pStyle w:val="F02944D04E75438186E6E5C2FBE96CDE"/>
-          </w:pPr>
-          <w:r>
-            <w:rPr>
-              <w:color w:val="FFFFFF" w:themeColor="background1"/>
-            </w:rPr>
-            <w:t>[Escribir el nombre del autor]</w:t>
-          </w:r>
-        </w:p>
-      </w:docPartBody>
-    </w:docPart>
-  </w:docParts>
-</w:glossaryDocument>
-</file>
-
-<file path=word/glossary/fontTable.xml><?xml version="1.0" encoding="utf-8"?>
-<w:fonts xmlns:r="http://schemas.openxmlformats.org/officeDocument/2006/relationships" xmlns:w="http://schemas.openxmlformats.org/wordprocessingml/2006/main">
-  <w:font w:name="Times New Roman">
-    <w:panose1 w:val="02020603050405020304"/>
-    <w:charset w:val="00"/>
-    <w:family w:val="roman"/>
-    <w:pitch w:val="variable"/>
-    <w:sig w:usb0="E0002AFF" w:usb1="C0007841" w:usb2="00000009" w:usb3="00000000" w:csb0="000001FF" w:csb1="00000000"/>
-  </w:font>
-  <w:font w:name="Wingdings">
-    <w:panose1 w:val="05000000000000000000"/>
-    <w:charset w:val="02"/>
-    <w:family w:val="auto"/>
-    <w:pitch w:val="variable"/>
-    <w:sig w:usb0="00000000" w:usb1="10000000" w:usb2="00000000" w:usb3="00000000" w:csb0="80000000" w:csb1="00000000"/>
-  </w:font>
-  <w:font w:name="Courier New">
-    <w:panose1 w:val="02070309020205020404"/>
-    <w:charset w:val="00"/>
-    <w:family w:val="modern"/>
-    <w:pitch w:val="fixed"/>
-    <w:sig w:usb0="E0002AFF" w:usb1="C0007843" w:usb2="00000009" w:usb3="00000000" w:csb0="000001FF" w:csb1="00000000"/>
-  </w:font>
-  <w:font w:name="Symbol">
-    <w:panose1 w:val="05050102010706020507"/>
-    <w:charset w:val="02"/>
-    <w:family w:val="roman"/>
-    <w:pitch w:val="variable"/>
-    <w:sig w:usb0="00000000" w:usb1="10000000" w:usb2="00000000" w:usb3="00000000" w:csb0="80000000" w:csb1="00000000"/>
-  </w:font>
-  <w:font w:name="ＭＳ 明朝">
-    <w:altName w:val="MS Mincho"/>
-    <w:panose1 w:val="02020609040205080304"/>
-    <w:charset w:val="80"/>
-    <w:family w:val="roman"/>
-    <w:pitch w:val="fixed"/>
-    <w:sig w:usb0="E00002FF" w:usb1="6AC7FDFB" w:usb2="00000012" w:usb3="00000000" w:csb0="0002009F" w:csb1="00000000"/>
-  </w:font>
-  <w:font w:name="Franklin Gothic Medium">
-    <w:panose1 w:val="020B0603020102020204"/>
-    <w:charset w:val="00"/>
-    <w:family w:val="swiss"/>
-    <w:pitch w:val="variable"/>
-    <w:sig w:usb0="00000287" w:usb1="00000000" w:usb2="00000000" w:usb3="00000000" w:csb0="0000009F" w:csb1="00000000"/>
-  </w:font>
-  <w:font w:name="ＭＳ ゴシック">
-    <w:altName w:val="MS Gothic"/>
-    <w:panose1 w:val="020B0609070205080204"/>
-    <w:charset w:val="80"/>
-    <w:family w:val="modern"/>
-    <w:pitch w:val="fixed"/>
-    <w:sig w:usb0="E00002FF" w:usb1="6AC7FDFB" w:usb2="00000012" w:usb3="00000000" w:csb0="0002009F" w:csb1="00000000"/>
-  </w:font>
-  <w:font w:name="Tahoma">
-    <w:panose1 w:val="020B0604030504040204"/>
-    <w:charset w:val="00"/>
-    <w:family w:val="swiss"/>
-    <w:pitch w:val="variable"/>
-    <w:sig w:usb0="E1002EFF" w:usb1="C000605B" w:usb2="00000029" w:usb3="00000000" w:csb0="000101FF" w:csb1="00000000"/>
-  </w:font>
-  <w:font w:name="Calibri">
-    <w:panose1 w:val="020F0502020204030204"/>
-    <w:charset w:val="00"/>
-    <w:family w:val="swiss"/>
-    <w:pitch w:val="variable"/>
-    <w:sig w:usb0="E00002FF" w:usb1="4000ACFF" w:usb2="00000001" w:usb3="00000000" w:csb0="0000019F" w:csb1="00000000"/>
-  </w:font>
-  <w:font w:name="Cambria">
-    <w:panose1 w:val="02040503050406030204"/>
-    <w:charset w:val="00"/>
-    <w:family w:val="roman"/>
-    <w:pitch w:val="variable"/>
-    <w:sig w:usb0="E00002FF" w:usb1="400004FF" w:usb2="00000000" w:usb3="00000000" w:csb0="0000019F" w:csb1="00000000"/>
-  </w:font>
-</w:fonts>
-</file>
-
-<file path=word/glossary/settings.xml><?xml version="1.0" encoding="utf-8"?>
-<w:settings xmlns:o="urn:schemas-microsoft-com:office:office" xmlns:r="http://schemas.openxmlformats.org/officeDocument/2006/relationships" xmlns:m="http://schemas.openxmlformats.org/officeDocument/2006/math" xmlns:v="urn:schemas-microsoft-com:vml" xmlns:w10="urn:schemas-microsoft-com:office:word" xmlns:w="http://schemas.openxmlformats.org/wordprocessingml/2006/main" xmlns:sl="http://schemas.openxmlformats.org/schemaLibrary/2006/main">
-  <w:view w:val="normal"/>
-  <w:defaultTabStop w:val="708"/>
-  <w:hyphenationZone w:val="425"/>
-  <w:characterSpacingControl w:val="doNotCompress"/>
-  <w:compat>
-    <w:useFELayout/>
-  </w:compat>
-  <w:rsids>
-    <w:rsidRoot w:val="00340E88"/>
-    <w:rsid w:val="00340E88"/>
-    <w:rsid w:val="00CC3148"/>
-  </w:rsids>
-  <m:mathPr>
-    <m:mathFont m:val="Cambria Math"/>
-    <m:brkBin m:val="before"/>
-    <m:brkBinSub m:val="--"/>
-    <m:smallFrac m:val="off"/>
-    <m:dispDef/>
-    <m:lMargin m:val="0"/>
-    <m:rMargin m:val="0"/>
-    <m:defJc m:val="centerGroup"/>
-    <m:wrapIndent m:val="1440"/>
-    <m:intLim m:val="subSup"/>
-    <m:naryLim m:val="undOvr"/>
-  </m:mathPr>
-  <w:themeFontLang w:val="es-ES" w:eastAsia="ja-JP"/>
-  <w:clrSchemeMapping w:bg1="light1" w:t1="dark1" w:bg2="light2" w:t2="dark2" w:accent1="accent1" w:accent2="accent2" w:accent3="accent3" w:accent4="accent4" w:accent5="accent5" w:accent6="accent6" w:hyperlink="hyperlink" w:followedHyperlink="followedHyperlink"/>
-  <w:decimalSymbol w:val="."/>
-  <w:listSeparator w:val=","/>
-</w:settings>
-</file>
-
-<file path=word/glossary/styles.xml><?xml version="1.0" encoding="utf-8"?>
-<w:styles xmlns:r="http://schemas.openxmlformats.org/officeDocument/2006/relationships" xmlns:w="http://schemas.openxmlformats.org/wordprocessingml/2006/main">
+<file path=word/stylesWithEffects.xml><?xml version="1.0" encoding="utf-8"?>
+<w:styles xmlns:wpc="http://schemas.microsoft.com/office/word/2010/wordprocessingCanvas" xmlns:mc="http://schemas.openxmlformats.org/markup-compatibility/2006" xmlns:o="urn:schemas-microsoft-com:office:office" xmlns:r="http://schemas.openxmlformats.org/officeDocument/2006/relationships" xmlns:m="http://schemas.openxmlformats.org/officeDocument/2006/math" xmlns:v="urn:schemas-microsoft-com:vml" xmlns:wp14="http://schemas.microsoft.com/office/word/2010/wordprocessingDrawing" xmlns:wp="http://schemas.openxmlformats.org/drawingml/2006/wordprocessingDrawing" xmlns:w10="urn:schemas-microsoft-com:office:word" xmlns:w="http://schemas.openxmlformats.org/wordprocessingml/2006/main" xmlns:w14="http://schemas.microsoft.com/office/word/2010/wordml" xmlns:wpg="http://schemas.microsoft.com/office/word/2010/wordprocessingGroup" xmlns:wpi="http://schemas.microsoft.com/office/word/2010/wordprocessingInk" xmlns:wne="http://schemas.microsoft.com/office/word/2006/wordml" xmlns:wps="http://schemas.microsoft.com/office/word/2010/wordprocessingShape" mc:Ignorable="w14 wp14">
   <w:docDefaults>
     <w:rPrDefault>
       <w:rPr>
         <w:rFonts w:asciiTheme="minorHAnsi" w:eastAsiaTheme="minorEastAsia" w:hAnsiTheme="minorHAnsi" w:cstheme="minorBidi"/>
         <w:sz w:val="22"/>
         <w:szCs w:val="22"/>
-        <w:lang w:val="es-ES" w:eastAsia="ja-JP" w:bidi="ar-SA"/>
+        <w:lang w:val="es-ES" w:eastAsia="es-ES" w:bidi="ar-SA"/>
       </w:rPr>
     </w:rPrDefault>
     <w:pPrDefault>
@@ -3579,7 +5240,408 @@
     <w:uiPriority w:val="99"/>
     <w:semiHidden/>
     <w:unhideWhenUsed/>
+    <w:tblPr>
+      <w:tblInd w:w="0" w:type="dxa"/>
+      <w:tblCellMar>
+        <w:top w:w="0" w:type="dxa"/>
+        <w:left w:w="108" w:type="dxa"/>
+        <w:bottom w:w="0" w:type="dxa"/>
+        <w:right w:w="108" w:type="dxa"/>
+      </w:tblCellMar>
+    </w:tblPr>
+  </w:style>
+  <w:style w:type="numbering" w:default="1" w:styleId="Sinlista">
+    <w:name w:val="No List"/>
+    <w:uiPriority w:val="99"/>
+    <w:semiHidden/>
+    <w:unhideWhenUsed/>
+  </w:style>
+</w:styles>
+</file>
+
+<file path=word/glossary/document.xml><?xml version="1.0" encoding="utf-8"?>
+<w:glossaryDocument xmlns:wpc="http://schemas.microsoft.com/office/word/2010/wordprocessingCanvas" xmlns:mc="http://schemas.openxmlformats.org/markup-compatibility/2006" xmlns:o="urn:schemas-microsoft-com:office:office" xmlns:r="http://schemas.openxmlformats.org/officeDocument/2006/relationships" xmlns:m="http://schemas.openxmlformats.org/officeDocument/2006/math" xmlns:v="urn:schemas-microsoft-com:vml" xmlns:wp14="http://schemas.microsoft.com/office/word/2010/wordprocessingDrawing" xmlns:wp="http://schemas.openxmlformats.org/drawingml/2006/wordprocessingDrawing" xmlns:w10="urn:schemas-microsoft-com:office:word" xmlns:w="http://schemas.openxmlformats.org/wordprocessingml/2006/main" xmlns:w14="http://schemas.microsoft.com/office/word/2010/wordml" xmlns:wpg="http://schemas.microsoft.com/office/word/2010/wordprocessingGroup" xmlns:wpi="http://schemas.microsoft.com/office/word/2010/wordprocessingInk" xmlns:wne="http://schemas.microsoft.com/office/word/2006/wordml" xmlns:wps="http://schemas.microsoft.com/office/word/2010/wordprocessingShape" mc:Ignorable="w14 wp14">
+  <w:docParts>
+    <w:docPart>
+      <w:docPartPr>
+        <w:name w:val="5F090731DBFA4064A2826A12B70FB947"/>
+        <w:category>
+          <w:name w:val="General"/>
+          <w:gallery w:val="placeholder"/>
+        </w:category>
+        <w:types>
+          <w:type w:val="bbPlcHdr"/>
+        </w:types>
+        <w:behaviors>
+          <w:behavior w:val="content"/>
+        </w:behaviors>
+        <w:guid w:val="{A89A67A5-E287-4830-96CE-2555AECD9987}"/>
+      </w:docPartPr>
+      <w:docPartBody>
+        <w:p>
+          <w:pPr>
+            <w:pStyle w:val="5F090731DBFA4064A2826A12B70FB947"/>
+          </w:pPr>
+          <w:r>
+            <w:rPr>
+              <w:color w:val="FFFFFF" w:themeColor="background1"/>
+              <w:sz w:val="80"/>
+              <w:szCs w:val="80"/>
+            </w:rPr>
+            <w:t>[Escribir el título del documento]</w:t>
+          </w:r>
+        </w:p>
+      </w:docPartBody>
+    </w:docPart>
+    <w:docPart>
+      <w:docPartPr>
+        <w:name w:val="D86D1BCD46DF4C778B481E65B611E333"/>
+        <w:category>
+          <w:name w:val="General"/>
+          <w:gallery w:val="placeholder"/>
+        </w:category>
+        <w:types>
+          <w:type w:val="bbPlcHdr"/>
+        </w:types>
+        <w:behaviors>
+          <w:behavior w:val="content"/>
+        </w:behaviors>
+        <w:guid w:val="{79E9856D-50C1-4AEF-9157-15F61090FF46}"/>
+      </w:docPartPr>
+      <w:docPartBody>
+        <w:p>
+          <w:pPr>
+            <w:pStyle w:val="D86D1BCD46DF4C778B481E65B611E333"/>
+          </w:pPr>
+          <w:r>
+            <w:rPr>
+              <w:color w:val="FFFFFF" w:themeColor="background1"/>
+              <w:sz w:val="40"/>
+              <w:szCs w:val="40"/>
+            </w:rPr>
+            <w:t>[Escribir el subtítulo del documento]</w:t>
+          </w:r>
+        </w:p>
+      </w:docPartBody>
+    </w:docPart>
+    <w:docPart>
+      <w:docPartPr>
+        <w:name w:val="113C83F0782849DEAFE312D60BA63389"/>
+        <w:category>
+          <w:name w:val="General"/>
+          <w:gallery w:val="placeholder"/>
+        </w:category>
+        <w:types>
+          <w:type w:val="bbPlcHdr"/>
+        </w:types>
+        <w:behaviors>
+          <w:behavior w:val="content"/>
+        </w:behaviors>
+        <w:guid w:val="{9049A7F3-C572-4DCF-8E72-01CFAC69C276}"/>
+      </w:docPartPr>
+      <w:docPartBody>
+        <w:p>
+          <w:pPr>
+            <w:pStyle w:val="113C83F0782849DEAFE312D60BA63389"/>
+          </w:pPr>
+          <w:r>
+            <w:rPr>
+              <w:color w:val="FFFFFF" w:themeColor="background1"/>
+            </w:rPr>
+            <w:t>[Escriba aquí una descripción breve del documento. Una descripción breve es un resumen corto del contenido del documento. Escriba aquí una descripción breve del documento. Una descripción breve es un resumen corto del contenido del documento.]</w:t>
+          </w:r>
+        </w:p>
+      </w:docPartBody>
+    </w:docPart>
+  </w:docParts>
+</w:glossaryDocument>
+</file>
+
+<file path=word/glossary/fontTable.xml><?xml version="1.0" encoding="utf-8"?>
+<w:fonts xmlns:mc="http://schemas.openxmlformats.org/markup-compatibility/2006" xmlns:r="http://schemas.openxmlformats.org/officeDocument/2006/relationships" xmlns:w="http://schemas.openxmlformats.org/wordprocessingml/2006/main" xmlns:w14="http://schemas.microsoft.com/office/word/2010/wordml" mc:Ignorable="w14">
+  <w:font w:name="Wingdings">
+    <w:panose1 w:val="05000000000000000000"/>
+    <w:charset w:val="02"/>
+    <w:family w:val="auto"/>
+    <w:pitch w:val="variable"/>
+    <w:sig w:usb0="00000000" w:usb1="10000000" w:usb2="00000000" w:usb3="00000000" w:csb0="80000000" w:csb1="00000000"/>
+  </w:font>
+  <w:font w:name="Times New Roman">
+    <w:panose1 w:val="02020603050405020304"/>
+    <w:charset w:val="00"/>
+    <w:family w:val="roman"/>
+    <w:pitch w:val="variable"/>
+    <w:sig w:usb0="E0002EFF" w:usb1="C000785B" w:usb2="00000009" w:usb3="00000000" w:csb0="000001FF" w:csb1="00000000"/>
+  </w:font>
+  <w:font w:name="Courier New">
+    <w:panose1 w:val="02070309020205020404"/>
+    <w:charset w:val="00"/>
+    <w:family w:val="modern"/>
+    <w:pitch w:val="fixed"/>
+    <w:sig w:usb0="E0002EFF" w:usb1="C0007843" w:usb2="00000009" w:usb3="00000000" w:csb0="000001FF" w:csb1="00000000"/>
+  </w:font>
+  <w:font w:name="Symbol">
+    <w:panose1 w:val="05050102010706020507"/>
+    <w:charset w:val="02"/>
+    <w:family w:val="roman"/>
+    <w:pitch w:val="variable"/>
+    <w:sig w:usb0="00000000" w:usb1="10000000" w:usb2="00000000" w:usb3="00000000" w:csb0="80000000" w:csb1="00000000"/>
+  </w:font>
+  <w:font w:name="MS Mincho">
+    <w:altName w:val="MS Gothic"/>
+    <w:panose1 w:val="02020609040205080304"/>
+    <w:charset w:val="80"/>
+    <w:family w:val="roman"/>
+    <w:notTrueType/>
+    <w:pitch w:val="fixed"/>
+    <w:sig w:usb0="00000000" w:usb1="08070000" w:usb2="00000010" w:usb3="00000000" w:csb0="00020000" w:csb1="00000000"/>
+  </w:font>
+  <w:font w:name="Franklin Gothic Medium">
+    <w:panose1 w:val="020B0603020102020204"/>
+    <w:charset w:val="00"/>
+    <w:family w:val="swiss"/>
+    <w:pitch w:val="variable"/>
+    <w:sig w:usb0="00000287" w:usb1="00000000" w:usb2="00000000" w:usb3="00000000" w:csb0="0000009F" w:csb1="00000000"/>
+  </w:font>
+  <w:font w:name="MS Gothic">
+    <w:altName w:val="ＭＳ ゴシック"/>
+    <w:panose1 w:val="020B0609070205080204"/>
+    <w:charset w:val="80"/>
+    <w:family w:val="modern"/>
+    <w:pitch w:val="fixed"/>
+    <w:sig w:usb0="E00002FF" w:usb1="6AC7FDFB" w:usb2="08000012" w:usb3="00000000" w:csb0="0002009F" w:csb1="00000000"/>
+  </w:font>
+  <w:font w:name="Tahoma">
+    <w:panose1 w:val="020B0604030504040204"/>
+    <w:charset w:val="00"/>
+    <w:family w:val="swiss"/>
+    <w:pitch w:val="variable"/>
+    <w:sig w:usb0="E1002EFF" w:usb1="C000605B" w:usb2="00000029" w:usb3="00000000" w:csb0="000101FF" w:csb1="00000000"/>
+  </w:font>
+  <w:font w:name="Calibri">
+    <w:panose1 w:val="020F0502020204030204"/>
+    <w:charset w:val="00"/>
+    <w:family w:val="swiss"/>
+    <w:pitch w:val="variable"/>
+    <w:sig w:usb0="E0002AFF" w:usb1="C000247B" w:usb2="00000009" w:usb3="00000000" w:csb0="000001FF" w:csb1="00000000"/>
+  </w:font>
+  <w:font w:name="Cambria">
+    <w:panose1 w:val="02040503050406030204"/>
+    <w:charset w:val="00"/>
+    <w:family w:val="roman"/>
+    <w:pitch w:val="variable"/>
+    <w:sig w:usb0="E00006FF" w:usb1="420024FF" w:usb2="02000000" w:usb3="00000000" w:csb0="0000019F" w:csb1="00000000"/>
+  </w:font>
+</w:fonts>
+</file>
+
+<file path=word/glossary/settings.xml><?xml version="1.0" encoding="utf-8"?>
+<w:settings xmlns:mc="http://schemas.openxmlformats.org/markup-compatibility/2006" xmlns:o="urn:schemas-microsoft-com:office:office" xmlns:r="http://schemas.openxmlformats.org/officeDocument/2006/relationships" xmlns:m="http://schemas.openxmlformats.org/officeDocument/2006/math" xmlns:v="urn:schemas-microsoft-com:vml" xmlns:w10="urn:schemas-microsoft-com:office:word" xmlns:w="http://schemas.openxmlformats.org/wordprocessingml/2006/main" xmlns:w14="http://schemas.microsoft.com/office/word/2010/wordml" xmlns:sl="http://schemas.openxmlformats.org/schemaLibrary/2006/main" mc:Ignorable="w14">
+  <w:view w:val="normal"/>
+  <w:defaultTabStop w:val="708"/>
+  <w:hyphenationZone w:val="425"/>
+  <w:characterSpacingControl w:val="doNotCompress"/>
+  <w:compat>
+    <w:useFELayout/>
+    <w:compatSetting w:name="compatibilityMode" w:uri="http://schemas.microsoft.com/office/word" w:val="12"/>
+  </w:compat>
+  <w:rsids>
+    <w:rsidRoot w:val="00340E88"/>
+    <w:rsid w:val="00340E88"/>
+    <w:rsid w:val="0060040A"/>
+    <w:rsid w:val="00CC3148"/>
+  </w:rsids>
+  <m:mathPr>
+    <m:mathFont m:val="Cambria Math"/>
+    <m:brkBin m:val="before"/>
+    <m:brkBinSub m:val="--"/>
+    <m:smallFrac m:val="0"/>
+    <m:dispDef/>
+    <m:lMargin m:val="0"/>
+    <m:rMargin m:val="0"/>
+    <m:defJc m:val="centerGroup"/>
+    <m:wrapIndent m:val="1440"/>
+    <m:intLim m:val="subSup"/>
+    <m:naryLim m:val="undOvr"/>
+  </m:mathPr>
+  <w:themeFontLang w:val="es-ES" w:eastAsia="ja-JP"/>
+  <w:clrSchemeMapping w:bg1="light1" w:t1="dark1" w:bg2="light2" w:t2="dark2" w:accent1="accent1" w:accent2="accent2" w:accent3="accent3" w:accent4="accent4" w:accent5="accent5" w:accent6="accent6" w:hyperlink="hyperlink" w:followedHyperlink="followedHyperlink"/>
+  <w:decimalSymbol w:val=","/>
+  <w:listSeparator w:val=";"/>
+</w:settings>
+</file>
+
+<file path=word/glossary/styles.xml><?xml version="1.0" encoding="utf-8"?>
+<w:styles xmlns:mc="http://schemas.openxmlformats.org/markup-compatibility/2006" xmlns:r="http://schemas.openxmlformats.org/officeDocument/2006/relationships" xmlns:w="http://schemas.openxmlformats.org/wordprocessingml/2006/main" xmlns:w14="http://schemas.microsoft.com/office/word/2010/wordml" mc:Ignorable="w14">
+  <w:docDefaults>
+    <w:rPrDefault>
+      <w:rPr>
+        <w:rFonts w:asciiTheme="minorHAnsi" w:eastAsiaTheme="minorEastAsia" w:hAnsiTheme="minorHAnsi" w:cstheme="minorBidi"/>
+        <w:sz w:val="22"/>
+        <w:szCs w:val="22"/>
+        <w:lang w:val="es-ES" w:eastAsia="ja-JP" w:bidi="ar-SA"/>
+      </w:rPr>
+    </w:rPrDefault>
+    <w:pPrDefault>
+      <w:pPr>
+        <w:spacing w:after="200" w:line="276" w:lineRule="auto"/>
+      </w:pPr>
+    </w:pPrDefault>
+  </w:docDefaults>
+  <w:latentStyles w:defLockedState="0" w:defUIPriority="99" w:defSemiHidden="1" w:defUnhideWhenUsed="1" w:defQFormat="0" w:count="267">
+    <w:lsdException w:name="Normal" w:semiHidden="0" w:uiPriority="0" w:unhideWhenUsed="0" w:qFormat="1"/>
+    <w:lsdException w:name="heading 1" w:semiHidden="0" w:uiPriority="9" w:unhideWhenUsed="0" w:qFormat="1"/>
+    <w:lsdException w:name="heading 2" w:uiPriority="9" w:qFormat="1"/>
+    <w:lsdException w:name="heading 3" w:uiPriority="9" w:qFormat="1"/>
+    <w:lsdException w:name="heading 4" w:uiPriority="9" w:qFormat="1"/>
+    <w:lsdException w:name="heading 5" w:uiPriority="9" w:qFormat="1"/>
+    <w:lsdException w:name="heading 6" w:uiPriority="9" w:qFormat="1"/>
+    <w:lsdException w:name="heading 7" w:uiPriority="9" w:qFormat="1"/>
+    <w:lsdException w:name="heading 8" w:uiPriority="9" w:qFormat="1"/>
+    <w:lsdException w:name="heading 9" w:uiPriority="9" w:qFormat="1"/>
+    <w:lsdException w:name="toc 1" w:uiPriority="39"/>
+    <w:lsdException w:name="toc 2" w:uiPriority="39"/>
+    <w:lsdException w:name="toc 3" w:uiPriority="39"/>
+    <w:lsdException w:name="toc 4" w:uiPriority="39"/>
+    <w:lsdException w:name="toc 5" w:uiPriority="39"/>
+    <w:lsdException w:name="toc 6" w:uiPriority="39"/>
+    <w:lsdException w:name="toc 7" w:uiPriority="39"/>
+    <w:lsdException w:name="toc 8" w:uiPriority="39"/>
+    <w:lsdException w:name="toc 9" w:uiPriority="39"/>
+    <w:lsdException w:name="caption" w:uiPriority="35" w:qFormat="1"/>
+    <w:lsdException w:name="Title" w:semiHidden="0" w:uiPriority="10" w:unhideWhenUsed="0" w:qFormat="1"/>
+    <w:lsdException w:name="Default Paragraph Font" w:uiPriority="1"/>
+    <w:lsdException w:name="Subtitle" w:semiHidden="0" w:uiPriority="11" w:unhideWhenUsed="0" w:qFormat="1"/>
+    <w:lsdException w:name="Strong" w:semiHidden="0" w:uiPriority="22" w:unhideWhenUsed="0" w:qFormat="1"/>
+    <w:lsdException w:name="Emphasis" w:semiHidden="0" w:uiPriority="20" w:unhideWhenUsed="0" w:qFormat="1"/>
+    <w:lsdException w:name="Table Grid" w:semiHidden="0" w:uiPriority="59" w:unhideWhenUsed="0"/>
+    <w:lsdException w:name="Placeholder Text" w:unhideWhenUsed="0"/>
+    <w:lsdException w:name="No Spacing" w:semiHidden="0" w:uiPriority="1" w:unhideWhenUsed="0" w:qFormat="1"/>
+    <w:lsdException w:name="Light Shading" w:semiHidden="0" w:uiPriority="60" w:unhideWhenUsed="0"/>
+    <w:lsdException w:name="Light List" w:semiHidden="0" w:uiPriority="61" w:unhideWhenUsed="0"/>
+    <w:lsdException w:name="Light Grid" w:semiHidden="0" w:uiPriority="62" w:unhideWhenUsed="0"/>
+    <w:lsdException w:name="Medium Shading 1" w:semiHidden="0" w:uiPriority="63" w:unhideWhenUsed="0"/>
+    <w:lsdException w:name="Medium Shading 2" w:semiHidden="0" w:uiPriority="64" w:unhideWhenUsed="0"/>
+    <w:lsdException w:name="Medium List 1" w:semiHidden="0" w:uiPriority="65" w:unhideWhenUsed="0"/>
+    <w:lsdException w:name="Medium List 2" w:semiHidden="0" w:uiPriority="66" w:unhideWhenUsed="0"/>
+    <w:lsdException w:name="Medium Grid 1" w:semiHidden="0" w:uiPriority="67" w:unhideWhenUsed="0"/>
+    <w:lsdException w:name="Medium Grid 2" w:semiHidden="0" w:uiPriority="68" w:unhideWhenUsed="0"/>
+    <w:lsdException w:name="Medium Grid 3" w:semiHidden="0" w:uiPriority="69" w:unhideWhenUsed="0"/>
+    <w:lsdException w:name="Dark List" w:semiHidden="0" w:uiPriority="70" w:unhideWhenUsed="0"/>
+    <w:lsdException w:name="Colorful Shading" w:semiHidden="0" w:uiPriority="71" w:unhideWhenUsed="0"/>
+    <w:lsdException w:name="Colorful List" w:semiHidden="0" w:uiPriority="72" w:unhideWhenUsed="0"/>
+    <w:lsdException w:name="Colorful Grid" w:semiHidden="0" w:uiPriority="73" w:unhideWhenUsed="0"/>
+    <w:lsdException w:name="Light Shading Accent 1" w:semiHidden="0" w:uiPriority="60" w:unhideWhenUsed="0"/>
+    <w:lsdException w:name="Light List Accent 1" w:semiHidden="0" w:uiPriority="61" w:unhideWhenUsed="0"/>
+    <w:lsdException w:name="Light Grid Accent 1" w:semiHidden="0" w:uiPriority="62" w:unhideWhenUsed="0"/>
+    <w:lsdException w:name="Medium Shading 1 Accent 1" w:semiHidden="0" w:uiPriority="63" w:unhideWhenUsed="0"/>
+    <w:lsdException w:name="Medium Shading 2 Accent 1" w:semiHidden="0" w:uiPriority="64" w:unhideWhenUsed="0"/>
+    <w:lsdException w:name="Medium List 1 Accent 1" w:semiHidden="0" w:uiPriority="65" w:unhideWhenUsed="0"/>
+    <w:lsdException w:name="Revision" w:unhideWhenUsed="0"/>
+    <w:lsdException w:name="List Paragraph" w:semiHidden="0" w:uiPriority="34" w:unhideWhenUsed="0" w:qFormat="1"/>
+    <w:lsdException w:name="Quote" w:semiHidden="0" w:uiPriority="29" w:unhideWhenUsed="0" w:qFormat="1"/>
+    <w:lsdException w:name="Intense Quote" w:semiHidden="0" w:uiPriority="30" w:unhideWhenUsed="0" w:qFormat="1"/>
+    <w:lsdException w:name="Medium List 2 Accent 1" w:semiHidden="0" w:uiPriority="66" w:unhideWhenUsed="0"/>
+    <w:lsdException w:name="Medium Grid 1 Accent 1" w:semiHidden="0" w:uiPriority="67" w:unhideWhenUsed="0"/>
+    <w:lsdException w:name="Medium Grid 2 Accent 1" w:semiHidden="0" w:uiPriority="68" w:unhideWhenUsed="0"/>
+    <w:lsdException w:name="Medium Grid 3 Accent 1" w:semiHidden="0" w:uiPriority="69" w:unhideWhenUsed="0"/>
+    <w:lsdException w:name="Dark List Accent 1" w:semiHidden="0" w:uiPriority="70" w:unhideWhenUsed="0"/>
+    <w:lsdException w:name="Colorful Shading Accent 1" w:semiHidden="0" w:uiPriority="71" w:unhideWhenUsed="0"/>
+    <w:lsdException w:name="Colorful List Accent 1" w:semiHidden="0" w:uiPriority="72" w:unhideWhenUsed="0"/>
+    <w:lsdException w:name="Colorful Grid Accent 1" w:semiHidden="0" w:uiPriority="73" w:unhideWhenUsed="0"/>
+    <w:lsdException w:name="Light Shading Accent 2" w:semiHidden="0" w:uiPriority="60" w:unhideWhenUsed="0"/>
+    <w:lsdException w:name="Light List Accent 2" w:semiHidden="0" w:uiPriority="61" w:unhideWhenUsed="0"/>
+    <w:lsdException w:name="Light Grid Accent 2" w:semiHidden="0" w:uiPriority="62" w:unhideWhenUsed="0"/>
+    <w:lsdException w:name="Medium Shading 1 Accent 2" w:semiHidden="0" w:uiPriority="63" w:unhideWhenUsed="0"/>
+    <w:lsdException w:name="Medium Shading 2 Accent 2" w:semiHidden="0" w:uiPriority="64" w:unhideWhenUsed="0"/>
+    <w:lsdException w:name="Medium List 1 Accent 2" w:semiHidden="0" w:uiPriority="65" w:unhideWhenUsed="0"/>
+    <w:lsdException w:name="Medium List 2 Accent 2" w:semiHidden="0" w:uiPriority="66" w:unhideWhenUsed="0"/>
+    <w:lsdException w:name="Medium Grid 1 Accent 2" w:semiHidden="0" w:uiPriority="67" w:unhideWhenUsed="0"/>
+    <w:lsdException w:name="Medium Grid 2 Accent 2" w:semiHidden="0" w:uiPriority="68" w:unhideWhenUsed="0"/>
+    <w:lsdException w:name="Medium Grid 3 Accent 2" w:semiHidden="0" w:uiPriority="69" w:unhideWhenUsed="0"/>
+    <w:lsdException w:name="Dark List Accent 2" w:semiHidden="0" w:uiPriority="70" w:unhideWhenUsed="0"/>
+    <w:lsdException w:name="Colorful Shading Accent 2" w:semiHidden="0" w:uiPriority="71" w:unhideWhenUsed="0"/>
+    <w:lsdException w:name="Colorful List Accent 2" w:semiHidden="0" w:uiPriority="72" w:unhideWhenUsed="0"/>
+    <w:lsdException w:name="Colorful Grid Accent 2" w:semiHidden="0" w:uiPriority="73" w:unhideWhenUsed="0"/>
+    <w:lsdException w:name="Light Shading Accent 3" w:semiHidden="0" w:uiPriority="60" w:unhideWhenUsed="0"/>
+    <w:lsdException w:name="Light List Accent 3" w:semiHidden="0" w:uiPriority="61" w:unhideWhenUsed="0"/>
+    <w:lsdException w:name="Light Grid Accent 3" w:semiHidden="0" w:uiPriority="62" w:unhideWhenUsed="0"/>
+    <w:lsdException w:name="Medium Shading 1 Accent 3" w:semiHidden="0" w:uiPriority="63" w:unhideWhenUsed="0"/>
+    <w:lsdException w:name="Medium Shading 2 Accent 3" w:semiHidden="0" w:uiPriority="64" w:unhideWhenUsed="0"/>
+    <w:lsdException w:name="Medium List 1 Accent 3" w:semiHidden="0" w:uiPriority="65" w:unhideWhenUsed="0"/>
+    <w:lsdException w:name="Medium List 2 Accent 3" w:semiHidden="0" w:uiPriority="66" w:unhideWhenUsed="0"/>
+    <w:lsdException w:name="Medium Grid 1 Accent 3" w:semiHidden="0" w:uiPriority="67" w:unhideWhenUsed="0"/>
+    <w:lsdException w:name="Medium Grid 2 Accent 3" w:semiHidden="0" w:uiPriority="68" w:unhideWhenUsed="0"/>
+    <w:lsdException w:name="Medium Grid 3 Accent 3" w:semiHidden="0" w:uiPriority="69" w:unhideWhenUsed="0"/>
+    <w:lsdException w:name="Dark List Accent 3" w:semiHidden="0" w:uiPriority="70" w:unhideWhenUsed="0"/>
+    <w:lsdException w:name="Colorful Shading Accent 3" w:semiHidden="0" w:uiPriority="71" w:unhideWhenUsed="0"/>
+    <w:lsdException w:name="Colorful List Accent 3" w:semiHidden="0" w:uiPriority="72" w:unhideWhenUsed="0"/>
+    <w:lsdException w:name="Colorful Grid Accent 3" w:semiHidden="0" w:uiPriority="73" w:unhideWhenUsed="0"/>
+    <w:lsdException w:name="Light Shading Accent 4" w:semiHidden="0" w:uiPriority="60" w:unhideWhenUsed="0"/>
+    <w:lsdException w:name="Light List Accent 4" w:semiHidden="0" w:uiPriority="61" w:unhideWhenUsed="0"/>
+    <w:lsdException w:name="Light Grid Accent 4" w:semiHidden="0" w:uiPriority="62" w:unhideWhenUsed="0"/>
+    <w:lsdException w:name="Medium Shading 1 Accent 4" w:semiHidden="0" w:uiPriority="63" w:unhideWhenUsed="0"/>
+    <w:lsdException w:name="Medium Shading 2 Accent 4" w:semiHidden="0" w:uiPriority="64" w:unhideWhenUsed="0"/>
+    <w:lsdException w:name="Medium List 1 Accent 4" w:semiHidden="0" w:uiPriority="65" w:unhideWhenUsed="0"/>
+    <w:lsdException w:name="Medium List 2 Accent 4" w:semiHidden="0" w:uiPriority="66" w:unhideWhenUsed="0"/>
+    <w:lsdException w:name="Medium Grid 1 Accent 4" w:semiHidden="0" w:uiPriority="67" w:unhideWhenUsed="0"/>
+    <w:lsdException w:name="Medium Grid 2 Accent 4" w:semiHidden="0" w:uiPriority="68" w:unhideWhenUsed="0"/>
+    <w:lsdException w:name="Medium Grid 3 Accent 4" w:semiHidden="0" w:uiPriority="69" w:unhideWhenUsed="0"/>
+    <w:lsdException w:name="Dark List Accent 4" w:semiHidden="0" w:uiPriority="70" w:unhideWhenUsed="0"/>
+    <w:lsdException w:name="Colorful Shading Accent 4" w:semiHidden="0" w:uiPriority="71" w:unhideWhenUsed="0"/>
+    <w:lsdException w:name="Colorful List Accent 4" w:semiHidden="0" w:uiPriority="72" w:unhideWhenUsed="0"/>
+    <w:lsdException w:name="Colorful Grid Accent 4" w:semiHidden="0" w:uiPriority="73" w:unhideWhenUsed="0"/>
+    <w:lsdException w:name="Light Shading Accent 5" w:semiHidden="0" w:uiPriority="60" w:unhideWhenUsed="0"/>
+    <w:lsdException w:name="Light List Accent 5" w:semiHidden="0" w:uiPriority="61" w:unhideWhenUsed="0"/>
+    <w:lsdException w:name="Light Grid Accent 5" w:semiHidden="0" w:uiPriority="62" w:unhideWhenUsed="0"/>
+    <w:lsdException w:name="Medium Shading 1 Accent 5" w:semiHidden="0" w:uiPriority="63" w:unhideWhenUsed="0"/>
+    <w:lsdException w:name="Medium Shading 2 Accent 5" w:semiHidden="0" w:uiPriority="64" w:unhideWhenUsed="0"/>
+    <w:lsdException w:name="Medium List 1 Accent 5" w:semiHidden="0" w:uiPriority="65" w:unhideWhenUsed="0"/>
+    <w:lsdException w:name="Medium List 2 Accent 5" w:semiHidden="0" w:uiPriority="66" w:unhideWhenUsed="0"/>
+    <w:lsdException w:name="Medium Grid 1 Accent 5" w:semiHidden="0" w:uiPriority="67" w:unhideWhenUsed="0"/>
+    <w:lsdException w:name="Medium Grid 2 Accent 5" w:semiHidden="0" w:uiPriority="68" w:unhideWhenUsed="0"/>
+    <w:lsdException w:name="Medium Grid 3 Accent 5" w:semiHidden="0" w:uiPriority="69" w:unhideWhenUsed="0"/>
+    <w:lsdException w:name="Dark List Accent 5" w:semiHidden="0" w:uiPriority="70" w:unhideWhenUsed="0"/>
+    <w:lsdException w:name="Colorful Shading Accent 5" w:semiHidden="0" w:uiPriority="71" w:unhideWhenUsed="0"/>
+    <w:lsdException w:name="Colorful List Accent 5" w:semiHidden="0" w:uiPriority="72" w:unhideWhenUsed="0"/>
+    <w:lsdException w:name="Colorful Grid Accent 5" w:semiHidden="0" w:uiPriority="73" w:unhideWhenUsed="0"/>
+    <w:lsdException w:name="Light Shading Accent 6" w:semiHidden="0" w:uiPriority="60" w:unhideWhenUsed="0"/>
+    <w:lsdException w:name="Light List Accent 6" w:semiHidden="0" w:uiPriority="61" w:unhideWhenUsed="0"/>
+    <w:lsdException w:name="Light Grid Accent 6" w:semiHidden="0" w:uiPriority="62" w:unhideWhenUsed="0"/>
+    <w:lsdException w:name="Medium Shading 1 Accent 6" w:semiHidden="0" w:uiPriority="63" w:unhideWhenUsed="0"/>
+    <w:lsdException w:name="Medium Shading 2 Accent 6" w:semiHidden="0" w:uiPriority="64" w:unhideWhenUsed="0"/>
+    <w:lsdException w:name="Medium List 1 Accent 6" w:semiHidden="0" w:uiPriority="65" w:unhideWhenUsed="0"/>
+    <w:lsdException w:name="Medium List 2 Accent 6" w:semiHidden="0" w:uiPriority="66" w:unhideWhenUsed="0"/>
+    <w:lsdException w:name="Medium Grid 1 Accent 6" w:semiHidden="0" w:uiPriority="67" w:unhideWhenUsed="0"/>
+    <w:lsdException w:name="Medium Grid 2 Accent 6" w:semiHidden="0" w:uiPriority="68" w:unhideWhenUsed="0"/>
+    <w:lsdException w:name="Medium Grid 3 Accent 6" w:semiHidden="0" w:uiPriority="69" w:unhideWhenUsed="0"/>
+    <w:lsdException w:name="Dark List Accent 6" w:semiHidden="0" w:uiPriority="70" w:unhideWhenUsed="0"/>
+    <w:lsdException w:name="Colorful Shading Accent 6" w:semiHidden="0" w:uiPriority="71" w:unhideWhenUsed="0"/>
+    <w:lsdException w:name="Colorful List Accent 6" w:semiHidden="0" w:uiPriority="72" w:unhideWhenUsed="0"/>
+    <w:lsdException w:name="Colorful Grid Accent 6" w:semiHidden="0" w:uiPriority="73" w:unhideWhenUsed="0"/>
+    <w:lsdException w:name="Subtle Emphasis" w:semiHidden="0" w:uiPriority="19" w:unhideWhenUsed="0" w:qFormat="1"/>
+    <w:lsdException w:name="Intense Emphasis" w:semiHidden="0" w:uiPriority="21" w:unhideWhenUsed="0" w:qFormat="1"/>
+    <w:lsdException w:name="Subtle Reference" w:semiHidden="0" w:uiPriority="31" w:unhideWhenUsed="0" w:qFormat="1"/>
+    <w:lsdException w:name="Intense Reference" w:semiHidden="0" w:uiPriority="32" w:unhideWhenUsed="0" w:qFormat="1"/>
+    <w:lsdException w:name="Book Title" w:semiHidden="0" w:uiPriority="33" w:unhideWhenUsed="0" w:qFormat="1"/>
+    <w:lsdException w:name="Bibliography" w:uiPriority="37"/>
+    <w:lsdException w:name="TOC Heading" w:uiPriority="39" w:qFormat="1"/>
+  </w:latentStyles>
+  <w:style w:type="paragraph" w:default="1" w:styleId="Normal">
+    <w:name w:val="Normal"/>
     <w:qFormat/>
+  </w:style>
+  <w:style w:type="character" w:default="1" w:styleId="Fuentedeprrafopredeter">
+    <w:name w:val="Default Paragraph Font"/>
+    <w:uiPriority w:val="1"/>
+    <w:semiHidden/>
+    <w:unhideWhenUsed/>
+  </w:style>
+  <w:style w:type="table" w:default="1" w:styleId="Tablanormal">
+    <w:name w:val="Normal Table"/>
+    <w:uiPriority w:val="99"/>
+    <w:semiHidden/>
+    <w:unhideWhenUsed/>
     <w:tblPr>
       <w:tblInd w:w="0" w:type="dxa"/>
       <w:tblCellMar>
@@ -3627,8 +5689,198 @@
 </w:styles>
 </file>
 
+<file path=word/glossary/stylesWithEffects.xml><?xml version="1.0" encoding="utf-8"?>
+<w:styles xmlns:wpc="http://schemas.microsoft.com/office/word/2010/wordprocessingCanvas" xmlns:mc="http://schemas.openxmlformats.org/markup-compatibility/2006" xmlns:o="urn:schemas-microsoft-com:office:office" xmlns:r="http://schemas.openxmlformats.org/officeDocument/2006/relationships" xmlns:m="http://schemas.openxmlformats.org/officeDocument/2006/math" xmlns:v="urn:schemas-microsoft-com:vml" xmlns:wp14="http://schemas.microsoft.com/office/word/2010/wordprocessingDrawing" xmlns:wp="http://schemas.openxmlformats.org/drawingml/2006/wordprocessingDrawing" xmlns:w10="urn:schemas-microsoft-com:office:word" xmlns:w="http://schemas.openxmlformats.org/wordprocessingml/2006/main" xmlns:w14="http://schemas.microsoft.com/office/word/2010/wordml" xmlns:wpg="http://schemas.microsoft.com/office/word/2010/wordprocessingGroup" xmlns:wpi="http://schemas.microsoft.com/office/word/2010/wordprocessingInk" xmlns:wne="http://schemas.microsoft.com/office/word/2006/wordml" xmlns:wps="http://schemas.microsoft.com/office/word/2010/wordprocessingShape" mc:Ignorable="w14 wp14">
+  <w:docDefaults>
+    <w:rPrDefault>
+      <w:rPr>
+        <w:rFonts w:asciiTheme="minorHAnsi" w:eastAsiaTheme="minorEastAsia" w:hAnsiTheme="minorHAnsi" w:cstheme="minorBidi"/>
+        <w:sz w:val="22"/>
+        <w:szCs w:val="22"/>
+        <w:lang w:val="es-ES" w:eastAsia="es-ES" w:bidi="ar-SA"/>
+      </w:rPr>
+    </w:rPrDefault>
+    <w:pPrDefault>
+      <w:pPr>
+        <w:spacing w:after="200" w:line="276" w:lineRule="auto"/>
+      </w:pPr>
+    </w:pPrDefault>
+  </w:docDefaults>
+  <w:latentStyles w:defLockedState="0" w:defUIPriority="99" w:defSemiHidden="1" w:defUnhideWhenUsed="1" w:defQFormat="0" w:count="267">
+    <w:lsdException w:name="Normal" w:semiHidden="0" w:uiPriority="0" w:unhideWhenUsed="0" w:qFormat="1"/>
+    <w:lsdException w:name="heading 1" w:semiHidden="0" w:uiPriority="9" w:unhideWhenUsed="0" w:qFormat="1"/>
+    <w:lsdException w:name="heading 2" w:uiPriority="9" w:qFormat="1"/>
+    <w:lsdException w:name="heading 3" w:uiPriority="9" w:qFormat="1"/>
+    <w:lsdException w:name="heading 4" w:uiPriority="9" w:qFormat="1"/>
+    <w:lsdException w:name="heading 5" w:uiPriority="9" w:qFormat="1"/>
+    <w:lsdException w:name="heading 6" w:uiPriority="9" w:qFormat="1"/>
+    <w:lsdException w:name="heading 7" w:uiPriority="9" w:qFormat="1"/>
+    <w:lsdException w:name="heading 8" w:uiPriority="9" w:qFormat="1"/>
+    <w:lsdException w:name="heading 9" w:uiPriority="9" w:qFormat="1"/>
+    <w:lsdException w:name="toc 1" w:uiPriority="39"/>
+    <w:lsdException w:name="toc 2" w:uiPriority="39"/>
+    <w:lsdException w:name="toc 3" w:uiPriority="39"/>
+    <w:lsdException w:name="toc 4" w:uiPriority="39"/>
+    <w:lsdException w:name="toc 5" w:uiPriority="39"/>
+    <w:lsdException w:name="toc 6" w:uiPriority="39"/>
+    <w:lsdException w:name="toc 7" w:uiPriority="39"/>
+    <w:lsdException w:name="toc 8" w:uiPriority="39"/>
+    <w:lsdException w:name="toc 9" w:uiPriority="39"/>
+    <w:lsdException w:name="caption" w:uiPriority="35" w:qFormat="1"/>
+    <w:lsdException w:name="Title" w:semiHidden="0" w:uiPriority="10" w:unhideWhenUsed="0" w:qFormat="1"/>
+    <w:lsdException w:name="Default Paragraph Font" w:uiPriority="1"/>
+    <w:lsdException w:name="Subtitle" w:semiHidden="0" w:uiPriority="11" w:unhideWhenUsed="0" w:qFormat="1"/>
+    <w:lsdException w:name="Strong" w:semiHidden="0" w:uiPriority="22" w:unhideWhenUsed="0" w:qFormat="1"/>
+    <w:lsdException w:name="Emphasis" w:semiHidden="0" w:uiPriority="20" w:unhideWhenUsed="0" w:qFormat="1"/>
+    <w:lsdException w:name="Table Grid" w:semiHidden="0" w:uiPriority="59" w:unhideWhenUsed="0"/>
+    <w:lsdException w:name="Placeholder Text" w:unhideWhenUsed="0"/>
+    <w:lsdException w:name="No Spacing" w:semiHidden="0" w:uiPriority="1" w:unhideWhenUsed="0" w:qFormat="1"/>
+    <w:lsdException w:name="Light Shading" w:semiHidden="0" w:uiPriority="60" w:unhideWhenUsed="0"/>
+    <w:lsdException w:name="Light List" w:semiHidden="0" w:uiPriority="61" w:unhideWhenUsed="0"/>
+    <w:lsdException w:name="Light Grid" w:semiHidden="0" w:uiPriority="62" w:unhideWhenUsed="0"/>
+    <w:lsdException w:name="Medium Shading 1" w:semiHidden="0" w:uiPriority="63" w:unhideWhenUsed="0"/>
+    <w:lsdException w:name="Medium Shading 2" w:semiHidden="0" w:uiPriority="64" w:unhideWhenUsed="0"/>
+    <w:lsdException w:name="Medium List 1" w:semiHidden="0" w:uiPriority="65" w:unhideWhenUsed="0"/>
+    <w:lsdException w:name="Medium List 2" w:semiHidden="0" w:uiPriority="66" w:unhideWhenUsed="0"/>
+    <w:lsdException w:name="Medium Grid 1" w:semiHidden="0" w:uiPriority="67" w:unhideWhenUsed="0"/>
+    <w:lsdException w:name="Medium Grid 2" w:semiHidden="0" w:uiPriority="68" w:unhideWhenUsed="0"/>
+    <w:lsdException w:name="Medium Grid 3" w:semiHidden="0" w:uiPriority="69" w:unhideWhenUsed="0"/>
+    <w:lsdException w:name="Dark List" w:semiHidden="0" w:uiPriority="70" w:unhideWhenUsed="0"/>
+    <w:lsdException w:name="Colorful Shading" w:semiHidden="0" w:uiPriority="71" w:unhideWhenUsed="0"/>
+    <w:lsdException w:name="Colorful List" w:semiHidden="0" w:uiPriority="72" w:unhideWhenUsed="0"/>
+    <w:lsdException w:name="Colorful Grid" w:semiHidden="0" w:uiPriority="73" w:unhideWhenUsed="0"/>
+    <w:lsdException w:name="Light Shading Accent 1" w:semiHidden="0" w:uiPriority="60" w:unhideWhenUsed="0"/>
+    <w:lsdException w:name="Light List Accent 1" w:semiHidden="0" w:uiPriority="61" w:unhideWhenUsed="0"/>
+    <w:lsdException w:name="Light Grid Accent 1" w:semiHidden="0" w:uiPriority="62" w:unhideWhenUsed="0"/>
+    <w:lsdException w:name="Medium Shading 1 Accent 1" w:semiHidden="0" w:uiPriority="63" w:unhideWhenUsed="0"/>
+    <w:lsdException w:name="Medium Shading 2 Accent 1" w:semiHidden="0" w:uiPriority="64" w:unhideWhenUsed="0"/>
+    <w:lsdException w:name="Medium List 1 Accent 1" w:semiHidden="0" w:uiPriority="65" w:unhideWhenUsed="0"/>
+    <w:lsdException w:name="Revision" w:unhideWhenUsed="0"/>
+    <w:lsdException w:name="List Paragraph" w:semiHidden="0" w:uiPriority="34" w:unhideWhenUsed="0" w:qFormat="1"/>
+    <w:lsdException w:name="Quote" w:semiHidden="0" w:uiPriority="29" w:unhideWhenUsed="0" w:qFormat="1"/>
+    <w:lsdException w:name="Intense Quote" w:semiHidden="0" w:uiPriority="30" w:unhideWhenUsed="0" w:qFormat="1"/>
+    <w:lsdException w:name="Medium List 2 Accent 1" w:semiHidden="0" w:uiPriority="66" w:unhideWhenUsed="0"/>
+    <w:lsdException w:name="Medium Grid 1 Accent 1" w:semiHidden="0" w:uiPriority="67" w:unhideWhenUsed="0"/>
+    <w:lsdException w:name="Medium Grid 2 Accent 1" w:semiHidden="0" w:uiPriority="68" w:unhideWhenUsed="0"/>
+    <w:lsdException w:name="Medium Grid 3 Accent 1" w:semiHidden="0" w:uiPriority="69" w:unhideWhenUsed="0"/>
+    <w:lsdException w:name="Dark List Accent 1" w:semiHidden="0" w:uiPriority="70" w:unhideWhenUsed="0"/>
+    <w:lsdException w:name="Colorful Shading Accent 1" w:semiHidden="0" w:uiPriority="71" w:unhideWhenUsed="0"/>
+    <w:lsdException w:name="Colorful List Accent 1" w:semiHidden="0" w:uiPriority="72" w:unhideWhenUsed="0"/>
+    <w:lsdException w:name="Colorful Grid Accent 1" w:semiHidden="0" w:uiPriority="73" w:unhideWhenUsed="0"/>
+    <w:lsdException w:name="Light Shading Accent 2" w:semiHidden="0" w:uiPriority="60" w:unhideWhenUsed="0"/>
+    <w:lsdException w:name="Light List Accent 2" w:semiHidden="0" w:uiPriority="61" w:unhideWhenUsed="0"/>
+    <w:lsdException w:name="Light Grid Accent 2" w:semiHidden="0" w:uiPriority="62" w:unhideWhenUsed="0"/>
+    <w:lsdException w:name="Medium Shading 1 Accent 2" w:semiHidden="0" w:uiPriority="63" w:unhideWhenUsed="0"/>
+    <w:lsdException w:name="Medium Shading 2 Accent 2" w:semiHidden="0" w:uiPriority="64" w:unhideWhenUsed="0"/>
+    <w:lsdException w:name="Medium List 1 Accent 2" w:semiHidden="0" w:uiPriority="65" w:unhideWhenUsed="0"/>
+    <w:lsdException w:name="Medium List 2 Accent 2" w:semiHidden="0" w:uiPriority="66" w:unhideWhenUsed="0"/>
+    <w:lsdException w:name="Medium Grid 1 Accent 2" w:semiHidden="0" w:uiPriority="67" w:unhideWhenUsed="0"/>
+    <w:lsdException w:name="Medium Grid 2 Accent 2" w:semiHidden="0" w:uiPriority="68" w:unhideWhenUsed="0"/>
+    <w:lsdException w:name="Medium Grid 3 Accent 2" w:semiHidden="0" w:uiPriority="69" w:unhideWhenUsed="0"/>
+    <w:lsdException w:name="Dark List Accent 2" w:semiHidden="0" w:uiPriority="70" w:unhideWhenUsed="0"/>
+    <w:lsdException w:name="Colorful Shading Accent 2" w:semiHidden="0" w:uiPriority="71" w:unhideWhenUsed="0"/>
+    <w:lsdException w:name="Colorful List Accent 2" w:semiHidden="0" w:uiPriority="72" w:unhideWhenUsed="0"/>
+    <w:lsdException w:name="Colorful Grid Accent 2" w:semiHidden="0" w:uiPriority="73" w:unhideWhenUsed="0"/>
+    <w:lsdException w:name="Light Shading Accent 3" w:semiHidden="0" w:uiPriority="60" w:unhideWhenUsed="0"/>
+    <w:lsdException w:name="Light List Accent 3" w:semiHidden="0" w:uiPriority="61" w:unhideWhenUsed="0"/>
+    <w:lsdException w:name="Light Grid Accent 3" w:semiHidden="0" w:uiPriority="62" w:unhideWhenUsed="0"/>
+    <w:lsdException w:name="Medium Shading 1 Accent 3" w:semiHidden="0" w:uiPriority="63" w:unhideWhenUsed="0"/>
+    <w:lsdException w:name="Medium Shading 2 Accent 3" w:semiHidden="0" w:uiPriority="64" w:unhideWhenUsed="0"/>
+    <w:lsdException w:name="Medium List 1 Accent 3" w:semiHidden="0" w:uiPriority="65" w:unhideWhenUsed="0"/>
+    <w:lsdException w:name="Medium List 2 Accent 3" w:semiHidden="0" w:uiPriority="66" w:unhideWhenUsed="0"/>
+    <w:lsdException w:name="Medium Grid 1 Accent 3" w:semiHidden="0" w:uiPriority="67" w:unhideWhenUsed="0"/>
+    <w:lsdException w:name="Medium Grid 2 Accent 3" w:semiHidden="0" w:uiPriority="68" w:unhideWhenUsed="0"/>
+    <w:lsdException w:name="Medium Grid 3 Accent 3" w:semiHidden="0" w:uiPriority="69" w:unhideWhenUsed="0"/>
+    <w:lsdException w:name="Dark List Accent 3" w:semiHidden="0" w:uiPriority="70" w:unhideWhenUsed="0"/>
+    <w:lsdException w:name="Colorful Shading Accent 3" w:semiHidden="0" w:uiPriority="71" w:unhideWhenUsed="0"/>
+    <w:lsdException w:name="Colorful List Accent 3" w:semiHidden="0" w:uiPriority="72" w:unhideWhenUsed="0"/>
+    <w:lsdException w:name="Colorful Grid Accent 3" w:semiHidden="0" w:uiPriority="73" w:unhideWhenUsed="0"/>
+    <w:lsdException w:name="Light Shading Accent 4" w:semiHidden="0" w:uiPriority="60" w:unhideWhenUsed="0"/>
+    <w:lsdException w:name="Light List Accent 4" w:semiHidden="0" w:uiPriority="61" w:unhideWhenUsed="0"/>
+    <w:lsdException w:name="Light Grid Accent 4" w:semiHidden="0" w:uiPriority="62" w:unhideWhenUsed="0"/>
+    <w:lsdException w:name="Medium Shading 1 Accent 4" w:semiHidden="0" w:uiPriority="63" w:unhideWhenUsed="0"/>
+    <w:lsdException w:name="Medium Shading 2 Accent 4" w:semiHidden="0" w:uiPriority="64" w:unhideWhenUsed="0"/>
+    <w:lsdException w:name="Medium List 1 Accent 4" w:semiHidden="0" w:uiPriority="65" w:unhideWhenUsed="0"/>
+    <w:lsdException w:name="Medium List 2 Accent 4" w:semiHidden="0" w:uiPriority="66" w:unhideWhenUsed="0"/>
+    <w:lsdException w:name="Medium Grid 1 Accent 4" w:semiHidden="0" w:uiPriority="67" w:unhideWhenUsed="0"/>
+    <w:lsdException w:name="Medium Grid 2 Accent 4" w:semiHidden="0" w:uiPriority="68" w:unhideWhenUsed="0"/>
+    <w:lsdException w:name="Medium Grid 3 Accent 4" w:semiHidden="0" w:uiPriority="69" w:unhideWhenUsed="0"/>
+    <w:lsdException w:name="Dark List Accent 4" w:semiHidden="0" w:uiPriority="70" w:unhideWhenUsed="0"/>
+    <w:lsdException w:name="Colorful Shading Accent 4" w:semiHidden="0" w:uiPriority="71" w:unhideWhenUsed="0"/>
+    <w:lsdException w:name="Colorful List Accent 4" w:semiHidden="0" w:uiPriority="72" w:unhideWhenUsed="0"/>
+    <w:lsdException w:name="Colorful Grid Accent 4" w:semiHidden="0" w:uiPriority="73" w:unhideWhenUsed="0"/>
+    <w:lsdException w:name="Light Shading Accent 5" w:semiHidden="0" w:uiPriority="60" w:unhideWhenUsed="0"/>
+    <w:lsdException w:name="Light List Accent 5" w:semiHidden="0" w:uiPriority="61" w:unhideWhenUsed="0"/>
+    <w:lsdException w:name="Light Grid Accent 5" w:semiHidden="0" w:uiPriority="62" w:unhideWhenUsed="0"/>
+    <w:lsdException w:name="Medium Shading 1 Accent 5" w:semiHidden="0" w:uiPriority="63" w:unhideWhenUsed="0"/>
+    <w:lsdException w:name="Medium Shading 2 Accent 5" w:semiHidden="0" w:uiPriority="64" w:unhideWhenUsed="0"/>
+    <w:lsdException w:name="Medium List 1 Accent 5" w:semiHidden="0" w:uiPriority="65" w:unhideWhenUsed="0"/>
+    <w:lsdException w:name="Medium List 2 Accent 5" w:semiHidden="0" w:uiPriority="66" w:unhideWhenUsed="0"/>
+    <w:lsdException w:name="Medium Grid 1 Accent 5" w:semiHidden="0" w:uiPriority="67" w:unhideWhenUsed="0"/>
+    <w:lsdException w:name="Medium Grid 2 Accent 5" w:semiHidden="0" w:uiPriority="68" w:unhideWhenUsed="0"/>
+    <w:lsdException w:name="Medium Grid 3 Accent 5" w:semiHidden="0" w:uiPriority="69" w:unhideWhenUsed="0"/>
+    <w:lsdException w:name="Dark List Accent 5" w:semiHidden="0" w:uiPriority="70" w:unhideWhenUsed="0"/>
+    <w:lsdException w:name="Colorful Shading Accent 5" w:semiHidden="0" w:uiPriority="71" w:unhideWhenUsed="0"/>
+    <w:lsdException w:name="Colorful List Accent 5" w:semiHidden="0" w:uiPriority="72" w:unhideWhenUsed="0"/>
+    <w:lsdException w:name="Colorful Grid Accent 5" w:semiHidden="0" w:uiPriority="73" w:unhideWhenUsed="0"/>
+    <w:lsdException w:name="Light Shading Accent 6" w:semiHidden="0" w:uiPriority="60" w:unhideWhenUsed="0"/>
+    <w:lsdException w:name="Light List Accent 6" w:semiHidden="0" w:uiPriority="61" w:unhideWhenUsed="0"/>
+    <w:lsdException w:name="Light Grid Accent 6" w:semiHidden="0" w:uiPriority="62" w:unhideWhenUsed="0"/>
+    <w:lsdException w:name="Medium Shading 1 Accent 6" w:semiHidden="0" w:uiPriority="63" w:unhideWhenUsed="0"/>
+    <w:lsdException w:name="Medium Shading 2 Accent 6" w:semiHidden="0" w:uiPriority="64" w:unhideWhenUsed="0"/>
+    <w:lsdException w:name="Medium List 1 Accent 6" w:semiHidden="0" w:uiPriority="65" w:unhideWhenUsed="0"/>
+    <w:lsdException w:name="Medium List 2 Accent 6" w:semiHidden="0" w:uiPriority="66" w:unhideWhenUsed="0"/>
+    <w:lsdException w:name="Medium Grid 1 Accent 6" w:semiHidden="0" w:uiPriority="67" w:unhideWhenUsed="0"/>
+    <w:lsdException w:name="Medium Grid 2 Accent 6" w:semiHidden="0" w:uiPriority="68" w:unhideWhenUsed="0"/>
+    <w:lsdException w:name="Medium Grid 3 Accent 6" w:semiHidden="0" w:uiPriority="69" w:unhideWhenUsed="0"/>
+    <w:lsdException w:name="Dark List Accent 6" w:semiHidden="0" w:uiPriority="70" w:unhideWhenUsed="0"/>
+    <w:lsdException w:name="Colorful Shading Accent 6" w:semiHidden="0" w:uiPriority="71" w:unhideWhenUsed="0"/>
+    <w:lsdException w:name="Colorful List Accent 6" w:semiHidden="0" w:uiPriority="72" w:unhideWhenUsed="0"/>
+    <w:lsdException w:name="Colorful Grid Accent 6" w:semiHidden="0" w:uiPriority="73" w:unhideWhenUsed="0"/>
+    <w:lsdException w:name="Subtle Emphasis" w:semiHidden="0" w:uiPriority="19" w:unhideWhenUsed="0" w:qFormat="1"/>
+    <w:lsdException w:name="Intense Emphasis" w:semiHidden="0" w:uiPriority="21" w:unhideWhenUsed="0" w:qFormat="1"/>
+    <w:lsdException w:name="Subtle Reference" w:semiHidden="0" w:uiPriority="31" w:unhideWhenUsed="0" w:qFormat="1"/>
+    <w:lsdException w:name="Intense Reference" w:semiHidden="0" w:uiPriority="32" w:unhideWhenUsed="0" w:qFormat="1"/>
+    <w:lsdException w:name="Book Title" w:semiHidden="0" w:uiPriority="33" w:unhideWhenUsed="0" w:qFormat="1"/>
+    <w:lsdException w:name="Bibliography" w:uiPriority="37"/>
+    <w:lsdException w:name="TOC Heading" w:uiPriority="39" w:qFormat="1"/>
+  </w:latentStyles>
+  <w:style w:type="paragraph" w:default="1" w:styleId="Normal">
+    <w:name w:val="Normal"/>
+    <w:qFormat/>
+  </w:style>
+  <w:style w:type="character" w:default="1" w:styleId="Fuentedeprrafopredeter">
+    <w:name w:val="Default Paragraph Font"/>
+    <w:uiPriority w:val="1"/>
+    <w:semiHidden/>
+    <w:unhideWhenUsed/>
+  </w:style>
+  <w:style w:type="table" w:default="1" w:styleId="Tablanormal">
+    <w:name w:val="Normal Table"/>
+    <w:uiPriority w:val="99"/>
+    <w:semiHidden/>
+    <w:unhideWhenUsed/>
+    <w:tblPr>
+      <w:tblInd w:w="0" w:type="dxa"/>
+      <w:tblCellMar>
+        <w:top w:w="0" w:type="dxa"/>
+        <w:left w:w="108" w:type="dxa"/>
+        <w:bottom w:w="0" w:type="dxa"/>
+        <w:right w:w="108" w:type="dxa"/>
+      </w:tblCellMar>
+    </w:tblPr>
+  </w:style>
+  <w:style w:type="numbering" w:default="1" w:styleId="Sinlista">
+    <w:name w:val="No List"/>
+    <w:uiPriority w:val="99"/>
+    <w:semiHidden/>
+    <w:unhideWhenUsed/>
+  </w:style>
+</w:styles>
+</file>
+
 <file path=word/glossary/webSettings.xml><?xml version="1.0" encoding="utf-8"?>
-<w:webSettings xmlns:r="http://schemas.openxmlformats.org/officeDocument/2006/relationships" xmlns:w="http://schemas.openxmlformats.org/wordprocessingml/2006/main">
+<w:webSettings xmlns:mc="http://schemas.openxmlformats.org/markup-compatibility/2006" xmlns:r="http://schemas.openxmlformats.org/officeDocument/2006/relationships" xmlns:w="http://schemas.openxmlformats.org/wordprocessingml/2006/main" xmlns:w14="http://schemas.microsoft.com/office/word/2010/wordml" mc:Ignorable="w14">
   <w:optimizeForBrowser/>
 </w:webSettings>
 </file>
@@ -3882,7 +6134,7 @@
 </file>
 
 <file path=customXml/itemProps2.xml><?xml version="1.0" encoding="utf-8"?>
-<ds:datastoreItem xmlns:ds="http://schemas.openxmlformats.org/officeDocument/2006/customXml" ds:itemID="{908DC5C7-D649-4D62-85F8-A9FFE7A69095}">
+<ds:datastoreItem xmlns:ds="http://schemas.openxmlformats.org/officeDocument/2006/customXml" ds:itemID="{22793867-F506-49FD-BFA4-0ECAB31B8B9F}">
   <ds:schemaRefs>
     <ds:schemaRef ds:uri="http://schemas.openxmlformats.org/officeDocument/2006/bibliography"/>
   </ds:schemaRefs>

</xml_diff>

<commit_message>
Modified documentation and added final release
</commit_message>
<xml_diff>
--- a/Planteamiento.docx
+++ b/Planteamiento.docx
@@ -134,7 +134,25 @@
                                 <w:rPr>
                                   <w:color w:val="FFFFFF" w:themeColor="background1"/>
                                 </w:rPr>
-                                <w:t>Por Carlos Labiano, Cristian [???], y Mario Moreira</w:t>
+                                <w:t>Po</w:t>
+                              </w:r>
+                              <w:r>
+                                <w:rPr>
+                                  <w:color w:val="FFFFFF" w:themeColor="background1"/>
+                                </w:rPr>
+                                <w:t>r Carlos Labiano, Cristian Ferná</w:t>
+                              </w:r>
+                              <w:r>
+                                <w:rPr>
+                                  <w:color w:val="FFFFFF" w:themeColor="background1"/>
+                                </w:rPr>
+                                <w:t>ndez</w:t>
+                              </w:r>
+                              <w:r>
+                                <w:rPr>
+                                  <w:color w:val="FFFFFF" w:themeColor="background1"/>
+                                </w:rPr>
+                                <w:t>, y Mario Moreira</w:t>
                               </w:r>
                             </w:p>
                           </w:sdtContent>
@@ -185,7 +203,7 @@
                               <w:lang w:eastAsia="es-ES"/>
                             </w:rPr>
                             <w:drawing>
-                              <wp:inline distT="0" distB="0" distL="0" distR="0">
+                              <wp:inline distT="0" distB="0" distL="0" distR="0" wp14:anchorId="40A44B7A" wp14:editId="79F05C96">
                                 <wp:extent cx="4539615" cy="4539615"/>
                                 <wp:effectExtent l="19050" t="0" r="0" b="0"/>
                                 <wp:docPr id="16" name="Imagen 16" descr="https://aleson-itc.com/wp-content/uploads/2019/07/database-1.png"/>
@@ -273,9 +291,6 @@
                             </w:rPr>
                             <w:alias w:val="Año"/>
                             <w:id w:val="16962274"/>
-                            <w:placeholder>
-                              <w:docPart w:val="90B33806CEAD45108BC042529353548A"/>
-                            </w:placeholder>
                             <w:dataBinding w:prefixMappings="xmlns:ns0='http://schemas.microsoft.com/office/2006/coverPageProps'" w:xpath="/ns0:CoverPageProperties[1]/ns0:PublishDate[1]" w:storeItemID="{55AF091B-3C7A-41E3-B477-F2FDAA23CFDA}"/>
                             <w:date w:fullDate="2019-12-27T00:00:00Z">
                               <w:dateFormat w:val="yyyy"/>
@@ -335,9 +350,6 @@
                             </w:rPr>
                             <w:alias w:val="Autor"/>
                             <w:id w:val="16962296"/>
-                            <w:placeholder>
-                              <w:docPart w:val="F02944D04E75438186E6E5C2FBE96CDE"/>
-                            </w:placeholder>
                             <w:dataBinding w:prefixMappings="xmlns:ns0='http://schemas.openxmlformats.org/package/2006/metadata/core-properties' xmlns:ns1='http://purl.org/dc/elements/1.1/'" w:xpath="/ns0:coreProperties[1]/ns1:creator[1]" w:storeItemID="{6C3C8BC8-F283-45AE-878A-BAB7291924A1}"/>
                             <w:text/>
                           </w:sdtPr>
@@ -471,23 +483,34 @@
             </w:tabs>
             <w:rPr>
               <w:noProof/>
+              <w:sz w:val="20"/>
               <w:lang w:eastAsia="es-ES"/>
             </w:rPr>
           </w:pPr>
           <w:r>
+            <w:rPr>
+              <w:sz w:val="20"/>
+            </w:rPr>
             <w:fldChar w:fldCharType="begin"/>
           </w:r>
           <w:r>
+            <w:rPr>
+              <w:sz w:val="20"/>
+            </w:rPr>
             <w:instrText xml:space="preserve"> TOC \o "1-3" \h \z \u </w:instrText>
           </w:r>
           <w:r>
+            <w:rPr>
+              <w:sz w:val="20"/>
+            </w:rPr>
             <w:fldChar w:fldCharType="separate"/>
           </w:r>
-          <w:hyperlink w:anchor="_Toc28872543" w:history="1">
+          <w:hyperlink w:anchor="_Toc29365861" w:history="1">
             <w:r>
               <w:rPr>
                 <w:rStyle w:val="Hipervnculo"/>
                 <w:noProof/>
+                <w:sz w:val="20"/>
               </w:rPr>
               <w:t>Objetivo del proyecto</w:t>
             </w:r>
@@ -495,6 +518,7 @@
               <w:rPr>
                 <w:noProof/>
                 <w:webHidden/>
+                <w:sz w:val="20"/>
               </w:rPr>
               <w:tab/>
             </w:r>
@@ -502,6 +526,7 @@
               <w:rPr>
                 <w:noProof/>
                 <w:webHidden/>
+                <w:sz w:val="20"/>
               </w:rPr>
               <w:fldChar w:fldCharType="begin"/>
             </w:r>
@@ -509,19 +534,22 @@
               <w:rPr>
                 <w:noProof/>
                 <w:webHidden/>
-              </w:rPr>
-              <w:instrText xml:space="preserve"> PAGEREF _Toc28872543 \h </w:instrText>
-            </w:r>
-            <w:r>
-              <w:rPr>
-                <w:noProof/>
-                <w:webHidden/>
-              </w:rPr>
-            </w:r>
-            <w:r>
-              <w:rPr>
-                <w:noProof/>
-                <w:webHidden/>
+                <w:sz w:val="20"/>
+              </w:rPr>
+              <w:instrText xml:space="preserve"> PAGEREF _Toc29365861 \h </w:instrText>
+            </w:r>
+            <w:r>
+              <w:rPr>
+                <w:noProof/>
+                <w:webHidden/>
+                <w:sz w:val="20"/>
+              </w:rPr>
+            </w:r>
+            <w:r>
+              <w:rPr>
+                <w:noProof/>
+                <w:webHidden/>
+                <w:sz w:val="20"/>
               </w:rPr>
               <w:fldChar w:fldCharType="separate"/>
             </w:r>
@@ -529,13 +557,15 @@
               <w:rPr>
                 <w:noProof/>
                 <w:webHidden/>
-              </w:rPr>
-              <w:t>4</w:t>
-            </w:r>
-            <w:r>
-              <w:rPr>
-                <w:noProof/>
-                <w:webHidden/>
+                <w:sz w:val="20"/>
+              </w:rPr>
+              <w:t>3</w:t>
+            </w:r>
+            <w:r>
+              <w:rPr>
+                <w:noProof/>
+                <w:webHidden/>
+                <w:sz w:val="20"/>
               </w:rPr>
               <w:fldChar w:fldCharType="end"/>
             </w:r>
@@ -549,14 +579,16 @@
             </w:tabs>
             <w:rPr>
               <w:noProof/>
+              <w:sz w:val="20"/>
               <w:lang w:eastAsia="es-ES"/>
             </w:rPr>
           </w:pPr>
-          <w:hyperlink w:anchor="_Toc28872544" w:history="1">
+          <w:hyperlink w:anchor="_Toc29365862" w:history="1">
             <w:r>
               <w:rPr>
                 <w:rStyle w:val="Hipervnculo"/>
                 <w:noProof/>
+                <w:sz w:val="20"/>
               </w:rPr>
               <w:t>Ideas iniciales para el mundo real</w:t>
             </w:r>
@@ -564,6 +596,7 @@
               <w:rPr>
                 <w:noProof/>
                 <w:webHidden/>
+                <w:sz w:val="20"/>
               </w:rPr>
               <w:tab/>
             </w:r>
@@ -571,6 +604,7 @@
               <w:rPr>
                 <w:noProof/>
                 <w:webHidden/>
+                <w:sz w:val="20"/>
               </w:rPr>
               <w:fldChar w:fldCharType="begin"/>
             </w:r>
@@ -578,19 +612,22 @@
               <w:rPr>
                 <w:noProof/>
                 <w:webHidden/>
-              </w:rPr>
-              <w:instrText xml:space="preserve"> PAGEREF _Toc28872544 \h </w:instrText>
-            </w:r>
-            <w:r>
-              <w:rPr>
-                <w:noProof/>
-                <w:webHidden/>
-              </w:rPr>
-            </w:r>
-            <w:r>
-              <w:rPr>
-                <w:noProof/>
-                <w:webHidden/>
+                <w:sz w:val="20"/>
+              </w:rPr>
+              <w:instrText xml:space="preserve"> PAGEREF _Toc29365862 \h </w:instrText>
+            </w:r>
+            <w:r>
+              <w:rPr>
+                <w:noProof/>
+                <w:webHidden/>
+                <w:sz w:val="20"/>
+              </w:rPr>
+            </w:r>
+            <w:r>
+              <w:rPr>
+                <w:noProof/>
+                <w:webHidden/>
+                <w:sz w:val="20"/>
               </w:rPr>
               <w:fldChar w:fldCharType="separate"/>
             </w:r>
@@ -598,13 +635,15 @@
               <w:rPr>
                 <w:noProof/>
                 <w:webHidden/>
-              </w:rPr>
-              <w:t>4</w:t>
-            </w:r>
-            <w:r>
-              <w:rPr>
-                <w:noProof/>
-                <w:webHidden/>
+                <w:sz w:val="20"/>
+              </w:rPr>
+              <w:t>3</w:t>
+            </w:r>
+            <w:r>
+              <w:rPr>
+                <w:noProof/>
+                <w:webHidden/>
+                <w:sz w:val="20"/>
               </w:rPr>
               <w:fldChar w:fldCharType="end"/>
             </w:r>
@@ -618,14 +657,16 @@
             </w:tabs>
             <w:rPr>
               <w:noProof/>
+              <w:sz w:val="20"/>
               <w:lang w:eastAsia="es-ES"/>
             </w:rPr>
           </w:pPr>
-          <w:hyperlink w:anchor="_Toc28872545" w:history="1">
+          <w:hyperlink w:anchor="_Toc29365863" w:history="1">
             <w:r>
               <w:rPr>
                 <w:rStyle w:val="Hipervnculo"/>
                 <w:noProof/>
+                <w:sz w:val="20"/>
               </w:rPr>
               <w:t>Posibles mundos reales:</w:t>
             </w:r>
@@ -633,6 +674,7 @@
               <w:rPr>
                 <w:noProof/>
                 <w:webHidden/>
+                <w:sz w:val="20"/>
               </w:rPr>
               <w:tab/>
             </w:r>
@@ -640,6 +682,7 @@
               <w:rPr>
                 <w:noProof/>
                 <w:webHidden/>
+                <w:sz w:val="20"/>
               </w:rPr>
               <w:fldChar w:fldCharType="begin"/>
             </w:r>
@@ -647,19 +690,22 @@
               <w:rPr>
                 <w:noProof/>
                 <w:webHidden/>
-              </w:rPr>
-              <w:instrText xml:space="preserve"> PAGEREF _Toc28872545 \h </w:instrText>
-            </w:r>
-            <w:r>
-              <w:rPr>
-                <w:noProof/>
-                <w:webHidden/>
-              </w:rPr>
-            </w:r>
-            <w:r>
-              <w:rPr>
-                <w:noProof/>
-                <w:webHidden/>
+                <w:sz w:val="20"/>
+              </w:rPr>
+              <w:instrText xml:space="preserve"> PAGEREF _Toc29365863 \h </w:instrText>
+            </w:r>
+            <w:r>
+              <w:rPr>
+                <w:noProof/>
+                <w:webHidden/>
+                <w:sz w:val="20"/>
+              </w:rPr>
+            </w:r>
+            <w:r>
+              <w:rPr>
+                <w:noProof/>
+                <w:webHidden/>
+                <w:sz w:val="20"/>
               </w:rPr>
               <w:fldChar w:fldCharType="separate"/>
             </w:r>
@@ -667,13 +713,15 @@
               <w:rPr>
                 <w:noProof/>
                 <w:webHidden/>
-              </w:rPr>
-              <w:t>4</w:t>
-            </w:r>
-            <w:r>
-              <w:rPr>
-                <w:noProof/>
-                <w:webHidden/>
+                <w:sz w:val="20"/>
+              </w:rPr>
+              <w:t>3</w:t>
+            </w:r>
+            <w:r>
+              <w:rPr>
+                <w:noProof/>
+                <w:webHidden/>
+                <w:sz w:val="20"/>
               </w:rPr>
               <w:fldChar w:fldCharType="end"/>
             </w:r>
@@ -687,14 +735,16 @@
             </w:tabs>
             <w:rPr>
               <w:noProof/>
+              <w:sz w:val="20"/>
               <w:lang w:eastAsia="es-ES"/>
             </w:rPr>
           </w:pPr>
-          <w:hyperlink w:anchor="_Toc28872546" w:history="1">
+          <w:hyperlink w:anchor="_Toc29365864" w:history="1">
             <w:r>
               <w:rPr>
                 <w:rStyle w:val="Hipervnculo"/>
                 <w:noProof/>
+                <w:sz w:val="20"/>
               </w:rPr>
               <w:t>Planteamiento del mundo real</w:t>
             </w:r>
@@ -702,6 +752,7 @@
               <w:rPr>
                 <w:noProof/>
                 <w:webHidden/>
+                <w:sz w:val="20"/>
               </w:rPr>
               <w:tab/>
             </w:r>
@@ -709,6 +760,7 @@
               <w:rPr>
                 <w:noProof/>
                 <w:webHidden/>
+                <w:sz w:val="20"/>
               </w:rPr>
               <w:fldChar w:fldCharType="begin"/>
             </w:r>
@@ -716,19 +768,22 @@
               <w:rPr>
                 <w:noProof/>
                 <w:webHidden/>
-              </w:rPr>
-              <w:instrText xml:space="preserve"> PAGEREF _Toc28872546 \h </w:instrText>
-            </w:r>
-            <w:r>
-              <w:rPr>
-                <w:noProof/>
-                <w:webHidden/>
-              </w:rPr>
-            </w:r>
-            <w:r>
-              <w:rPr>
-                <w:noProof/>
-                <w:webHidden/>
+                <w:sz w:val="20"/>
+              </w:rPr>
+              <w:instrText xml:space="preserve"> PAGEREF _Toc29365864 \h </w:instrText>
+            </w:r>
+            <w:r>
+              <w:rPr>
+                <w:noProof/>
+                <w:webHidden/>
+                <w:sz w:val="20"/>
+              </w:rPr>
+            </w:r>
+            <w:r>
+              <w:rPr>
+                <w:noProof/>
+                <w:webHidden/>
+                <w:sz w:val="20"/>
               </w:rPr>
               <w:fldChar w:fldCharType="separate"/>
             </w:r>
@@ -736,13 +791,15 @@
               <w:rPr>
                 <w:noProof/>
                 <w:webHidden/>
-              </w:rPr>
-              <w:t>5</w:t>
-            </w:r>
-            <w:r>
-              <w:rPr>
-                <w:noProof/>
-                <w:webHidden/>
+                <w:sz w:val="20"/>
+              </w:rPr>
+              <w:t>4</w:t>
+            </w:r>
+            <w:r>
+              <w:rPr>
+                <w:noProof/>
+                <w:webHidden/>
+                <w:sz w:val="20"/>
               </w:rPr>
               <w:fldChar w:fldCharType="end"/>
             </w:r>
@@ -756,14 +813,16 @@
             </w:tabs>
             <w:rPr>
               <w:noProof/>
+              <w:sz w:val="20"/>
               <w:lang w:eastAsia="es-ES"/>
             </w:rPr>
           </w:pPr>
-          <w:hyperlink w:anchor="_Toc28872547" w:history="1">
+          <w:hyperlink w:anchor="_Toc29365865" w:history="1">
             <w:r>
               <w:rPr>
                 <w:rStyle w:val="Hipervnculo"/>
                 <w:noProof/>
+                <w:sz w:val="20"/>
               </w:rPr>
               <w:t>Supuesto 1</w:t>
             </w:r>
@@ -771,6 +830,7 @@
               <w:rPr>
                 <w:noProof/>
                 <w:webHidden/>
+                <w:sz w:val="20"/>
               </w:rPr>
               <w:tab/>
             </w:r>
@@ -778,6 +838,7 @@
               <w:rPr>
                 <w:noProof/>
                 <w:webHidden/>
+                <w:sz w:val="20"/>
               </w:rPr>
               <w:fldChar w:fldCharType="begin"/>
             </w:r>
@@ -785,19 +846,22 @@
               <w:rPr>
                 <w:noProof/>
                 <w:webHidden/>
-              </w:rPr>
-              <w:instrText xml:space="preserve"> PAGEREF _Toc28872547 \h </w:instrText>
-            </w:r>
-            <w:r>
-              <w:rPr>
-                <w:noProof/>
-                <w:webHidden/>
-              </w:rPr>
-            </w:r>
-            <w:r>
-              <w:rPr>
-                <w:noProof/>
-                <w:webHidden/>
+                <w:sz w:val="20"/>
+              </w:rPr>
+              <w:instrText xml:space="preserve"> PAGEREF _Toc29365865 \h </w:instrText>
+            </w:r>
+            <w:r>
+              <w:rPr>
+                <w:noProof/>
+                <w:webHidden/>
+                <w:sz w:val="20"/>
+              </w:rPr>
+            </w:r>
+            <w:r>
+              <w:rPr>
+                <w:noProof/>
+                <w:webHidden/>
+                <w:sz w:val="20"/>
               </w:rPr>
               <w:fldChar w:fldCharType="separate"/>
             </w:r>
@@ -805,13 +869,15 @@
               <w:rPr>
                 <w:noProof/>
                 <w:webHidden/>
-              </w:rPr>
-              <w:t>5</w:t>
-            </w:r>
-            <w:r>
-              <w:rPr>
-                <w:noProof/>
-                <w:webHidden/>
+                <w:sz w:val="20"/>
+              </w:rPr>
+              <w:t>4</w:t>
+            </w:r>
+            <w:r>
+              <w:rPr>
+                <w:noProof/>
+                <w:webHidden/>
+                <w:sz w:val="20"/>
               </w:rPr>
               <w:fldChar w:fldCharType="end"/>
             </w:r>
@@ -825,14 +891,16 @@
             </w:tabs>
             <w:rPr>
               <w:noProof/>
+              <w:sz w:val="20"/>
               <w:lang w:eastAsia="es-ES"/>
             </w:rPr>
           </w:pPr>
-          <w:hyperlink w:anchor="_Toc28872548" w:history="1">
+          <w:hyperlink w:anchor="_Toc29365866" w:history="1">
             <w:r>
               <w:rPr>
                 <w:rStyle w:val="Hipervnculo"/>
                 <w:noProof/>
+                <w:sz w:val="20"/>
               </w:rPr>
               <w:t>Supuesto 2</w:t>
             </w:r>
@@ -840,6 +908,7 @@
               <w:rPr>
                 <w:noProof/>
                 <w:webHidden/>
+                <w:sz w:val="20"/>
               </w:rPr>
               <w:tab/>
             </w:r>
@@ -847,6 +916,7 @@
               <w:rPr>
                 <w:noProof/>
                 <w:webHidden/>
+                <w:sz w:val="20"/>
               </w:rPr>
               <w:fldChar w:fldCharType="begin"/>
             </w:r>
@@ -854,19 +924,22 @@
               <w:rPr>
                 <w:noProof/>
                 <w:webHidden/>
-              </w:rPr>
-              <w:instrText xml:space="preserve"> PAGEREF _Toc28872548 \h </w:instrText>
-            </w:r>
-            <w:r>
-              <w:rPr>
-                <w:noProof/>
-                <w:webHidden/>
-              </w:rPr>
-            </w:r>
-            <w:r>
-              <w:rPr>
-                <w:noProof/>
-                <w:webHidden/>
+                <w:sz w:val="20"/>
+              </w:rPr>
+              <w:instrText xml:space="preserve"> PAGEREF _Toc29365866 \h </w:instrText>
+            </w:r>
+            <w:r>
+              <w:rPr>
+                <w:noProof/>
+                <w:webHidden/>
+                <w:sz w:val="20"/>
+              </w:rPr>
+            </w:r>
+            <w:r>
+              <w:rPr>
+                <w:noProof/>
+                <w:webHidden/>
+                <w:sz w:val="20"/>
               </w:rPr>
               <w:fldChar w:fldCharType="separate"/>
             </w:r>
@@ -874,13 +947,15 @@
               <w:rPr>
                 <w:noProof/>
                 <w:webHidden/>
-              </w:rPr>
-              <w:t>5</w:t>
-            </w:r>
-            <w:r>
-              <w:rPr>
-                <w:noProof/>
-                <w:webHidden/>
+                <w:sz w:val="20"/>
+              </w:rPr>
+              <w:t>4</w:t>
+            </w:r>
+            <w:r>
+              <w:rPr>
+                <w:noProof/>
+                <w:webHidden/>
+                <w:sz w:val="20"/>
               </w:rPr>
               <w:fldChar w:fldCharType="end"/>
             </w:r>
@@ -894,14 +969,16 @@
             </w:tabs>
             <w:rPr>
               <w:noProof/>
+              <w:sz w:val="20"/>
               <w:lang w:eastAsia="es-ES"/>
             </w:rPr>
           </w:pPr>
-          <w:hyperlink w:anchor="_Toc28872549" w:history="1">
+          <w:hyperlink w:anchor="_Toc29365867" w:history="1">
             <w:r>
               <w:rPr>
                 <w:rStyle w:val="Hipervnculo"/>
                 <w:noProof/>
+                <w:sz w:val="20"/>
               </w:rPr>
               <w:t>Supuesto 3</w:t>
             </w:r>
@@ -909,6 +986,7 @@
               <w:rPr>
                 <w:noProof/>
                 <w:webHidden/>
+                <w:sz w:val="20"/>
               </w:rPr>
               <w:tab/>
             </w:r>
@@ -916,6 +994,7 @@
               <w:rPr>
                 <w:noProof/>
                 <w:webHidden/>
+                <w:sz w:val="20"/>
               </w:rPr>
               <w:fldChar w:fldCharType="begin"/>
             </w:r>
@@ -923,19 +1002,22 @@
               <w:rPr>
                 <w:noProof/>
                 <w:webHidden/>
-              </w:rPr>
-              <w:instrText xml:space="preserve"> PAGEREF _Toc28872549 \h </w:instrText>
-            </w:r>
-            <w:r>
-              <w:rPr>
-                <w:noProof/>
-                <w:webHidden/>
-              </w:rPr>
-            </w:r>
-            <w:r>
-              <w:rPr>
-                <w:noProof/>
-                <w:webHidden/>
+                <w:sz w:val="20"/>
+              </w:rPr>
+              <w:instrText xml:space="preserve"> PAGEREF _Toc29365867 \h </w:instrText>
+            </w:r>
+            <w:r>
+              <w:rPr>
+                <w:noProof/>
+                <w:webHidden/>
+                <w:sz w:val="20"/>
+              </w:rPr>
+            </w:r>
+            <w:r>
+              <w:rPr>
+                <w:noProof/>
+                <w:webHidden/>
+                <w:sz w:val="20"/>
               </w:rPr>
               <w:fldChar w:fldCharType="separate"/>
             </w:r>
@@ -943,13 +1025,15 @@
               <w:rPr>
                 <w:noProof/>
                 <w:webHidden/>
-              </w:rPr>
-              <w:t>5</w:t>
-            </w:r>
-            <w:r>
-              <w:rPr>
-                <w:noProof/>
-                <w:webHidden/>
+                <w:sz w:val="20"/>
+              </w:rPr>
+              <w:t>4</w:t>
+            </w:r>
+            <w:r>
+              <w:rPr>
+                <w:noProof/>
+                <w:webHidden/>
+                <w:sz w:val="20"/>
               </w:rPr>
               <w:fldChar w:fldCharType="end"/>
             </w:r>
@@ -963,14 +1047,16 @@
             </w:tabs>
             <w:rPr>
               <w:noProof/>
+              <w:sz w:val="20"/>
               <w:lang w:eastAsia="es-ES"/>
             </w:rPr>
           </w:pPr>
-          <w:hyperlink w:anchor="_Toc28872550" w:history="1">
+          <w:hyperlink w:anchor="_Toc29365868" w:history="1">
             <w:r>
               <w:rPr>
                 <w:rStyle w:val="Hipervnculo"/>
                 <w:noProof/>
+                <w:sz w:val="20"/>
               </w:rPr>
               <w:t>Supuesto 4</w:t>
             </w:r>
@@ -978,6 +1064,7 @@
               <w:rPr>
                 <w:noProof/>
                 <w:webHidden/>
+                <w:sz w:val="20"/>
               </w:rPr>
               <w:tab/>
             </w:r>
@@ -985,6 +1072,7 @@
               <w:rPr>
                 <w:noProof/>
                 <w:webHidden/>
+                <w:sz w:val="20"/>
               </w:rPr>
               <w:fldChar w:fldCharType="begin"/>
             </w:r>
@@ -992,19 +1080,22 @@
               <w:rPr>
                 <w:noProof/>
                 <w:webHidden/>
-              </w:rPr>
-              <w:instrText xml:space="preserve"> PAGEREF _Toc28872550 \h </w:instrText>
-            </w:r>
-            <w:r>
-              <w:rPr>
-                <w:noProof/>
-                <w:webHidden/>
-              </w:rPr>
-            </w:r>
-            <w:r>
-              <w:rPr>
-                <w:noProof/>
-                <w:webHidden/>
+                <w:sz w:val="20"/>
+              </w:rPr>
+              <w:instrText xml:space="preserve"> PAGEREF _Toc29365868 \h </w:instrText>
+            </w:r>
+            <w:r>
+              <w:rPr>
+                <w:noProof/>
+                <w:webHidden/>
+                <w:sz w:val="20"/>
+              </w:rPr>
+            </w:r>
+            <w:r>
+              <w:rPr>
+                <w:noProof/>
+                <w:webHidden/>
+                <w:sz w:val="20"/>
               </w:rPr>
               <w:fldChar w:fldCharType="separate"/>
             </w:r>
@@ -1012,13 +1103,15 @@
               <w:rPr>
                 <w:noProof/>
                 <w:webHidden/>
-              </w:rPr>
-              <w:t>5</w:t>
-            </w:r>
-            <w:r>
-              <w:rPr>
-                <w:noProof/>
-                <w:webHidden/>
+                <w:sz w:val="20"/>
+              </w:rPr>
+              <w:t>4</w:t>
+            </w:r>
+            <w:r>
+              <w:rPr>
+                <w:noProof/>
+                <w:webHidden/>
+                <w:sz w:val="20"/>
               </w:rPr>
               <w:fldChar w:fldCharType="end"/>
             </w:r>
@@ -1032,14 +1125,16 @@
             </w:tabs>
             <w:rPr>
               <w:noProof/>
+              <w:sz w:val="20"/>
               <w:lang w:eastAsia="es-ES"/>
             </w:rPr>
           </w:pPr>
-          <w:hyperlink w:anchor="_Toc28872551" w:history="1">
+          <w:hyperlink w:anchor="_Toc29365869" w:history="1">
             <w:r>
               <w:rPr>
                 <w:rStyle w:val="Hipervnculo"/>
                 <w:noProof/>
+                <w:sz w:val="20"/>
               </w:rPr>
               <w:t>Supuesto 5</w:t>
             </w:r>
@@ -1047,6 +1142,7 @@
               <w:rPr>
                 <w:noProof/>
                 <w:webHidden/>
+                <w:sz w:val="20"/>
               </w:rPr>
               <w:tab/>
             </w:r>
@@ -1054,6 +1150,7 @@
               <w:rPr>
                 <w:noProof/>
                 <w:webHidden/>
+                <w:sz w:val="20"/>
               </w:rPr>
               <w:fldChar w:fldCharType="begin"/>
             </w:r>
@@ -1061,19 +1158,22 @@
               <w:rPr>
                 <w:noProof/>
                 <w:webHidden/>
-              </w:rPr>
-              <w:instrText xml:space="preserve"> PAGEREF _Toc28872551 \h </w:instrText>
-            </w:r>
-            <w:r>
-              <w:rPr>
-                <w:noProof/>
-                <w:webHidden/>
-              </w:rPr>
-            </w:r>
-            <w:r>
-              <w:rPr>
-                <w:noProof/>
-                <w:webHidden/>
+                <w:sz w:val="20"/>
+              </w:rPr>
+              <w:instrText xml:space="preserve"> PAGEREF _Toc29365869 \h </w:instrText>
+            </w:r>
+            <w:r>
+              <w:rPr>
+                <w:noProof/>
+                <w:webHidden/>
+                <w:sz w:val="20"/>
+              </w:rPr>
+            </w:r>
+            <w:r>
+              <w:rPr>
+                <w:noProof/>
+                <w:webHidden/>
+                <w:sz w:val="20"/>
               </w:rPr>
               <w:fldChar w:fldCharType="separate"/>
             </w:r>
@@ -1081,13 +1181,15 @@
               <w:rPr>
                 <w:noProof/>
                 <w:webHidden/>
-              </w:rPr>
-              <w:t>5</w:t>
-            </w:r>
-            <w:r>
-              <w:rPr>
-                <w:noProof/>
-                <w:webHidden/>
+                <w:sz w:val="20"/>
+              </w:rPr>
+              <w:t>4</w:t>
+            </w:r>
+            <w:r>
+              <w:rPr>
+                <w:noProof/>
+                <w:webHidden/>
+                <w:sz w:val="20"/>
               </w:rPr>
               <w:fldChar w:fldCharType="end"/>
             </w:r>
@@ -1101,14 +1203,16 @@
             </w:tabs>
             <w:rPr>
               <w:noProof/>
+              <w:sz w:val="20"/>
               <w:lang w:eastAsia="es-ES"/>
             </w:rPr>
           </w:pPr>
-          <w:hyperlink w:anchor="_Toc28872552" w:history="1">
+          <w:hyperlink w:anchor="_Toc29365870" w:history="1">
             <w:r>
               <w:rPr>
                 <w:rStyle w:val="Hipervnculo"/>
                 <w:noProof/>
+                <w:sz w:val="20"/>
               </w:rPr>
               <w:t>Supuesto 6</w:t>
             </w:r>
@@ -1116,6 +1220,7 @@
               <w:rPr>
                 <w:noProof/>
                 <w:webHidden/>
+                <w:sz w:val="20"/>
               </w:rPr>
               <w:tab/>
             </w:r>
@@ -1123,6 +1228,7 @@
               <w:rPr>
                 <w:noProof/>
                 <w:webHidden/>
+                <w:sz w:val="20"/>
               </w:rPr>
               <w:fldChar w:fldCharType="begin"/>
             </w:r>
@@ -1130,19 +1236,22 @@
               <w:rPr>
                 <w:noProof/>
                 <w:webHidden/>
-              </w:rPr>
-              <w:instrText xml:space="preserve"> PAGEREF _Toc28872552 \h </w:instrText>
-            </w:r>
-            <w:r>
-              <w:rPr>
-                <w:noProof/>
-                <w:webHidden/>
-              </w:rPr>
-            </w:r>
-            <w:r>
-              <w:rPr>
-                <w:noProof/>
-                <w:webHidden/>
+                <w:sz w:val="20"/>
+              </w:rPr>
+              <w:instrText xml:space="preserve"> PAGEREF _Toc29365870 \h </w:instrText>
+            </w:r>
+            <w:r>
+              <w:rPr>
+                <w:noProof/>
+                <w:webHidden/>
+                <w:sz w:val="20"/>
+              </w:rPr>
+            </w:r>
+            <w:r>
+              <w:rPr>
+                <w:noProof/>
+                <w:webHidden/>
+                <w:sz w:val="20"/>
               </w:rPr>
               <w:fldChar w:fldCharType="separate"/>
             </w:r>
@@ -1150,13 +1259,15 @@
               <w:rPr>
                 <w:noProof/>
                 <w:webHidden/>
-              </w:rPr>
-              <w:t>5</w:t>
-            </w:r>
-            <w:r>
-              <w:rPr>
-                <w:noProof/>
-                <w:webHidden/>
+                <w:sz w:val="20"/>
+              </w:rPr>
+              <w:t>4</w:t>
+            </w:r>
+            <w:r>
+              <w:rPr>
+                <w:noProof/>
+                <w:webHidden/>
+                <w:sz w:val="20"/>
               </w:rPr>
               <w:fldChar w:fldCharType="end"/>
             </w:r>
@@ -1170,14 +1281,16 @@
             </w:tabs>
             <w:rPr>
               <w:noProof/>
+              <w:sz w:val="20"/>
               <w:lang w:eastAsia="es-ES"/>
             </w:rPr>
           </w:pPr>
-          <w:hyperlink w:anchor="_Toc28872553" w:history="1">
+          <w:hyperlink w:anchor="_Toc29365871" w:history="1">
             <w:r>
               <w:rPr>
                 <w:rStyle w:val="Hipervnculo"/>
                 <w:noProof/>
+                <w:sz w:val="20"/>
               </w:rPr>
               <w:t>Supuesto 7</w:t>
             </w:r>
@@ -1185,6 +1298,7 @@
               <w:rPr>
                 <w:noProof/>
                 <w:webHidden/>
+                <w:sz w:val="20"/>
               </w:rPr>
               <w:tab/>
             </w:r>
@@ -1192,6 +1306,7 @@
               <w:rPr>
                 <w:noProof/>
                 <w:webHidden/>
+                <w:sz w:val="20"/>
               </w:rPr>
               <w:fldChar w:fldCharType="begin"/>
             </w:r>
@@ -1199,19 +1314,22 @@
               <w:rPr>
                 <w:noProof/>
                 <w:webHidden/>
-              </w:rPr>
-              <w:instrText xml:space="preserve"> PAGEREF _Toc28872553 \h </w:instrText>
-            </w:r>
-            <w:r>
-              <w:rPr>
-                <w:noProof/>
-                <w:webHidden/>
-              </w:rPr>
-            </w:r>
-            <w:r>
-              <w:rPr>
-                <w:noProof/>
-                <w:webHidden/>
+                <w:sz w:val="20"/>
+              </w:rPr>
+              <w:instrText xml:space="preserve"> PAGEREF _Toc29365871 \h </w:instrText>
+            </w:r>
+            <w:r>
+              <w:rPr>
+                <w:noProof/>
+                <w:webHidden/>
+                <w:sz w:val="20"/>
+              </w:rPr>
+            </w:r>
+            <w:r>
+              <w:rPr>
+                <w:noProof/>
+                <w:webHidden/>
+                <w:sz w:val="20"/>
               </w:rPr>
               <w:fldChar w:fldCharType="separate"/>
             </w:r>
@@ -1219,13 +1337,15 @@
               <w:rPr>
                 <w:noProof/>
                 <w:webHidden/>
-              </w:rPr>
-              <w:t>6</w:t>
-            </w:r>
-            <w:r>
-              <w:rPr>
-                <w:noProof/>
-                <w:webHidden/>
+                <w:sz w:val="20"/>
+              </w:rPr>
+              <w:t>5</w:t>
+            </w:r>
+            <w:r>
+              <w:rPr>
+                <w:noProof/>
+                <w:webHidden/>
+                <w:sz w:val="20"/>
               </w:rPr>
               <w:fldChar w:fldCharType="end"/>
             </w:r>
@@ -1239,14 +1359,16 @@
             </w:tabs>
             <w:rPr>
               <w:noProof/>
+              <w:sz w:val="20"/>
               <w:lang w:eastAsia="es-ES"/>
             </w:rPr>
           </w:pPr>
-          <w:hyperlink w:anchor="_Toc28872554" w:history="1">
+          <w:hyperlink w:anchor="_Toc29365872" w:history="1">
             <w:r>
               <w:rPr>
                 <w:rStyle w:val="Hipervnculo"/>
                 <w:noProof/>
+                <w:sz w:val="20"/>
               </w:rPr>
               <w:t>Supuesto 8</w:t>
             </w:r>
@@ -1254,6 +1376,7 @@
               <w:rPr>
                 <w:noProof/>
                 <w:webHidden/>
+                <w:sz w:val="20"/>
               </w:rPr>
               <w:tab/>
             </w:r>
@@ -1261,6 +1384,7 @@
               <w:rPr>
                 <w:noProof/>
                 <w:webHidden/>
+                <w:sz w:val="20"/>
               </w:rPr>
               <w:fldChar w:fldCharType="begin"/>
             </w:r>
@@ -1268,19 +1392,22 @@
               <w:rPr>
                 <w:noProof/>
                 <w:webHidden/>
-              </w:rPr>
-              <w:instrText xml:space="preserve"> PAGEREF _Toc28872554 \h </w:instrText>
-            </w:r>
-            <w:r>
-              <w:rPr>
-                <w:noProof/>
-                <w:webHidden/>
-              </w:rPr>
-            </w:r>
-            <w:r>
-              <w:rPr>
-                <w:noProof/>
-                <w:webHidden/>
+                <w:sz w:val="20"/>
+              </w:rPr>
+              <w:instrText xml:space="preserve"> PAGEREF _Toc29365872 \h </w:instrText>
+            </w:r>
+            <w:r>
+              <w:rPr>
+                <w:noProof/>
+                <w:webHidden/>
+                <w:sz w:val="20"/>
+              </w:rPr>
+            </w:r>
+            <w:r>
+              <w:rPr>
+                <w:noProof/>
+                <w:webHidden/>
+                <w:sz w:val="20"/>
               </w:rPr>
               <w:fldChar w:fldCharType="separate"/>
             </w:r>
@@ -1288,13 +1415,15 @@
               <w:rPr>
                 <w:noProof/>
                 <w:webHidden/>
-              </w:rPr>
-              <w:t>6</w:t>
-            </w:r>
-            <w:r>
-              <w:rPr>
-                <w:noProof/>
-                <w:webHidden/>
+                <w:sz w:val="20"/>
+              </w:rPr>
+              <w:t>5</w:t>
+            </w:r>
+            <w:r>
+              <w:rPr>
+                <w:noProof/>
+                <w:webHidden/>
+                <w:sz w:val="20"/>
               </w:rPr>
               <w:fldChar w:fldCharType="end"/>
             </w:r>
@@ -1308,14 +1437,16 @@
             </w:tabs>
             <w:rPr>
               <w:noProof/>
+              <w:sz w:val="20"/>
               <w:lang w:eastAsia="es-ES"/>
             </w:rPr>
           </w:pPr>
-          <w:hyperlink w:anchor="_Toc28872555" w:history="1">
+          <w:hyperlink w:anchor="_Toc29365873" w:history="1">
             <w:r>
               <w:rPr>
                 <w:rStyle w:val="Hipervnculo"/>
                 <w:noProof/>
+                <w:sz w:val="20"/>
               </w:rPr>
               <w:t>Supuesto 9</w:t>
             </w:r>
@@ -1323,6 +1454,7 @@
               <w:rPr>
                 <w:noProof/>
                 <w:webHidden/>
+                <w:sz w:val="20"/>
               </w:rPr>
               <w:tab/>
             </w:r>
@@ -1330,6 +1462,7 @@
               <w:rPr>
                 <w:noProof/>
                 <w:webHidden/>
+                <w:sz w:val="20"/>
               </w:rPr>
               <w:fldChar w:fldCharType="begin"/>
             </w:r>
@@ -1337,19 +1470,22 @@
               <w:rPr>
                 <w:noProof/>
                 <w:webHidden/>
-              </w:rPr>
-              <w:instrText xml:space="preserve"> PAGEREF _Toc28872555 \h </w:instrText>
-            </w:r>
-            <w:r>
-              <w:rPr>
-                <w:noProof/>
-                <w:webHidden/>
-              </w:rPr>
-            </w:r>
-            <w:r>
-              <w:rPr>
-                <w:noProof/>
-                <w:webHidden/>
+                <w:sz w:val="20"/>
+              </w:rPr>
+              <w:instrText xml:space="preserve"> PAGEREF _Toc29365873 \h </w:instrText>
+            </w:r>
+            <w:r>
+              <w:rPr>
+                <w:noProof/>
+                <w:webHidden/>
+                <w:sz w:val="20"/>
+              </w:rPr>
+            </w:r>
+            <w:r>
+              <w:rPr>
+                <w:noProof/>
+                <w:webHidden/>
+                <w:sz w:val="20"/>
               </w:rPr>
               <w:fldChar w:fldCharType="separate"/>
             </w:r>
@@ -1357,13 +1493,15 @@
               <w:rPr>
                 <w:noProof/>
                 <w:webHidden/>
-              </w:rPr>
-              <w:t>6</w:t>
-            </w:r>
-            <w:r>
-              <w:rPr>
-                <w:noProof/>
-                <w:webHidden/>
+                <w:sz w:val="20"/>
+              </w:rPr>
+              <w:t>5</w:t>
+            </w:r>
+            <w:r>
+              <w:rPr>
+                <w:noProof/>
+                <w:webHidden/>
+                <w:sz w:val="20"/>
               </w:rPr>
               <w:fldChar w:fldCharType="end"/>
             </w:r>
@@ -1377,14 +1515,16 @@
             </w:tabs>
             <w:rPr>
               <w:noProof/>
+              <w:sz w:val="20"/>
               <w:lang w:eastAsia="es-ES"/>
             </w:rPr>
           </w:pPr>
-          <w:hyperlink w:anchor="_Toc28872556" w:history="1">
+          <w:hyperlink w:anchor="_Toc29365874" w:history="1">
             <w:r>
               <w:rPr>
                 <w:rStyle w:val="Hipervnculo"/>
                 <w:noProof/>
+                <w:sz w:val="20"/>
               </w:rPr>
               <w:t>Supuesto 10</w:t>
             </w:r>
@@ -1392,6 +1532,7 @@
               <w:rPr>
                 <w:noProof/>
                 <w:webHidden/>
+                <w:sz w:val="20"/>
               </w:rPr>
               <w:tab/>
             </w:r>
@@ -1399,6 +1540,7 @@
               <w:rPr>
                 <w:noProof/>
                 <w:webHidden/>
+                <w:sz w:val="20"/>
               </w:rPr>
               <w:fldChar w:fldCharType="begin"/>
             </w:r>
@@ -1406,19 +1548,22 @@
               <w:rPr>
                 <w:noProof/>
                 <w:webHidden/>
-              </w:rPr>
-              <w:instrText xml:space="preserve"> PAGEREF _Toc28872556 \h </w:instrText>
-            </w:r>
-            <w:r>
-              <w:rPr>
-                <w:noProof/>
-                <w:webHidden/>
-              </w:rPr>
-            </w:r>
-            <w:r>
-              <w:rPr>
-                <w:noProof/>
-                <w:webHidden/>
+                <w:sz w:val="20"/>
+              </w:rPr>
+              <w:instrText xml:space="preserve"> PAGEREF _Toc29365874 \h </w:instrText>
+            </w:r>
+            <w:r>
+              <w:rPr>
+                <w:noProof/>
+                <w:webHidden/>
+                <w:sz w:val="20"/>
+              </w:rPr>
+            </w:r>
+            <w:r>
+              <w:rPr>
+                <w:noProof/>
+                <w:webHidden/>
+                <w:sz w:val="20"/>
               </w:rPr>
               <w:fldChar w:fldCharType="separate"/>
             </w:r>
@@ -1426,13 +1571,15 @@
               <w:rPr>
                 <w:noProof/>
                 <w:webHidden/>
-              </w:rPr>
-              <w:t>6</w:t>
-            </w:r>
-            <w:r>
-              <w:rPr>
-                <w:noProof/>
-                <w:webHidden/>
+                <w:sz w:val="20"/>
+              </w:rPr>
+              <w:t>5</w:t>
+            </w:r>
+            <w:r>
+              <w:rPr>
+                <w:noProof/>
+                <w:webHidden/>
+                <w:sz w:val="20"/>
               </w:rPr>
               <w:fldChar w:fldCharType="end"/>
             </w:r>
@@ -1446,14 +1593,172 @@
             </w:tabs>
             <w:rPr>
               <w:noProof/>
+              <w:sz w:val="20"/>
               <w:lang w:eastAsia="es-ES"/>
             </w:rPr>
           </w:pPr>
-          <w:hyperlink w:anchor="_Toc28872557" w:history="1">
+          <w:hyperlink w:anchor="_Toc29365875" w:history="1">
             <w:r>
               <w:rPr>
                 <w:rStyle w:val="Hipervnculo"/>
                 <w:noProof/>
+                <w:sz w:val="20"/>
+              </w:rPr>
+              <w:t>Diagrama Entidad-Relación</w:t>
+            </w:r>
+            <w:r>
+              <w:rPr>
+                <w:noProof/>
+                <w:webHidden/>
+                <w:sz w:val="20"/>
+              </w:rPr>
+              <w:tab/>
+            </w:r>
+            <w:r>
+              <w:rPr>
+                <w:noProof/>
+                <w:webHidden/>
+                <w:sz w:val="20"/>
+              </w:rPr>
+              <w:fldChar w:fldCharType="begin"/>
+            </w:r>
+            <w:r>
+              <w:rPr>
+                <w:noProof/>
+                <w:webHidden/>
+                <w:sz w:val="20"/>
+              </w:rPr>
+              <w:instrText xml:space="preserve"> PAGEREF _Toc29365875 \h </w:instrText>
+            </w:r>
+            <w:r>
+              <w:rPr>
+                <w:noProof/>
+                <w:webHidden/>
+                <w:sz w:val="20"/>
+              </w:rPr>
+            </w:r>
+            <w:r>
+              <w:rPr>
+                <w:noProof/>
+                <w:webHidden/>
+                <w:sz w:val="20"/>
+              </w:rPr>
+              <w:fldChar w:fldCharType="separate"/>
+            </w:r>
+            <w:r>
+              <w:rPr>
+                <w:noProof/>
+                <w:webHidden/>
+                <w:sz w:val="20"/>
+              </w:rPr>
+              <w:t>6</w:t>
+            </w:r>
+            <w:r>
+              <w:rPr>
+                <w:noProof/>
+                <w:webHidden/>
+                <w:sz w:val="20"/>
+              </w:rPr>
+              <w:fldChar w:fldCharType="end"/>
+            </w:r>
+          </w:hyperlink>
+        </w:p>
+        <w:p>
+          <w:pPr>
+            <w:pStyle w:val="TDC1"/>
+            <w:tabs>
+              <w:tab w:val="right" w:leader="dot" w:pos="8494"/>
+            </w:tabs>
+            <w:rPr>
+              <w:noProof/>
+              <w:sz w:val="20"/>
+              <w:lang w:eastAsia="es-ES"/>
+            </w:rPr>
+          </w:pPr>
+          <w:hyperlink w:anchor="_Toc29365876" w:history="1">
+            <w:r>
+              <w:rPr>
+                <w:rStyle w:val="Hipervnculo"/>
+                <w:noProof/>
+                <w:sz w:val="20"/>
+              </w:rPr>
+              <w:t>Diagrama Relacional</w:t>
+            </w:r>
+            <w:r>
+              <w:rPr>
+                <w:noProof/>
+                <w:webHidden/>
+                <w:sz w:val="20"/>
+              </w:rPr>
+              <w:tab/>
+            </w:r>
+            <w:r>
+              <w:rPr>
+                <w:noProof/>
+                <w:webHidden/>
+                <w:sz w:val="20"/>
+              </w:rPr>
+              <w:fldChar w:fldCharType="begin"/>
+            </w:r>
+            <w:r>
+              <w:rPr>
+                <w:noProof/>
+                <w:webHidden/>
+                <w:sz w:val="20"/>
+              </w:rPr>
+              <w:instrText xml:space="preserve"> PAGEREF _Toc29365876 \h </w:instrText>
+            </w:r>
+            <w:r>
+              <w:rPr>
+                <w:noProof/>
+                <w:webHidden/>
+                <w:sz w:val="20"/>
+              </w:rPr>
+            </w:r>
+            <w:r>
+              <w:rPr>
+                <w:noProof/>
+                <w:webHidden/>
+                <w:sz w:val="20"/>
+              </w:rPr>
+              <w:fldChar w:fldCharType="separate"/>
+            </w:r>
+            <w:r>
+              <w:rPr>
+                <w:noProof/>
+                <w:webHidden/>
+                <w:sz w:val="20"/>
+              </w:rPr>
+              <w:t>6</w:t>
+            </w:r>
+            <w:r>
+              <w:rPr>
+                <w:noProof/>
+                <w:webHidden/>
+                <w:sz w:val="20"/>
+              </w:rPr>
+              <w:fldChar w:fldCharType="end"/>
+            </w:r>
+          </w:hyperlink>
+        </w:p>
+        <w:p>
+          <w:pPr>
+            <w:pStyle w:val="TDC1"/>
+            <w:tabs>
+              <w:tab w:val="right" w:leader="dot" w:pos="8494"/>
+            </w:tabs>
+            <w:rPr>
+              <w:noProof/>
+              <w:sz w:val="20"/>
+              <w:lang w:eastAsia="es-ES"/>
+            </w:rPr>
+          </w:pPr>
+          <w:hyperlink w:anchor="_Toc29365877" w:history="1">
+            <w:r>
+              <w:rPr>
+                <w:rStyle w:val="Hipervnculo"/>
+                <w:noProof/>
+                <w:sz w:val="20"/>
               </w:rPr>
               <w:t>Procedimientos almacenados requeridos</w:t>
             </w:r>
@@ -1461,6 +1766,7 @@
               <w:rPr>
                 <w:noProof/>
                 <w:webHidden/>
+                <w:sz w:val="20"/>
               </w:rPr>
               <w:tab/>
             </w:r>
@@ -1468,6 +1774,7 @@
               <w:rPr>
                 <w:noProof/>
                 <w:webHidden/>
+                <w:sz w:val="20"/>
               </w:rPr>
               <w:fldChar w:fldCharType="begin"/>
             </w:r>
@@ -1475,19 +1782,22 @@
               <w:rPr>
                 <w:noProof/>
                 <w:webHidden/>
-              </w:rPr>
-              <w:instrText xml:space="preserve"> PAGEREF _Toc28872557 \h </w:instrText>
-            </w:r>
-            <w:r>
-              <w:rPr>
-                <w:noProof/>
-                <w:webHidden/>
-              </w:rPr>
-            </w:r>
-            <w:r>
-              <w:rPr>
-                <w:noProof/>
-                <w:webHidden/>
+                <w:sz w:val="20"/>
+              </w:rPr>
+              <w:instrText xml:space="preserve"> PAGEREF _Toc29365877 \h </w:instrText>
+            </w:r>
+            <w:r>
+              <w:rPr>
+                <w:noProof/>
+                <w:webHidden/>
+                <w:sz w:val="20"/>
+              </w:rPr>
+            </w:r>
+            <w:r>
+              <w:rPr>
+                <w:noProof/>
+                <w:webHidden/>
+                <w:sz w:val="20"/>
               </w:rPr>
               <w:fldChar w:fldCharType="separate"/>
             </w:r>
@@ -1495,13 +1805,15 @@
               <w:rPr>
                 <w:noProof/>
                 <w:webHidden/>
-              </w:rPr>
-              <w:t>6</w:t>
-            </w:r>
-            <w:r>
-              <w:rPr>
-                <w:noProof/>
-                <w:webHidden/>
+                <w:sz w:val="20"/>
+              </w:rPr>
+              <w:t>7</w:t>
+            </w:r>
+            <w:r>
+              <w:rPr>
+                <w:noProof/>
+                <w:webHidden/>
+                <w:sz w:val="20"/>
               </w:rPr>
               <w:fldChar w:fldCharType="end"/>
             </w:r>
@@ -1515,14 +1827,16 @@
             </w:tabs>
             <w:rPr>
               <w:noProof/>
+              <w:sz w:val="20"/>
               <w:lang w:eastAsia="es-ES"/>
             </w:rPr>
           </w:pPr>
-          <w:hyperlink w:anchor="_Toc28872558" w:history="1">
+          <w:hyperlink w:anchor="_Toc29365878" w:history="1">
             <w:r>
               <w:rPr>
                 <w:rStyle w:val="Hipervnculo"/>
                 <w:noProof/>
+                <w:sz w:val="20"/>
               </w:rPr>
               <w:t>Procedimiento generador de códigos “TRGHelper_GenWeakCode”</w:t>
             </w:r>
@@ -1530,6 +1844,7 @@
               <w:rPr>
                 <w:noProof/>
                 <w:webHidden/>
+                <w:sz w:val="20"/>
               </w:rPr>
               <w:tab/>
             </w:r>
@@ -1537,6 +1852,7 @@
               <w:rPr>
                 <w:noProof/>
                 <w:webHidden/>
+                <w:sz w:val="20"/>
               </w:rPr>
               <w:fldChar w:fldCharType="begin"/>
             </w:r>
@@ -1544,19 +1860,22 @@
               <w:rPr>
                 <w:noProof/>
                 <w:webHidden/>
-              </w:rPr>
-              <w:instrText xml:space="preserve"> PAGEREF _Toc28872558 \h </w:instrText>
-            </w:r>
-            <w:r>
-              <w:rPr>
-                <w:noProof/>
-                <w:webHidden/>
-              </w:rPr>
-            </w:r>
-            <w:r>
-              <w:rPr>
-                <w:noProof/>
-                <w:webHidden/>
+                <w:sz w:val="20"/>
+              </w:rPr>
+              <w:instrText xml:space="preserve"> PAGEREF _Toc29365878 \h </w:instrText>
+            </w:r>
+            <w:r>
+              <w:rPr>
+                <w:noProof/>
+                <w:webHidden/>
+                <w:sz w:val="20"/>
+              </w:rPr>
+            </w:r>
+            <w:r>
+              <w:rPr>
+                <w:noProof/>
+                <w:webHidden/>
+                <w:sz w:val="20"/>
               </w:rPr>
               <w:fldChar w:fldCharType="separate"/>
             </w:r>
@@ -1564,13 +1883,15 @@
               <w:rPr>
                 <w:noProof/>
                 <w:webHidden/>
-              </w:rPr>
-              <w:t>6</w:t>
-            </w:r>
-            <w:r>
-              <w:rPr>
-                <w:noProof/>
-                <w:webHidden/>
+                <w:sz w:val="20"/>
+              </w:rPr>
+              <w:t>7</w:t>
+            </w:r>
+            <w:r>
+              <w:rPr>
+                <w:noProof/>
+                <w:webHidden/>
+                <w:sz w:val="20"/>
               </w:rPr>
               <w:fldChar w:fldCharType="end"/>
             </w:r>
@@ -1584,14 +1905,16 @@
             </w:tabs>
             <w:rPr>
               <w:noProof/>
+              <w:sz w:val="20"/>
               <w:lang w:eastAsia="es-ES"/>
             </w:rPr>
           </w:pPr>
-          <w:hyperlink w:anchor="_Toc28872559" w:history="1">
+          <w:hyperlink w:anchor="_Toc29365879" w:history="1">
             <w:r>
               <w:rPr>
                 <w:rStyle w:val="Hipervnculo"/>
                 <w:noProof/>
+                <w:sz w:val="20"/>
               </w:rPr>
               <w:t>Procedimiento para personajes en estado KIA “SP_PlayerCharDeath”</w:t>
             </w:r>
@@ -1599,6 +1922,7 @@
               <w:rPr>
                 <w:noProof/>
                 <w:webHidden/>
+                <w:sz w:val="20"/>
               </w:rPr>
               <w:tab/>
             </w:r>
@@ -1606,6 +1930,7 @@
               <w:rPr>
                 <w:noProof/>
                 <w:webHidden/>
+                <w:sz w:val="20"/>
               </w:rPr>
               <w:fldChar w:fldCharType="begin"/>
             </w:r>
@@ -1613,19 +1938,22 @@
               <w:rPr>
                 <w:noProof/>
                 <w:webHidden/>
-              </w:rPr>
-              <w:instrText xml:space="preserve"> PAGEREF _Toc28872559 \h </w:instrText>
-            </w:r>
-            <w:r>
-              <w:rPr>
-                <w:noProof/>
-                <w:webHidden/>
-              </w:rPr>
-            </w:r>
-            <w:r>
-              <w:rPr>
-                <w:noProof/>
-                <w:webHidden/>
+                <w:sz w:val="20"/>
+              </w:rPr>
+              <w:instrText xml:space="preserve"> PAGEREF _Toc29365879 \h </w:instrText>
+            </w:r>
+            <w:r>
+              <w:rPr>
+                <w:noProof/>
+                <w:webHidden/>
+                <w:sz w:val="20"/>
+              </w:rPr>
+            </w:r>
+            <w:r>
+              <w:rPr>
+                <w:noProof/>
+                <w:webHidden/>
+                <w:sz w:val="20"/>
               </w:rPr>
               <w:fldChar w:fldCharType="separate"/>
             </w:r>
@@ -1633,13 +1961,15 @@
               <w:rPr>
                 <w:noProof/>
                 <w:webHidden/>
-              </w:rPr>
-              <w:t>6</w:t>
-            </w:r>
-            <w:r>
-              <w:rPr>
-                <w:noProof/>
-                <w:webHidden/>
+                <w:sz w:val="20"/>
+              </w:rPr>
+              <w:t>7</w:t>
+            </w:r>
+            <w:r>
+              <w:rPr>
+                <w:noProof/>
+                <w:webHidden/>
+                <w:sz w:val="20"/>
               </w:rPr>
               <w:fldChar w:fldCharType="end"/>
             </w:r>
@@ -1653,14 +1983,16 @@
             </w:tabs>
             <w:rPr>
               <w:noProof/>
+              <w:sz w:val="20"/>
               <w:lang w:eastAsia="es-ES"/>
             </w:rPr>
           </w:pPr>
-          <w:hyperlink w:anchor="_Toc28872560" w:history="1">
+          <w:hyperlink w:anchor="_Toc29365880" w:history="1">
             <w:r>
               <w:rPr>
                 <w:rStyle w:val="Hipervnculo"/>
                 <w:noProof/>
+                <w:sz w:val="20"/>
               </w:rPr>
               <w:t>Procedimiento para la destrucción de un reino “SP_KngdmDestroyed”</w:t>
             </w:r>
@@ -1668,6 +2000,7 @@
               <w:rPr>
                 <w:noProof/>
                 <w:webHidden/>
+                <w:sz w:val="20"/>
               </w:rPr>
               <w:tab/>
             </w:r>
@@ -1675,6 +2008,7 @@
               <w:rPr>
                 <w:noProof/>
                 <w:webHidden/>
+                <w:sz w:val="20"/>
               </w:rPr>
               <w:fldChar w:fldCharType="begin"/>
             </w:r>
@@ -1682,19 +2016,22 @@
               <w:rPr>
                 <w:noProof/>
                 <w:webHidden/>
-              </w:rPr>
-              <w:instrText xml:space="preserve"> PAGEREF _Toc28872560 \h </w:instrText>
-            </w:r>
-            <w:r>
-              <w:rPr>
-                <w:noProof/>
-                <w:webHidden/>
-              </w:rPr>
-            </w:r>
-            <w:r>
-              <w:rPr>
-                <w:noProof/>
-                <w:webHidden/>
+                <w:sz w:val="20"/>
+              </w:rPr>
+              <w:instrText xml:space="preserve"> PAGEREF _Toc29365880 \h </w:instrText>
+            </w:r>
+            <w:r>
+              <w:rPr>
+                <w:noProof/>
+                <w:webHidden/>
+                <w:sz w:val="20"/>
+              </w:rPr>
+            </w:r>
+            <w:r>
+              <w:rPr>
+                <w:noProof/>
+                <w:webHidden/>
+                <w:sz w:val="20"/>
               </w:rPr>
               <w:fldChar w:fldCharType="separate"/>
             </w:r>
@@ -1702,6 +2039,7 @@
               <w:rPr>
                 <w:noProof/>
                 <w:webHidden/>
+                <w:sz w:val="20"/>
               </w:rPr>
               <w:t>7</w:t>
             </w:r>
@@ -1709,6 +2047,7 @@
               <w:rPr>
                 <w:noProof/>
                 <w:webHidden/>
+                <w:sz w:val="20"/>
               </w:rPr>
               <w:fldChar w:fldCharType="end"/>
             </w:r>
@@ -1722,14 +2061,16 @@
             </w:tabs>
             <w:rPr>
               <w:noProof/>
+              <w:sz w:val="20"/>
               <w:lang w:eastAsia="es-ES"/>
             </w:rPr>
           </w:pPr>
-          <w:hyperlink w:anchor="_Toc28872561" w:history="1">
+          <w:hyperlink w:anchor="_Toc29365881" w:history="1">
             <w:r>
               <w:rPr>
                 <w:rStyle w:val="Hipervnculo"/>
                 <w:noProof/>
+                <w:sz w:val="20"/>
               </w:rPr>
               <w:t>Procedimiento de baja de usuario “TRGHelper_DelAllUserData”</w:t>
             </w:r>
@@ -1737,6 +2078,7 @@
               <w:rPr>
                 <w:noProof/>
                 <w:webHidden/>
+                <w:sz w:val="20"/>
               </w:rPr>
               <w:tab/>
             </w:r>
@@ -1744,6 +2086,7 @@
               <w:rPr>
                 <w:noProof/>
                 <w:webHidden/>
+                <w:sz w:val="20"/>
               </w:rPr>
               <w:fldChar w:fldCharType="begin"/>
             </w:r>
@@ -1751,19 +2094,22 @@
               <w:rPr>
                 <w:noProof/>
                 <w:webHidden/>
-              </w:rPr>
-              <w:instrText xml:space="preserve"> PAGEREF _Toc28872561 \h </w:instrText>
-            </w:r>
-            <w:r>
-              <w:rPr>
-                <w:noProof/>
-                <w:webHidden/>
-              </w:rPr>
-            </w:r>
-            <w:r>
-              <w:rPr>
-                <w:noProof/>
-                <w:webHidden/>
+                <w:sz w:val="20"/>
+              </w:rPr>
+              <w:instrText xml:space="preserve"> PAGEREF _Toc29365881 \h </w:instrText>
+            </w:r>
+            <w:r>
+              <w:rPr>
+                <w:noProof/>
+                <w:webHidden/>
+                <w:sz w:val="20"/>
+              </w:rPr>
+            </w:r>
+            <w:r>
+              <w:rPr>
+                <w:noProof/>
+                <w:webHidden/>
+                <w:sz w:val="20"/>
               </w:rPr>
               <w:fldChar w:fldCharType="separate"/>
             </w:r>
@@ -1771,6 +2117,7 @@
               <w:rPr>
                 <w:noProof/>
                 <w:webHidden/>
+                <w:sz w:val="20"/>
               </w:rPr>
               <w:t>7</w:t>
             </w:r>
@@ -1778,6 +2125,7 @@
               <w:rPr>
                 <w:noProof/>
                 <w:webHidden/>
+                <w:sz w:val="20"/>
               </w:rPr>
               <w:fldChar w:fldCharType="end"/>
             </w:r>
@@ -1791,21 +2139,34 @@
             </w:tabs>
             <w:rPr>
               <w:noProof/>
+              <w:sz w:val="20"/>
               <w:lang w:eastAsia="es-ES"/>
             </w:rPr>
           </w:pPr>
-          <w:hyperlink w:anchor="_Toc28872562" w:history="1">
+          <w:hyperlink w:anchor="_Toc29365882" w:history="1">
             <w:r>
               <w:rPr>
                 <w:rStyle w:val="Hipervnculo"/>
                 <w:noProof/>
-              </w:rPr>
-              <w:t>Reglas de Negocio</w:t>
-            </w:r>
-            <w:r>
-              <w:rPr>
-                <w:noProof/>
-                <w:webHidden/>
+                <w:sz w:val="20"/>
+              </w:rPr>
+              <w:t>Regla</w:t>
+            </w:r>
+            <w:bookmarkStart w:id="0" w:name="_GoBack"/>
+            <w:bookmarkEnd w:id="0"/>
+            <w:r>
+              <w:rPr>
+                <w:rStyle w:val="Hipervnculo"/>
+                <w:noProof/>
+                <w:sz w:val="20"/>
+              </w:rPr>
+              <w:t>s de Negocio</w:t>
+            </w:r>
+            <w:r>
+              <w:rPr>
+                <w:noProof/>
+                <w:webHidden/>
+                <w:sz w:val="20"/>
               </w:rPr>
               <w:tab/>
             </w:r>
@@ -1813,6 +2174,7 @@
               <w:rPr>
                 <w:noProof/>
                 <w:webHidden/>
+                <w:sz w:val="20"/>
               </w:rPr>
               <w:fldChar w:fldCharType="begin"/>
             </w:r>
@@ -1820,19 +2182,22 @@
               <w:rPr>
                 <w:noProof/>
                 <w:webHidden/>
-              </w:rPr>
-              <w:instrText xml:space="preserve"> PAGEREF _Toc28872562 \h </w:instrText>
-            </w:r>
-            <w:r>
-              <w:rPr>
-                <w:noProof/>
-                <w:webHidden/>
-              </w:rPr>
-            </w:r>
-            <w:r>
-              <w:rPr>
-                <w:noProof/>
-                <w:webHidden/>
+                <w:sz w:val="20"/>
+              </w:rPr>
+              <w:instrText xml:space="preserve"> PAGEREF _Toc29365882 \h </w:instrText>
+            </w:r>
+            <w:r>
+              <w:rPr>
+                <w:noProof/>
+                <w:webHidden/>
+                <w:sz w:val="20"/>
+              </w:rPr>
+            </w:r>
+            <w:r>
+              <w:rPr>
+                <w:noProof/>
+                <w:webHidden/>
+                <w:sz w:val="20"/>
               </w:rPr>
               <w:fldChar w:fldCharType="separate"/>
             </w:r>
@@ -1840,6 +2205,7 @@
               <w:rPr>
                 <w:noProof/>
                 <w:webHidden/>
+                <w:sz w:val="20"/>
               </w:rPr>
               <w:t>8</w:t>
             </w:r>
@@ -1847,6 +2213,7 @@
               <w:rPr>
                 <w:noProof/>
                 <w:webHidden/>
+                <w:sz w:val="20"/>
               </w:rPr>
               <w:fldChar w:fldCharType="end"/>
             </w:r>
@@ -1860,14 +2227,16 @@
             </w:tabs>
             <w:rPr>
               <w:noProof/>
+              <w:sz w:val="20"/>
               <w:lang w:eastAsia="es-ES"/>
             </w:rPr>
           </w:pPr>
-          <w:hyperlink w:anchor="_Toc28872563" w:history="1">
+          <w:hyperlink w:anchor="_Toc29365883" w:history="1">
             <w:r>
               <w:rPr>
                 <w:rStyle w:val="Hipervnculo"/>
                 <w:noProof/>
+                <w:sz w:val="20"/>
               </w:rPr>
               <w:t>Regla 1</w:t>
             </w:r>
@@ -1875,6 +2244,7 @@
               <w:rPr>
                 <w:noProof/>
                 <w:webHidden/>
+                <w:sz w:val="20"/>
               </w:rPr>
               <w:tab/>
             </w:r>
@@ -1882,6 +2252,7 @@
               <w:rPr>
                 <w:noProof/>
                 <w:webHidden/>
+                <w:sz w:val="20"/>
               </w:rPr>
               <w:fldChar w:fldCharType="begin"/>
             </w:r>
@@ -1889,19 +2260,22 @@
               <w:rPr>
                 <w:noProof/>
                 <w:webHidden/>
-              </w:rPr>
-              <w:instrText xml:space="preserve"> PAGEREF _Toc28872563 \h </w:instrText>
-            </w:r>
-            <w:r>
-              <w:rPr>
-                <w:noProof/>
-                <w:webHidden/>
-              </w:rPr>
-            </w:r>
-            <w:r>
-              <w:rPr>
-                <w:noProof/>
-                <w:webHidden/>
+                <w:sz w:val="20"/>
+              </w:rPr>
+              <w:instrText xml:space="preserve"> PAGEREF _Toc29365883 \h </w:instrText>
+            </w:r>
+            <w:r>
+              <w:rPr>
+                <w:noProof/>
+                <w:webHidden/>
+                <w:sz w:val="20"/>
+              </w:rPr>
+            </w:r>
+            <w:r>
+              <w:rPr>
+                <w:noProof/>
+                <w:webHidden/>
+                <w:sz w:val="20"/>
               </w:rPr>
               <w:fldChar w:fldCharType="separate"/>
             </w:r>
@@ -1909,6 +2283,7 @@
               <w:rPr>
                 <w:noProof/>
                 <w:webHidden/>
+                <w:sz w:val="20"/>
               </w:rPr>
               <w:t>8</w:t>
             </w:r>
@@ -1916,6 +2291,7 @@
               <w:rPr>
                 <w:noProof/>
                 <w:webHidden/>
+                <w:sz w:val="20"/>
               </w:rPr>
               <w:fldChar w:fldCharType="end"/>
             </w:r>
@@ -1929,14 +2305,16 @@
             </w:tabs>
             <w:rPr>
               <w:noProof/>
+              <w:sz w:val="20"/>
               <w:lang w:eastAsia="es-ES"/>
             </w:rPr>
           </w:pPr>
-          <w:hyperlink w:anchor="_Toc28872564" w:history="1">
+          <w:hyperlink w:anchor="_Toc29365884" w:history="1">
             <w:r>
               <w:rPr>
                 <w:rStyle w:val="Hipervnculo"/>
                 <w:noProof/>
+                <w:sz w:val="20"/>
               </w:rPr>
               <w:t>Regla 2</w:t>
             </w:r>
@@ -1944,6 +2322,7 @@
               <w:rPr>
                 <w:noProof/>
                 <w:webHidden/>
+                <w:sz w:val="20"/>
               </w:rPr>
               <w:tab/>
             </w:r>
@@ -1951,6 +2330,7 @@
               <w:rPr>
                 <w:noProof/>
                 <w:webHidden/>
+                <w:sz w:val="20"/>
               </w:rPr>
               <w:fldChar w:fldCharType="begin"/>
             </w:r>
@@ -1958,19 +2338,22 @@
               <w:rPr>
                 <w:noProof/>
                 <w:webHidden/>
-              </w:rPr>
-              <w:instrText xml:space="preserve"> PAGEREF _Toc28872564 \h </w:instrText>
-            </w:r>
-            <w:r>
-              <w:rPr>
-                <w:noProof/>
-                <w:webHidden/>
-              </w:rPr>
-            </w:r>
-            <w:r>
-              <w:rPr>
-                <w:noProof/>
-                <w:webHidden/>
+                <w:sz w:val="20"/>
+              </w:rPr>
+              <w:instrText xml:space="preserve"> PAGEREF _Toc29365884 \h </w:instrText>
+            </w:r>
+            <w:r>
+              <w:rPr>
+                <w:noProof/>
+                <w:webHidden/>
+                <w:sz w:val="20"/>
+              </w:rPr>
+            </w:r>
+            <w:r>
+              <w:rPr>
+                <w:noProof/>
+                <w:webHidden/>
+                <w:sz w:val="20"/>
               </w:rPr>
               <w:fldChar w:fldCharType="separate"/>
             </w:r>
@@ -1978,6 +2361,7 @@
               <w:rPr>
                 <w:noProof/>
                 <w:webHidden/>
+                <w:sz w:val="20"/>
               </w:rPr>
               <w:t>8</w:t>
             </w:r>
@@ -1985,6 +2369,7 @@
               <w:rPr>
                 <w:noProof/>
                 <w:webHidden/>
+                <w:sz w:val="20"/>
               </w:rPr>
               <w:fldChar w:fldCharType="end"/>
             </w:r>
@@ -1998,14 +2383,16 @@
             </w:tabs>
             <w:rPr>
               <w:noProof/>
+              <w:sz w:val="20"/>
               <w:lang w:eastAsia="es-ES"/>
             </w:rPr>
           </w:pPr>
-          <w:hyperlink w:anchor="_Toc28872565" w:history="1">
+          <w:hyperlink w:anchor="_Toc29365885" w:history="1">
             <w:r>
               <w:rPr>
                 <w:rStyle w:val="Hipervnculo"/>
                 <w:noProof/>
+                <w:sz w:val="20"/>
               </w:rPr>
               <w:t>Regla 3</w:t>
             </w:r>
@@ -2013,6 +2400,7 @@
               <w:rPr>
                 <w:noProof/>
                 <w:webHidden/>
+                <w:sz w:val="20"/>
               </w:rPr>
               <w:tab/>
             </w:r>
@@ -2020,6 +2408,7 @@
               <w:rPr>
                 <w:noProof/>
                 <w:webHidden/>
+                <w:sz w:val="20"/>
               </w:rPr>
               <w:fldChar w:fldCharType="begin"/>
             </w:r>
@@ -2027,19 +2416,22 @@
               <w:rPr>
                 <w:noProof/>
                 <w:webHidden/>
-              </w:rPr>
-              <w:instrText xml:space="preserve"> PAGEREF _Toc28872565 \h </w:instrText>
-            </w:r>
-            <w:r>
-              <w:rPr>
-                <w:noProof/>
-                <w:webHidden/>
-              </w:rPr>
-            </w:r>
-            <w:r>
-              <w:rPr>
-                <w:noProof/>
-                <w:webHidden/>
+                <w:sz w:val="20"/>
+              </w:rPr>
+              <w:instrText xml:space="preserve"> PAGEREF _Toc29365885 \h </w:instrText>
+            </w:r>
+            <w:r>
+              <w:rPr>
+                <w:noProof/>
+                <w:webHidden/>
+                <w:sz w:val="20"/>
+              </w:rPr>
+            </w:r>
+            <w:r>
+              <w:rPr>
+                <w:noProof/>
+                <w:webHidden/>
+                <w:sz w:val="20"/>
               </w:rPr>
               <w:fldChar w:fldCharType="separate"/>
             </w:r>
@@ -2047,6 +2439,7 @@
               <w:rPr>
                 <w:noProof/>
                 <w:webHidden/>
+                <w:sz w:val="20"/>
               </w:rPr>
               <w:t>8</w:t>
             </w:r>
@@ -2054,6 +2447,7 @@
               <w:rPr>
                 <w:noProof/>
                 <w:webHidden/>
+                <w:sz w:val="20"/>
               </w:rPr>
               <w:fldChar w:fldCharType="end"/>
             </w:r>
@@ -2067,14 +2461,16 @@
             </w:tabs>
             <w:rPr>
               <w:noProof/>
+              <w:sz w:val="20"/>
               <w:lang w:eastAsia="es-ES"/>
             </w:rPr>
           </w:pPr>
-          <w:hyperlink w:anchor="_Toc28872566" w:history="1">
+          <w:hyperlink w:anchor="_Toc29365886" w:history="1">
             <w:r>
               <w:rPr>
                 <w:rStyle w:val="Hipervnculo"/>
                 <w:noProof/>
+                <w:sz w:val="20"/>
               </w:rPr>
               <w:t>Regla 4</w:t>
             </w:r>
@@ -2082,6 +2478,7 @@
               <w:rPr>
                 <w:noProof/>
                 <w:webHidden/>
+                <w:sz w:val="20"/>
               </w:rPr>
               <w:tab/>
             </w:r>
@@ -2089,6 +2486,7 @@
               <w:rPr>
                 <w:noProof/>
                 <w:webHidden/>
+                <w:sz w:val="20"/>
               </w:rPr>
               <w:fldChar w:fldCharType="begin"/>
             </w:r>
@@ -2096,19 +2494,22 @@
               <w:rPr>
                 <w:noProof/>
                 <w:webHidden/>
-              </w:rPr>
-              <w:instrText xml:space="preserve"> PAGEREF _Toc28872566 \h </w:instrText>
-            </w:r>
-            <w:r>
-              <w:rPr>
-                <w:noProof/>
-                <w:webHidden/>
-              </w:rPr>
-            </w:r>
-            <w:r>
-              <w:rPr>
-                <w:noProof/>
-                <w:webHidden/>
+                <w:sz w:val="20"/>
+              </w:rPr>
+              <w:instrText xml:space="preserve"> PAGEREF _Toc29365886 \h </w:instrText>
+            </w:r>
+            <w:r>
+              <w:rPr>
+                <w:noProof/>
+                <w:webHidden/>
+                <w:sz w:val="20"/>
+              </w:rPr>
+            </w:r>
+            <w:r>
+              <w:rPr>
+                <w:noProof/>
+                <w:webHidden/>
+                <w:sz w:val="20"/>
               </w:rPr>
               <w:fldChar w:fldCharType="separate"/>
             </w:r>
@@ -2116,6 +2517,7 @@
               <w:rPr>
                 <w:noProof/>
                 <w:webHidden/>
+                <w:sz w:val="20"/>
               </w:rPr>
               <w:t>8</w:t>
             </w:r>
@@ -2123,6 +2525,7 @@
               <w:rPr>
                 <w:noProof/>
                 <w:webHidden/>
+                <w:sz w:val="20"/>
               </w:rPr>
               <w:fldChar w:fldCharType="end"/>
             </w:r>
@@ -2136,14 +2539,16 @@
             </w:tabs>
             <w:rPr>
               <w:noProof/>
+              <w:sz w:val="20"/>
               <w:lang w:eastAsia="es-ES"/>
             </w:rPr>
           </w:pPr>
-          <w:hyperlink w:anchor="_Toc28872567" w:history="1">
+          <w:hyperlink w:anchor="_Toc29365887" w:history="1">
             <w:r>
               <w:rPr>
                 <w:rStyle w:val="Hipervnculo"/>
                 <w:noProof/>
+                <w:sz w:val="20"/>
               </w:rPr>
               <w:t>Regla 5</w:t>
             </w:r>
@@ -2151,6 +2556,7 @@
               <w:rPr>
                 <w:noProof/>
                 <w:webHidden/>
+                <w:sz w:val="20"/>
               </w:rPr>
               <w:tab/>
             </w:r>
@@ -2158,6 +2564,7 @@
               <w:rPr>
                 <w:noProof/>
                 <w:webHidden/>
+                <w:sz w:val="20"/>
               </w:rPr>
               <w:fldChar w:fldCharType="begin"/>
             </w:r>
@@ -2165,19 +2572,22 @@
               <w:rPr>
                 <w:noProof/>
                 <w:webHidden/>
-              </w:rPr>
-              <w:instrText xml:space="preserve"> PAGEREF _Toc28872567 \h </w:instrText>
-            </w:r>
-            <w:r>
-              <w:rPr>
-                <w:noProof/>
-                <w:webHidden/>
-              </w:rPr>
-            </w:r>
-            <w:r>
-              <w:rPr>
-                <w:noProof/>
-                <w:webHidden/>
+                <w:sz w:val="20"/>
+              </w:rPr>
+              <w:instrText xml:space="preserve"> PAGEREF _Toc29365887 \h </w:instrText>
+            </w:r>
+            <w:r>
+              <w:rPr>
+                <w:noProof/>
+                <w:webHidden/>
+                <w:sz w:val="20"/>
+              </w:rPr>
+            </w:r>
+            <w:r>
+              <w:rPr>
+                <w:noProof/>
+                <w:webHidden/>
+                <w:sz w:val="20"/>
               </w:rPr>
               <w:fldChar w:fldCharType="separate"/>
             </w:r>
@@ -2185,6 +2595,7 @@
               <w:rPr>
                 <w:noProof/>
                 <w:webHidden/>
+                <w:sz w:val="20"/>
               </w:rPr>
               <w:t>8</w:t>
             </w:r>
@@ -2192,6 +2603,7 @@
               <w:rPr>
                 <w:noProof/>
                 <w:webHidden/>
+                <w:sz w:val="20"/>
               </w:rPr>
               <w:fldChar w:fldCharType="end"/>
             </w:r>
@@ -2205,14 +2617,16 @@
             </w:tabs>
             <w:rPr>
               <w:noProof/>
+              <w:sz w:val="20"/>
               <w:lang w:eastAsia="es-ES"/>
             </w:rPr>
           </w:pPr>
-          <w:hyperlink w:anchor="_Toc28872568" w:history="1">
+          <w:hyperlink w:anchor="_Toc29365888" w:history="1">
             <w:r>
               <w:rPr>
                 <w:rStyle w:val="Hipervnculo"/>
                 <w:noProof/>
+                <w:sz w:val="20"/>
               </w:rPr>
               <w:t>Regla 6</w:t>
             </w:r>
@@ -2220,6 +2634,7 @@
               <w:rPr>
                 <w:noProof/>
                 <w:webHidden/>
+                <w:sz w:val="20"/>
               </w:rPr>
               <w:tab/>
             </w:r>
@@ -2227,6 +2642,7 @@
               <w:rPr>
                 <w:noProof/>
                 <w:webHidden/>
+                <w:sz w:val="20"/>
               </w:rPr>
               <w:fldChar w:fldCharType="begin"/>
             </w:r>
@@ -2234,19 +2650,22 @@
               <w:rPr>
                 <w:noProof/>
                 <w:webHidden/>
-              </w:rPr>
-              <w:instrText xml:space="preserve"> PAGEREF _Toc28872568 \h </w:instrText>
-            </w:r>
-            <w:r>
-              <w:rPr>
-                <w:noProof/>
-                <w:webHidden/>
-              </w:rPr>
-            </w:r>
-            <w:r>
-              <w:rPr>
-                <w:noProof/>
-                <w:webHidden/>
+                <w:sz w:val="20"/>
+              </w:rPr>
+              <w:instrText xml:space="preserve"> PAGEREF _Toc29365888 \h </w:instrText>
+            </w:r>
+            <w:r>
+              <w:rPr>
+                <w:noProof/>
+                <w:webHidden/>
+                <w:sz w:val="20"/>
+              </w:rPr>
+            </w:r>
+            <w:r>
+              <w:rPr>
+                <w:noProof/>
+                <w:webHidden/>
+                <w:sz w:val="20"/>
               </w:rPr>
               <w:fldChar w:fldCharType="separate"/>
             </w:r>
@@ -2254,6 +2673,7 @@
               <w:rPr>
                 <w:noProof/>
                 <w:webHidden/>
+                <w:sz w:val="20"/>
               </w:rPr>
               <w:t>8</w:t>
             </w:r>
@@ -2261,6 +2681,7 @@
               <w:rPr>
                 <w:noProof/>
                 <w:webHidden/>
+                <w:sz w:val="20"/>
               </w:rPr>
               <w:fldChar w:fldCharType="end"/>
             </w:r>
@@ -2274,14 +2695,16 @@
             </w:tabs>
             <w:rPr>
               <w:noProof/>
+              <w:sz w:val="20"/>
               <w:lang w:eastAsia="es-ES"/>
             </w:rPr>
           </w:pPr>
-          <w:hyperlink w:anchor="_Toc28872569" w:history="1">
+          <w:hyperlink w:anchor="_Toc29365889" w:history="1">
             <w:r>
               <w:rPr>
                 <w:rStyle w:val="Hipervnculo"/>
                 <w:noProof/>
+                <w:sz w:val="20"/>
               </w:rPr>
               <w:t>Regla 7</w:t>
             </w:r>
@@ -2289,6 +2712,7 @@
               <w:rPr>
                 <w:noProof/>
                 <w:webHidden/>
+                <w:sz w:val="20"/>
               </w:rPr>
               <w:tab/>
             </w:r>
@@ -2296,6 +2720,7 @@
               <w:rPr>
                 <w:noProof/>
                 <w:webHidden/>
+                <w:sz w:val="20"/>
               </w:rPr>
               <w:fldChar w:fldCharType="begin"/>
             </w:r>
@@ -2303,19 +2728,22 @@
               <w:rPr>
                 <w:noProof/>
                 <w:webHidden/>
-              </w:rPr>
-              <w:instrText xml:space="preserve"> PAGEREF _Toc28872569 \h </w:instrText>
-            </w:r>
-            <w:r>
-              <w:rPr>
-                <w:noProof/>
-                <w:webHidden/>
-              </w:rPr>
-            </w:r>
-            <w:r>
-              <w:rPr>
-                <w:noProof/>
-                <w:webHidden/>
+                <w:sz w:val="20"/>
+              </w:rPr>
+              <w:instrText xml:space="preserve"> PAGEREF _Toc29365889 \h </w:instrText>
+            </w:r>
+            <w:r>
+              <w:rPr>
+                <w:noProof/>
+                <w:webHidden/>
+                <w:sz w:val="20"/>
+              </w:rPr>
+            </w:r>
+            <w:r>
+              <w:rPr>
+                <w:noProof/>
+                <w:webHidden/>
+                <w:sz w:val="20"/>
               </w:rPr>
               <w:fldChar w:fldCharType="separate"/>
             </w:r>
@@ -2323,6 +2751,7 @@
               <w:rPr>
                 <w:noProof/>
                 <w:webHidden/>
+                <w:sz w:val="20"/>
               </w:rPr>
               <w:t>8</w:t>
             </w:r>
@@ -2330,6 +2759,7 @@
               <w:rPr>
                 <w:noProof/>
                 <w:webHidden/>
+                <w:sz w:val="20"/>
               </w:rPr>
               <w:fldChar w:fldCharType="end"/>
             </w:r>
@@ -2343,14 +2773,16 @@
             </w:tabs>
             <w:rPr>
               <w:noProof/>
+              <w:sz w:val="20"/>
               <w:lang w:eastAsia="es-ES"/>
             </w:rPr>
           </w:pPr>
-          <w:hyperlink w:anchor="_Toc28872570" w:history="1">
+          <w:hyperlink w:anchor="_Toc29365890" w:history="1">
             <w:r>
               <w:rPr>
                 <w:rStyle w:val="Hipervnculo"/>
                 <w:noProof/>
+                <w:sz w:val="20"/>
               </w:rPr>
               <w:t>Regla 8</w:t>
             </w:r>
@@ -2358,6 +2790,7 @@
               <w:rPr>
                 <w:noProof/>
                 <w:webHidden/>
+                <w:sz w:val="20"/>
               </w:rPr>
               <w:tab/>
             </w:r>
@@ -2365,6 +2798,7 @@
               <w:rPr>
                 <w:noProof/>
                 <w:webHidden/>
+                <w:sz w:val="20"/>
               </w:rPr>
               <w:fldChar w:fldCharType="begin"/>
             </w:r>
@@ -2372,19 +2806,22 @@
               <w:rPr>
                 <w:noProof/>
                 <w:webHidden/>
-              </w:rPr>
-              <w:instrText xml:space="preserve"> PAGEREF _Toc28872570 \h </w:instrText>
-            </w:r>
-            <w:r>
-              <w:rPr>
-                <w:noProof/>
-                <w:webHidden/>
-              </w:rPr>
-            </w:r>
-            <w:r>
-              <w:rPr>
-                <w:noProof/>
-                <w:webHidden/>
+                <w:sz w:val="20"/>
+              </w:rPr>
+              <w:instrText xml:space="preserve"> PAGEREF _Toc29365890 \h </w:instrText>
+            </w:r>
+            <w:r>
+              <w:rPr>
+                <w:noProof/>
+                <w:webHidden/>
+                <w:sz w:val="20"/>
+              </w:rPr>
+            </w:r>
+            <w:r>
+              <w:rPr>
+                <w:noProof/>
+                <w:webHidden/>
+                <w:sz w:val="20"/>
               </w:rPr>
               <w:fldChar w:fldCharType="separate"/>
             </w:r>
@@ -2392,6 +2829,7 @@
               <w:rPr>
                 <w:noProof/>
                 <w:webHidden/>
+                <w:sz w:val="20"/>
               </w:rPr>
               <w:t>8</w:t>
             </w:r>
@@ -2399,6 +2837,7 @@
               <w:rPr>
                 <w:noProof/>
                 <w:webHidden/>
+                <w:sz w:val="20"/>
               </w:rPr>
               <w:fldChar w:fldCharType="end"/>
             </w:r>
@@ -2412,14 +2851,16 @@
             </w:tabs>
             <w:rPr>
               <w:noProof/>
+              <w:sz w:val="20"/>
               <w:lang w:eastAsia="es-ES"/>
             </w:rPr>
           </w:pPr>
-          <w:hyperlink w:anchor="_Toc28872571" w:history="1">
+          <w:hyperlink w:anchor="_Toc29365891" w:history="1">
             <w:r>
               <w:rPr>
                 <w:rStyle w:val="Hipervnculo"/>
                 <w:noProof/>
+                <w:sz w:val="20"/>
               </w:rPr>
               <w:t>Regla 9</w:t>
             </w:r>
@@ -2427,6 +2868,7 @@
               <w:rPr>
                 <w:noProof/>
                 <w:webHidden/>
+                <w:sz w:val="20"/>
               </w:rPr>
               <w:tab/>
             </w:r>
@@ -2434,6 +2876,7 @@
               <w:rPr>
                 <w:noProof/>
                 <w:webHidden/>
+                <w:sz w:val="20"/>
               </w:rPr>
               <w:fldChar w:fldCharType="begin"/>
             </w:r>
@@ -2441,19 +2884,22 @@
               <w:rPr>
                 <w:noProof/>
                 <w:webHidden/>
-              </w:rPr>
-              <w:instrText xml:space="preserve"> PAGEREF _Toc28872571 \h </w:instrText>
-            </w:r>
-            <w:r>
-              <w:rPr>
-                <w:noProof/>
-                <w:webHidden/>
-              </w:rPr>
-            </w:r>
-            <w:r>
-              <w:rPr>
-                <w:noProof/>
-                <w:webHidden/>
+                <w:sz w:val="20"/>
+              </w:rPr>
+              <w:instrText xml:space="preserve"> PAGEREF _Toc29365891 \h </w:instrText>
+            </w:r>
+            <w:r>
+              <w:rPr>
+                <w:noProof/>
+                <w:webHidden/>
+                <w:sz w:val="20"/>
+              </w:rPr>
+            </w:r>
+            <w:r>
+              <w:rPr>
+                <w:noProof/>
+                <w:webHidden/>
+                <w:sz w:val="20"/>
               </w:rPr>
               <w:fldChar w:fldCharType="separate"/>
             </w:r>
@@ -2461,6 +2907,7 @@
               <w:rPr>
                 <w:noProof/>
                 <w:webHidden/>
+                <w:sz w:val="20"/>
               </w:rPr>
               <w:t>8</w:t>
             </w:r>
@@ -2468,6 +2915,7 @@
               <w:rPr>
                 <w:noProof/>
                 <w:webHidden/>
+                <w:sz w:val="20"/>
               </w:rPr>
               <w:fldChar w:fldCharType="end"/>
             </w:r>
@@ -2481,14 +2929,16 @@
             </w:tabs>
             <w:rPr>
               <w:noProof/>
+              <w:sz w:val="20"/>
               <w:lang w:eastAsia="es-ES"/>
             </w:rPr>
           </w:pPr>
-          <w:hyperlink w:anchor="_Toc28872572" w:history="1">
+          <w:hyperlink w:anchor="_Toc29365892" w:history="1">
             <w:r>
               <w:rPr>
                 <w:rStyle w:val="Hipervnculo"/>
                 <w:noProof/>
+                <w:sz w:val="20"/>
               </w:rPr>
               <w:t>Regla 10</w:t>
             </w:r>
@@ -2496,6 +2946,7 @@
               <w:rPr>
                 <w:noProof/>
                 <w:webHidden/>
+                <w:sz w:val="20"/>
               </w:rPr>
               <w:tab/>
             </w:r>
@@ -2503,6 +2954,7 @@
               <w:rPr>
                 <w:noProof/>
                 <w:webHidden/>
+                <w:sz w:val="20"/>
               </w:rPr>
               <w:fldChar w:fldCharType="begin"/>
             </w:r>
@@ -2510,19 +2962,22 @@
               <w:rPr>
                 <w:noProof/>
                 <w:webHidden/>
-              </w:rPr>
-              <w:instrText xml:space="preserve"> PAGEREF _Toc28872572 \h </w:instrText>
-            </w:r>
-            <w:r>
-              <w:rPr>
-                <w:noProof/>
-                <w:webHidden/>
-              </w:rPr>
-            </w:r>
-            <w:r>
-              <w:rPr>
-                <w:noProof/>
-                <w:webHidden/>
+                <w:sz w:val="20"/>
+              </w:rPr>
+              <w:instrText xml:space="preserve"> PAGEREF _Toc29365892 \h </w:instrText>
+            </w:r>
+            <w:r>
+              <w:rPr>
+                <w:noProof/>
+                <w:webHidden/>
+                <w:sz w:val="20"/>
+              </w:rPr>
+            </w:r>
+            <w:r>
+              <w:rPr>
+                <w:noProof/>
+                <w:webHidden/>
+                <w:sz w:val="20"/>
               </w:rPr>
               <w:fldChar w:fldCharType="separate"/>
             </w:r>
@@ -2530,6 +2985,7 @@
               <w:rPr>
                 <w:noProof/>
                 <w:webHidden/>
+                <w:sz w:val="20"/>
               </w:rPr>
               <w:t>8</w:t>
             </w:r>
@@ -2537,6 +2993,7 @@
               <w:rPr>
                 <w:noProof/>
                 <w:webHidden/>
+                <w:sz w:val="20"/>
               </w:rPr>
               <w:fldChar w:fldCharType="end"/>
             </w:r>
@@ -2550,14 +3007,16 @@
             </w:tabs>
             <w:rPr>
               <w:noProof/>
+              <w:sz w:val="20"/>
               <w:lang w:eastAsia="es-ES"/>
             </w:rPr>
           </w:pPr>
-          <w:hyperlink w:anchor="_Toc28872573" w:history="1">
+          <w:hyperlink w:anchor="_Toc29365893" w:history="1">
             <w:r>
               <w:rPr>
                 <w:rStyle w:val="Hipervnculo"/>
                 <w:noProof/>
+                <w:sz w:val="20"/>
               </w:rPr>
               <w:t>Regla 11</w:t>
             </w:r>
@@ -2565,6 +3024,7 @@
               <w:rPr>
                 <w:noProof/>
                 <w:webHidden/>
+                <w:sz w:val="20"/>
               </w:rPr>
               <w:tab/>
             </w:r>
@@ -2572,6 +3032,7 @@
               <w:rPr>
                 <w:noProof/>
                 <w:webHidden/>
+                <w:sz w:val="20"/>
               </w:rPr>
               <w:fldChar w:fldCharType="begin"/>
             </w:r>
@@ -2579,19 +3040,22 @@
               <w:rPr>
                 <w:noProof/>
                 <w:webHidden/>
-              </w:rPr>
-              <w:instrText xml:space="preserve"> PAGEREF _Toc28872573 \h </w:instrText>
-            </w:r>
-            <w:r>
-              <w:rPr>
-                <w:noProof/>
-                <w:webHidden/>
-              </w:rPr>
-            </w:r>
-            <w:r>
-              <w:rPr>
-                <w:noProof/>
-                <w:webHidden/>
+                <w:sz w:val="20"/>
+              </w:rPr>
+              <w:instrText xml:space="preserve"> PAGEREF _Toc29365893 \h </w:instrText>
+            </w:r>
+            <w:r>
+              <w:rPr>
+                <w:noProof/>
+                <w:webHidden/>
+                <w:sz w:val="20"/>
+              </w:rPr>
+            </w:r>
+            <w:r>
+              <w:rPr>
+                <w:noProof/>
+                <w:webHidden/>
+                <w:sz w:val="20"/>
               </w:rPr>
               <w:fldChar w:fldCharType="separate"/>
             </w:r>
@@ -2599,6 +3063,7 @@
               <w:rPr>
                 <w:noProof/>
                 <w:webHidden/>
+                <w:sz w:val="20"/>
               </w:rPr>
               <w:t>8</w:t>
             </w:r>
@@ -2606,6 +3071,7 @@
               <w:rPr>
                 <w:noProof/>
                 <w:webHidden/>
+                <w:sz w:val="20"/>
               </w:rPr>
               <w:fldChar w:fldCharType="end"/>
             </w:r>
@@ -2619,14 +3085,16 @@
             </w:tabs>
             <w:rPr>
               <w:noProof/>
+              <w:sz w:val="20"/>
               <w:lang w:eastAsia="es-ES"/>
             </w:rPr>
           </w:pPr>
-          <w:hyperlink w:anchor="_Toc28872574" w:history="1">
+          <w:hyperlink w:anchor="_Toc29365894" w:history="1">
             <w:r>
               <w:rPr>
                 <w:rStyle w:val="Hipervnculo"/>
                 <w:noProof/>
+                <w:sz w:val="20"/>
               </w:rPr>
               <w:t>Regla 12</w:t>
             </w:r>
@@ -2634,6 +3102,7 @@
               <w:rPr>
                 <w:noProof/>
                 <w:webHidden/>
+                <w:sz w:val="20"/>
               </w:rPr>
               <w:tab/>
             </w:r>
@@ -2641,6 +3110,7 @@
               <w:rPr>
                 <w:noProof/>
                 <w:webHidden/>
+                <w:sz w:val="20"/>
               </w:rPr>
               <w:fldChar w:fldCharType="begin"/>
             </w:r>
@@ -2648,19 +3118,22 @@
               <w:rPr>
                 <w:noProof/>
                 <w:webHidden/>
-              </w:rPr>
-              <w:instrText xml:space="preserve"> PAGEREF _Toc28872574 \h </w:instrText>
-            </w:r>
-            <w:r>
-              <w:rPr>
-                <w:noProof/>
-                <w:webHidden/>
-              </w:rPr>
-            </w:r>
-            <w:r>
-              <w:rPr>
-                <w:noProof/>
-                <w:webHidden/>
+                <w:sz w:val="20"/>
+              </w:rPr>
+              <w:instrText xml:space="preserve"> PAGEREF _Toc29365894 \h </w:instrText>
+            </w:r>
+            <w:r>
+              <w:rPr>
+                <w:noProof/>
+                <w:webHidden/>
+                <w:sz w:val="20"/>
+              </w:rPr>
+            </w:r>
+            <w:r>
+              <w:rPr>
+                <w:noProof/>
+                <w:webHidden/>
+                <w:sz w:val="20"/>
               </w:rPr>
               <w:fldChar w:fldCharType="separate"/>
             </w:r>
@@ -2668,6 +3141,7 @@
               <w:rPr>
                 <w:noProof/>
                 <w:webHidden/>
+                <w:sz w:val="20"/>
               </w:rPr>
               <w:t>8</w:t>
             </w:r>
@@ -2675,6 +3149,7 @@
               <w:rPr>
                 <w:noProof/>
                 <w:webHidden/>
+                <w:sz w:val="20"/>
               </w:rPr>
               <w:fldChar w:fldCharType="end"/>
             </w:r>
@@ -2688,14 +3163,16 @@
             </w:tabs>
             <w:rPr>
               <w:noProof/>
+              <w:sz w:val="20"/>
               <w:lang w:eastAsia="es-ES"/>
             </w:rPr>
           </w:pPr>
-          <w:hyperlink w:anchor="_Toc28872575" w:history="1">
+          <w:hyperlink w:anchor="_Toc29365895" w:history="1">
             <w:r>
               <w:rPr>
                 <w:rStyle w:val="Hipervnculo"/>
                 <w:noProof/>
+                <w:sz w:val="20"/>
               </w:rPr>
               <w:t>Regla 13</w:t>
             </w:r>
@@ -2703,6 +3180,7 @@
               <w:rPr>
                 <w:noProof/>
                 <w:webHidden/>
+                <w:sz w:val="20"/>
               </w:rPr>
               <w:tab/>
             </w:r>
@@ -2710,6 +3188,7 @@
               <w:rPr>
                 <w:noProof/>
                 <w:webHidden/>
+                <w:sz w:val="20"/>
               </w:rPr>
               <w:fldChar w:fldCharType="begin"/>
             </w:r>
@@ -2717,19 +3196,22 @@
               <w:rPr>
                 <w:noProof/>
                 <w:webHidden/>
-              </w:rPr>
-              <w:instrText xml:space="preserve"> PAGEREF _Toc28872575 \h </w:instrText>
-            </w:r>
-            <w:r>
-              <w:rPr>
-                <w:noProof/>
-                <w:webHidden/>
-              </w:rPr>
-            </w:r>
-            <w:r>
-              <w:rPr>
-                <w:noProof/>
-                <w:webHidden/>
+                <w:sz w:val="20"/>
+              </w:rPr>
+              <w:instrText xml:space="preserve"> PAGEREF _Toc29365895 \h </w:instrText>
+            </w:r>
+            <w:r>
+              <w:rPr>
+                <w:noProof/>
+                <w:webHidden/>
+                <w:sz w:val="20"/>
+              </w:rPr>
+            </w:r>
+            <w:r>
+              <w:rPr>
+                <w:noProof/>
+                <w:webHidden/>
+                <w:sz w:val="20"/>
               </w:rPr>
               <w:fldChar w:fldCharType="separate"/>
             </w:r>
@@ -2737,6 +3219,7 @@
               <w:rPr>
                 <w:noProof/>
                 <w:webHidden/>
+                <w:sz w:val="20"/>
               </w:rPr>
               <w:t>8</w:t>
             </w:r>
@@ -2744,6 +3227,7 @@
               <w:rPr>
                 <w:noProof/>
                 <w:webHidden/>
+                <w:sz w:val="20"/>
               </w:rPr>
               <w:fldChar w:fldCharType="end"/>
             </w:r>
@@ -2757,14 +3241,16 @@
             </w:tabs>
             <w:rPr>
               <w:noProof/>
+              <w:sz w:val="20"/>
               <w:lang w:eastAsia="es-ES"/>
             </w:rPr>
           </w:pPr>
-          <w:hyperlink w:anchor="_Toc28872576" w:history="1">
+          <w:hyperlink w:anchor="_Toc29365896" w:history="1">
             <w:r>
               <w:rPr>
                 <w:rStyle w:val="Hipervnculo"/>
                 <w:noProof/>
+                <w:sz w:val="20"/>
               </w:rPr>
               <w:t>Regla 14</w:t>
             </w:r>
@@ -2772,6 +3258,7 @@
               <w:rPr>
                 <w:noProof/>
                 <w:webHidden/>
+                <w:sz w:val="20"/>
               </w:rPr>
               <w:tab/>
             </w:r>
@@ -2779,6 +3266,7 @@
               <w:rPr>
                 <w:noProof/>
                 <w:webHidden/>
+                <w:sz w:val="20"/>
               </w:rPr>
               <w:fldChar w:fldCharType="begin"/>
             </w:r>
@@ -2786,19 +3274,22 @@
               <w:rPr>
                 <w:noProof/>
                 <w:webHidden/>
-              </w:rPr>
-              <w:instrText xml:space="preserve"> PAGEREF _Toc28872576 \h </w:instrText>
-            </w:r>
-            <w:r>
-              <w:rPr>
-                <w:noProof/>
-                <w:webHidden/>
-              </w:rPr>
-            </w:r>
-            <w:r>
-              <w:rPr>
-                <w:noProof/>
-                <w:webHidden/>
+                <w:sz w:val="20"/>
+              </w:rPr>
+              <w:instrText xml:space="preserve"> PAGEREF _Toc29365896 \h </w:instrText>
+            </w:r>
+            <w:r>
+              <w:rPr>
+                <w:noProof/>
+                <w:webHidden/>
+                <w:sz w:val="20"/>
+              </w:rPr>
+            </w:r>
+            <w:r>
+              <w:rPr>
+                <w:noProof/>
+                <w:webHidden/>
+                <w:sz w:val="20"/>
               </w:rPr>
               <w:fldChar w:fldCharType="separate"/>
             </w:r>
@@ -2806,6 +3297,7 @@
               <w:rPr>
                 <w:noProof/>
                 <w:webHidden/>
+                <w:sz w:val="20"/>
               </w:rPr>
               <w:t>8</w:t>
             </w:r>
@@ -2813,6 +3305,85 @@
               <w:rPr>
                 <w:noProof/>
                 <w:webHidden/>
+                <w:sz w:val="20"/>
+              </w:rPr>
+              <w:fldChar w:fldCharType="end"/>
+            </w:r>
+          </w:hyperlink>
+        </w:p>
+        <w:p>
+          <w:pPr>
+            <w:pStyle w:val="TDC1"/>
+            <w:tabs>
+              <w:tab w:val="right" w:leader="dot" w:pos="8494"/>
+            </w:tabs>
+            <w:rPr>
+              <w:noProof/>
+              <w:sz w:val="20"/>
+              <w:lang w:eastAsia="es-ES"/>
+            </w:rPr>
+          </w:pPr>
+          <w:hyperlink w:anchor="_Toc29365897" w:history="1">
+            <w:r>
+              <w:rPr>
+                <w:rStyle w:val="Hipervnculo"/>
+                <w:noProof/>
+                <w:sz w:val="20"/>
+              </w:rPr>
+              <w:t>Memoria</w:t>
+            </w:r>
+            <w:r>
+              <w:rPr>
+                <w:noProof/>
+                <w:webHidden/>
+                <w:sz w:val="20"/>
+              </w:rPr>
+              <w:tab/>
+            </w:r>
+            <w:r>
+              <w:rPr>
+                <w:noProof/>
+                <w:webHidden/>
+                <w:sz w:val="20"/>
+              </w:rPr>
+              <w:fldChar w:fldCharType="begin"/>
+            </w:r>
+            <w:r>
+              <w:rPr>
+                <w:noProof/>
+                <w:webHidden/>
+                <w:sz w:val="20"/>
+              </w:rPr>
+              <w:instrText xml:space="preserve"> PAGEREF _Toc29365897 \h </w:instrText>
+            </w:r>
+            <w:r>
+              <w:rPr>
+                <w:noProof/>
+                <w:webHidden/>
+                <w:sz w:val="20"/>
+              </w:rPr>
+            </w:r>
+            <w:r>
+              <w:rPr>
+                <w:noProof/>
+                <w:webHidden/>
+                <w:sz w:val="20"/>
+              </w:rPr>
+              <w:fldChar w:fldCharType="separate"/>
+            </w:r>
+            <w:r>
+              <w:rPr>
+                <w:noProof/>
+                <w:webHidden/>
+                <w:sz w:val="20"/>
+              </w:rPr>
+              <w:t>9</w:t>
+            </w:r>
+            <w:r>
+              <w:rPr>
+                <w:noProof/>
+                <w:webHidden/>
+                <w:sz w:val="20"/>
               </w:rPr>
               <w:fldChar w:fldCharType="end"/>
             </w:r>
@@ -2820,6 +3391,10 @@
         </w:p>
         <w:p>
           <w:r>
+            <w:rPr>
+              <w:sz w:val="20"/>
+            </w:rPr>
+            <w:lastRenderedPageBreak/>
             <w:fldChar w:fldCharType="end"/>
           </w:r>
         </w:p>
@@ -2829,12 +3404,11 @@
       <w:pPr>
         <w:pStyle w:val="Ttulo1"/>
       </w:pPr>
-      <w:bookmarkStart w:id="0" w:name="_Toc28872543"/>
-      <w:r>
-        <w:lastRenderedPageBreak/>
+      <w:bookmarkStart w:id="1" w:name="_Toc29365861"/>
+      <w:r>
         <w:t>Objetivo del proyecto</w:t>
       </w:r>
-      <w:bookmarkEnd w:id="0"/>
+      <w:bookmarkEnd w:id="1"/>
     </w:p>
     <w:p>
       <w:pPr>
@@ -2872,14 +3446,14 @@
       <w:pPr>
         <w:pStyle w:val="Ttulo1"/>
       </w:pPr>
-      <w:bookmarkStart w:id="1" w:name="_Toc28872544"/>
+      <w:bookmarkStart w:id="2" w:name="_Toc29365862"/>
       <w:r>
         <w:t>Ideas iniciales</w:t>
       </w:r>
       <w:r>
         <w:t xml:space="preserve"> para el mundo real</w:t>
       </w:r>
-      <w:bookmarkEnd w:id="1"/>
+      <w:bookmarkEnd w:id="2"/>
     </w:p>
     <w:p>
       <w:pPr>
@@ -2914,11 +3488,11 @@
       <w:pPr>
         <w:pStyle w:val="Ttulo2"/>
       </w:pPr>
-      <w:bookmarkStart w:id="2" w:name="_Toc28872545"/>
+      <w:bookmarkStart w:id="3" w:name="_Toc29365863"/>
       <w:r>
         <w:t>Posibles mundos reales:</w:t>
       </w:r>
-      <w:bookmarkEnd w:id="2"/>
+      <w:bookmarkEnd w:id="3"/>
     </w:p>
     <w:p>
       <w:pPr>
@@ -3192,12 +3766,12 @@
       <w:pPr>
         <w:pStyle w:val="Ttulo1"/>
       </w:pPr>
-      <w:bookmarkStart w:id="3" w:name="_Toc28872546"/>
+      <w:bookmarkStart w:id="4" w:name="_Toc29365864"/>
       <w:r>
         <w:lastRenderedPageBreak/>
         <w:t>Planteamiento del mundo real</w:t>
       </w:r>
-      <w:bookmarkEnd w:id="3"/>
+      <w:bookmarkEnd w:id="4"/>
     </w:p>
     <w:p>
       <w:pPr>
@@ -3225,11 +3799,11 @@
         <w:pStyle w:val="Ttulo2"/>
         <w:ind w:left="708"/>
       </w:pPr>
-      <w:bookmarkStart w:id="4" w:name="_Toc28872547"/>
+      <w:bookmarkStart w:id="5" w:name="_Toc29365865"/>
       <w:r>
         <w:t>Supuesto 1</w:t>
       </w:r>
-      <w:bookmarkEnd w:id="4"/>
+      <w:bookmarkEnd w:id="5"/>
     </w:p>
     <w:p>
       <w:pPr>
@@ -3278,11 +3852,11 @@
         <w:pStyle w:val="Ttulo2"/>
         <w:ind w:left="708"/>
       </w:pPr>
-      <w:bookmarkStart w:id="5" w:name="_Toc28872548"/>
+      <w:bookmarkStart w:id="6" w:name="_Toc29365866"/>
       <w:r>
         <w:t>Supuesto 2</w:t>
       </w:r>
-      <w:bookmarkEnd w:id="5"/>
+      <w:bookmarkEnd w:id="6"/>
     </w:p>
     <w:p>
       <w:pPr>
@@ -3298,11 +3872,11 @@
         <w:pStyle w:val="Ttulo2"/>
         <w:ind w:left="708"/>
       </w:pPr>
-      <w:bookmarkStart w:id="6" w:name="_Toc28872549"/>
+      <w:bookmarkStart w:id="7" w:name="_Toc29365867"/>
       <w:r>
         <w:t>Supuesto 3</w:t>
       </w:r>
-      <w:bookmarkEnd w:id="6"/>
+      <w:bookmarkEnd w:id="7"/>
     </w:p>
     <w:p>
       <w:pPr>
@@ -3333,11 +3907,11 @@
         <w:pStyle w:val="Ttulo2"/>
         <w:ind w:left="708"/>
       </w:pPr>
-      <w:bookmarkStart w:id="7" w:name="_Toc28872550"/>
+      <w:bookmarkStart w:id="8" w:name="_Toc29365868"/>
       <w:r>
         <w:t>Supuesto 4</w:t>
       </w:r>
-      <w:bookmarkEnd w:id="7"/>
+      <w:bookmarkEnd w:id="8"/>
     </w:p>
     <w:p>
       <w:pPr>
@@ -3365,11 +3939,11 @@
         <w:pStyle w:val="Ttulo2"/>
         <w:ind w:left="708"/>
       </w:pPr>
-      <w:bookmarkStart w:id="8" w:name="_Toc28872551"/>
+      <w:bookmarkStart w:id="9" w:name="_Toc29365869"/>
       <w:r>
         <w:t>Supuesto 5</w:t>
       </w:r>
-      <w:bookmarkEnd w:id="8"/>
+      <w:bookmarkEnd w:id="9"/>
     </w:p>
     <w:p>
       <w:pPr>
@@ -3391,11 +3965,11 @@
         <w:pStyle w:val="Ttulo2"/>
         <w:ind w:left="708"/>
       </w:pPr>
-      <w:bookmarkStart w:id="9" w:name="_Toc28872552"/>
+      <w:bookmarkStart w:id="10" w:name="_Toc29365870"/>
       <w:r>
         <w:t>Supuesto 6</w:t>
       </w:r>
-      <w:bookmarkEnd w:id="9"/>
+      <w:bookmarkEnd w:id="10"/>
     </w:p>
     <w:p>
       <w:pPr>
@@ -3425,12 +3999,12 @@
         <w:pStyle w:val="Ttulo2"/>
         <w:ind w:left="708"/>
       </w:pPr>
-      <w:bookmarkStart w:id="10" w:name="_Toc28872553"/>
+      <w:bookmarkStart w:id="11" w:name="_Toc29365871"/>
       <w:r>
         <w:lastRenderedPageBreak/>
         <w:t>Supuesto 7</w:t>
       </w:r>
-      <w:bookmarkEnd w:id="10"/>
+      <w:bookmarkEnd w:id="11"/>
     </w:p>
     <w:p>
       <w:pPr>
@@ -3452,11 +4026,11 @@
         <w:pStyle w:val="Ttulo2"/>
         <w:ind w:left="708"/>
       </w:pPr>
-      <w:bookmarkStart w:id="11" w:name="_Toc28872554"/>
+      <w:bookmarkStart w:id="12" w:name="_Toc29365872"/>
       <w:r>
         <w:t>Supuesto 8</w:t>
       </w:r>
-      <w:bookmarkEnd w:id="11"/>
+      <w:bookmarkEnd w:id="12"/>
     </w:p>
     <w:p>
       <w:pPr>
@@ -3484,11 +4058,11 @@
         <w:pStyle w:val="Ttulo2"/>
         <w:ind w:left="708"/>
       </w:pPr>
-      <w:bookmarkStart w:id="12" w:name="_Toc28872555"/>
+      <w:bookmarkStart w:id="13" w:name="_Toc29365873"/>
       <w:r>
         <w:t>Supuesto 9</w:t>
       </w:r>
-      <w:bookmarkEnd w:id="12"/>
+      <w:bookmarkEnd w:id="13"/>
     </w:p>
     <w:p>
       <w:pPr>
@@ -3510,11 +4084,11 @@
         <w:pStyle w:val="Ttulo2"/>
         <w:ind w:left="708"/>
       </w:pPr>
-      <w:bookmarkStart w:id="13" w:name="_Toc28872556"/>
+      <w:bookmarkStart w:id="14" w:name="_Toc29365874"/>
       <w:r>
         <w:t>Supuesto 10</w:t>
       </w:r>
-      <w:bookmarkEnd w:id="13"/>
+      <w:bookmarkEnd w:id="14"/>
     </w:p>
     <w:p>
       <w:pPr>
@@ -3538,28 +4112,172 @@
       </w:r>
     </w:p>
     <w:p>
+      <w:r>
+        <w:br w:type="page"/>
+      </w:r>
+    </w:p>
+    <w:p>
       <w:pPr>
         <w:pStyle w:val="Ttulo1"/>
       </w:pPr>
-      <w:bookmarkStart w:id="14" w:name="_Toc28872557"/>
-      <w:r>
+      <w:bookmarkStart w:id="15" w:name="_Toc29365875"/>
+      <w:r>
+        <w:lastRenderedPageBreak/>
+        <w:t>Diagrama Entidad-Relación</w:t>
+      </w:r>
+      <w:bookmarkEnd w:id="15"/>
+    </w:p>
+    <w:p>
+      <w:r>
+        <w:rPr>
+          <w:noProof/>
+          <w:lang w:eastAsia="es-ES"/>
+        </w:rPr>
+        <w:drawing>
+          <wp:inline distT="0" distB="0" distL="0" distR="0">
+            <wp:extent cx="5400040" cy="2612427"/>
+            <wp:effectExtent l="0" t="0" r="0" b="0"/>
+            <wp:docPr id="2" name="Imagen 2" descr="Z:\4Vientos\2ASIR\AGBD\2a_Evaluacion\PROYECTO_Bravo\DGRs\EntidadRelacion.png"/>
+            <wp:cNvGraphicFramePr>
+              <a:graphicFrameLocks xmlns:a="http://schemas.openxmlformats.org/drawingml/2006/main" noChangeAspect="1"/>
+            </wp:cNvGraphicFramePr>
+            <a:graphic xmlns:a="http://schemas.openxmlformats.org/drawingml/2006/main">
+              <a:graphicData uri="http://schemas.openxmlformats.org/drawingml/2006/picture">
+                <pic:pic xmlns:pic="http://schemas.openxmlformats.org/drawingml/2006/picture">
+                  <pic:nvPicPr>
+                    <pic:cNvPr id="0" name="Picture 1" descr="Z:\4Vientos\2ASIR\AGBD\2a_Evaluacion\PROYECTO_Bravo\DGRs\EntidadRelacion.png"/>
+                    <pic:cNvPicPr>
+                      <a:picLocks noChangeAspect="1" noChangeArrowheads="1"/>
+                    </pic:cNvPicPr>
+                  </pic:nvPicPr>
+                  <pic:blipFill>
+                    <a:blip r:embed="rId11" cstate="print">
+                      <a:extLst>
+                        <a:ext uri="{28A0092B-C50C-407E-A947-70E740481C1C}">
+                          <a14:useLocalDpi xmlns:a14="http://schemas.microsoft.com/office/drawing/2010/main" val="0"/>
+                        </a:ext>
+                      </a:extLst>
+                    </a:blip>
+                    <a:srcRect/>
+                    <a:stretch>
+                      <a:fillRect/>
+                    </a:stretch>
+                  </pic:blipFill>
+                  <pic:spPr bwMode="auto">
+                    <a:xfrm>
+                      <a:off x="0" y="0"/>
+                      <a:ext cx="5400040" cy="2612427"/>
+                    </a:xfrm>
+                    <a:prstGeom prst="rect">
+                      <a:avLst/>
+                    </a:prstGeom>
+                    <a:noFill/>
+                    <a:ln>
+                      <a:noFill/>
+                    </a:ln>
+                  </pic:spPr>
+                </pic:pic>
+              </a:graphicData>
+            </a:graphic>
+          </wp:inline>
+        </w:drawing>
+      </w:r>
+    </w:p>
+    <w:p>
+      <w:pPr>
+        <w:pStyle w:val="Ttulo1"/>
+      </w:pPr>
+      <w:bookmarkStart w:id="16" w:name="_Toc29365876"/>
+      <w:r>
+        <w:t>Diagrama Relacional</w:t>
+      </w:r>
+      <w:bookmarkEnd w:id="16"/>
+    </w:p>
+    <w:p>
+      <w:r>
+        <w:rPr>
+          <w:noProof/>
+          <w:lang w:eastAsia="es-ES"/>
+        </w:rPr>
+        <w:drawing>
+          <wp:inline distT="0" distB="0" distL="0" distR="0">
+            <wp:extent cx="5400040" cy="2647502"/>
+            <wp:effectExtent l="0" t="0" r="0" b="0"/>
+            <wp:docPr id="3" name="Imagen 3" descr="Z:\4Vientos\2ASIR\AGBD\2a_Evaluacion\PROYECTO_Bravo\DGRs\Relacional.png"/>
+            <wp:cNvGraphicFramePr>
+              <a:graphicFrameLocks xmlns:a="http://schemas.openxmlformats.org/drawingml/2006/main" noChangeAspect="1"/>
+            </wp:cNvGraphicFramePr>
+            <a:graphic xmlns:a="http://schemas.openxmlformats.org/drawingml/2006/main">
+              <a:graphicData uri="http://schemas.openxmlformats.org/drawingml/2006/picture">
+                <pic:pic xmlns:pic="http://schemas.openxmlformats.org/drawingml/2006/picture">
+                  <pic:nvPicPr>
+                    <pic:cNvPr id="0" name="Picture 2" descr="Z:\4Vientos\2ASIR\AGBD\2a_Evaluacion\PROYECTO_Bravo\DGRs\Relacional.png"/>
+                    <pic:cNvPicPr>
+                      <a:picLocks noChangeAspect="1" noChangeArrowheads="1"/>
+                    </pic:cNvPicPr>
+                  </pic:nvPicPr>
+                  <pic:blipFill>
+                    <a:blip r:embed="rId12" cstate="print">
+                      <a:extLst>
+                        <a:ext uri="{28A0092B-C50C-407E-A947-70E740481C1C}">
+                          <a14:useLocalDpi xmlns:a14="http://schemas.microsoft.com/office/drawing/2010/main" val="0"/>
+                        </a:ext>
+                      </a:extLst>
+                    </a:blip>
+                    <a:srcRect/>
+                    <a:stretch>
+                      <a:fillRect/>
+                    </a:stretch>
+                  </pic:blipFill>
+                  <pic:spPr bwMode="auto">
+                    <a:xfrm>
+                      <a:off x="0" y="0"/>
+                      <a:ext cx="5400040" cy="2647502"/>
+                    </a:xfrm>
+                    <a:prstGeom prst="rect">
+                      <a:avLst/>
+                    </a:prstGeom>
+                    <a:noFill/>
+                    <a:ln>
+                      <a:noFill/>
+                    </a:ln>
+                  </pic:spPr>
+                </pic:pic>
+              </a:graphicData>
+            </a:graphic>
+          </wp:inline>
+        </w:drawing>
+      </w:r>
+    </w:p>
+    <w:p>
+      <w:r>
+        <w:br w:type="page"/>
+      </w:r>
+    </w:p>
+    <w:p>
+      <w:pPr>
+        <w:pStyle w:val="Ttulo1"/>
+      </w:pPr>
+      <w:bookmarkStart w:id="17" w:name="_Toc29365877"/>
+      <w:r>
+        <w:lastRenderedPageBreak/>
         <w:t>Procedimientos almacenados requeridos</w:t>
       </w:r>
-      <w:bookmarkEnd w:id="14"/>
+      <w:bookmarkEnd w:id="17"/>
     </w:p>
     <w:p>
       <w:pPr>
         <w:pStyle w:val="Ttulo2"/>
         <w:ind w:left="708"/>
       </w:pPr>
-      <w:bookmarkStart w:id="15" w:name="_Toc28872558"/>
+      <w:bookmarkStart w:id="18" w:name="_Toc29365878"/>
       <w:r>
         <w:t>Procedimiento generador de códigos “</w:t>
       </w:r>
       <w:r>
         <w:t>TRGHelper_GenWeakCode”</w:t>
       </w:r>
-      <w:bookmarkEnd w:id="15"/>
+      <w:bookmarkEnd w:id="18"/>
     </w:p>
     <w:p>
       <w:pPr>
@@ -3609,11 +4327,11 @@
         <w:pStyle w:val="Ttulo2"/>
         <w:ind w:left="708"/>
       </w:pPr>
-      <w:bookmarkStart w:id="16" w:name="_Toc28872559"/>
+      <w:bookmarkStart w:id="19" w:name="_Toc29365879"/>
       <w:r>
         <w:t>Procedimiento para personajes en estado KIA “SP_PlayerCharDeath”</w:t>
       </w:r>
-      <w:bookmarkEnd w:id="16"/>
+      <w:bookmarkEnd w:id="19"/>
     </w:p>
     <w:p>
       <w:pPr>
@@ -3653,11 +4371,6 @@
       </w:r>
       <w:r>
         <w:t>tener en cuenta la posibilidad de que dicho personaje sea Rey/Legado y actuar en consecuencia.</w:t>
-      </w:r>
-    </w:p>
-    <w:p>
-      <w:r>
-        <w:br w:type="page"/>
       </w:r>
     </w:p>
     <w:p>
@@ -3665,12 +4378,11 @@
         <w:pStyle w:val="Ttulo2"/>
         <w:ind w:left="708"/>
       </w:pPr>
-      <w:bookmarkStart w:id="17" w:name="_Toc28872560"/>
-      <w:r>
-        <w:lastRenderedPageBreak/>
+      <w:bookmarkStart w:id="20" w:name="_Toc29365880"/>
+      <w:r>
         <w:t>Procedimiento para la destrucción de un reino “SP_KngdmDestroyed”</w:t>
       </w:r>
-      <w:bookmarkEnd w:id="17"/>
+      <w:bookmarkEnd w:id="20"/>
     </w:p>
     <w:p>
       <w:pPr>
@@ -3707,7 +4419,7 @@
         <w:t>Como extra, podría añadírsele la consciencia del contexto en el cual cae el reino</w:t>
       </w:r>
       <w:r>
-        <w:t xml:space="preserve"> cae, de tal forma que si es conquistado por otro gestione entonces el estado de los </w:t>
+        <w:t xml:space="preserve">, de tal forma que si es conquistado por otro gestione entonces el estado de los </w:t>
       </w:r>
       <w:r>
         <w:t>territorios</w:t>
@@ -3730,11 +4442,11 @@
         <w:pStyle w:val="Ttulo2"/>
         <w:ind w:left="708"/>
       </w:pPr>
-      <w:bookmarkStart w:id="18" w:name="_Toc28872561"/>
+      <w:bookmarkStart w:id="21" w:name="_Toc29365881"/>
       <w:r>
         <w:t>Procedimiento de baja de usuario “TRGHelper_DelAllUserData”</w:t>
       </w:r>
-      <w:bookmarkEnd w:id="18"/>
+      <w:bookmarkEnd w:id="21"/>
     </w:p>
     <w:p>
       <w:pPr>
@@ -3843,23 +4555,23 @@
       <w:pPr>
         <w:pStyle w:val="Ttulo1"/>
       </w:pPr>
-      <w:bookmarkStart w:id="19" w:name="_Toc28872562"/>
+      <w:bookmarkStart w:id="22" w:name="_Toc29365882"/>
       <w:r>
         <w:lastRenderedPageBreak/>
         <w:t>Reglas de Negocio</w:t>
       </w:r>
-      <w:bookmarkEnd w:id="19"/>
+      <w:bookmarkEnd w:id="22"/>
     </w:p>
     <w:p>
       <w:pPr>
         <w:pStyle w:val="Ttulo2"/>
         <w:ind w:left="708"/>
       </w:pPr>
-      <w:bookmarkStart w:id="20" w:name="_Toc28872563"/>
+      <w:bookmarkStart w:id="23" w:name="_Toc29365883"/>
       <w:r>
         <w:t>Regla 1</w:t>
       </w:r>
-      <w:bookmarkEnd w:id="20"/>
+      <w:bookmarkEnd w:id="23"/>
     </w:p>
     <w:p>
       <w:pPr>
@@ -3874,11 +4586,11 @@
         <w:pStyle w:val="Ttulo2"/>
         <w:ind w:left="708"/>
       </w:pPr>
-      <w:bookmarkStart w:id="21" w:name="_Toc28872564"/>
+      <w:bookmarkStart w:id="24" w:name="_Toc29365884"/>
       <w:r>
         <w:t>Regla 2</w:t>
       </w:r>
-      <w:bookmarkEnd w:id="21"/>
+      <w:bookmarkEnd w:id="24"/>
     </w:p>
     <w:p>
       <w:pPr>
@@ -3896,11 +4608,11 @@
         <w:pStyle w:val="Ttulo2"/>
         <w:ind w:left="708"/>
       </w:pPr>
-      <w:bookmarkStart w:id="22" w:name="_Toc28872565"/>
+      <w:bookmarkStart w:id="25" w:name="_Toc29365885"/>
       <w:r>
         <w:t>Regla 3</w:t>
       </w:r>
-      <w:bookmarkEnd w:id="22"/>
+      <w:bookmarkEnd w:id="25"/>
     </w:p>
     <w:p>
       <w:pPr>
@@ -3921,11 +4633,11 @@
         <w:pStyle w:val="Ttulo2"/>
         <w:ind w:left="708"/>
       </w:pPr>
-      <w:bookmarkStart w:id="23" w:name="_Toc28872566"/>
+      <w:bookmarkStart w:id="26" w:name="_Toc29365886"/>
       <w:r>
         <w:t>Regla 4</w:t>
       </w:r>
-      <w:bookmarkEnd w:id="23"/>
+      <w:bookmarkEnd w:id="26"/>
     </w:p>
     <w:p>
       <w:pPr>
@@ -3946,11 +4658,11 @@
         <w:pStyle w:val="Ttulo2"/>
         <w:ind w:left="708"/>
       </w:pPr>
-      <w:bookmarkStart w:id="24" w:name="_Toc28872567"/>
+      <w:bookmarkStart w:id="27" w:name="_Toc29365887"/>
       <w:r>
         <w:t>Regla 5</w:t>
       </w:r>
-      <w:bookmarkEnd w:id="24"/>
+      <w:bookmarkEnd w:id="27"/>
     </w:p>
     <w:p>
       <w:pPr>
@@ -3974,11 +4686,11 @@
         <w:pStyle w:val="Ttulo2"/>
         <w:ind w:left="708"/>
       </w:pPr>
-      <w:bookmarkStart w:id="25" w:name="_Toc28872568"/>
+      <w:bookmarkStart w:id="28" w:name="_Toc29365888"/>
       <w:r>
         <w:t>Regla 6</w:t>
       </w:r>
-      <w:bookmarkEnd w:id="25"/>
+      <w:bookmarkEnd w:id="28"/>
     </w:p>
     <w:p>
       <w:pPr>
@@ -3996,11 +4708,11 @@
         <w:pStyle w:val="Ttulo2"/>
         <w:ind w:left="708"/>
       </w:pPr>
-      <w:bookmarkStart w:id="26" w:name="_Toc28872569"/>
+      <w:bookmarkStart w:id="29" w:name="_Toc29365889"/>
       <w:r>
         <w:t>Regla 7</w:t>
       </w:r>
-      <w:bookmarkEnd w:id="26"/>
+      <w:bookmarkEnd w:id="29"/>
     </w:p>
     <w:p>
       <w:pPr>
@@ -4015,11 +4727,11 @@
         <w:pStyle w:val="Ttulo2"/>
         <w:ind w:left="708"/>
       </w:pPr>
-      <w:bookmarkStart w:id="27" w:name="_Toc28872570"/>
+      <w:bookmarkStart w:id="30" w:name="_Toc29365890"/>
       <w:r>
         <w:t>Regla 8</w:t>
       </w:r>
-      <w:bookmarkEnd w:id="27"/>
+      <w:bookmarkEnd w:id="30"/>
     </w:p>
     <w:p>
       <w:pPr>
@@ -4040,11 +4752,11 @@
         <w:pStyle w:val="Ttulo2"/>
         <w:ind w:left="708"/>
       </w:pPr>
-      <w:bookmarkStart w:id="28" w:name="_Toc28872571"/>
+      <w:bookmarkStart w:id="31" w:name="_Toc29365891"/>
       <w:r>
         <w:t>Regla 9</w:t>
       </w:r>
-      <w:bookmarkEnd w:id="28"/>
+      <w:bookmarkEnd w:id="31"/>
     </w:p>
     <w:p>
       <w:pPr>
@@ -4062,11 +4774,11 @@
         <w:pStyle w:val="Ttulo2"/>
         <w:ind w:left="708"/>
       </w:pPr>
-      <w:bookmarkStart w:id="29" w:name="_Toc28872572"/>
+      <w:bookmarkStart w:id="32" w:name="_Toc29365892"/>
       <w:r>
         <w:t>Regla 10</w:t>
       </w:r>
-      <w:bookmarkEnd w:id="29"/>
+      <w:bookmarkEnd w:id="32"/>
     </w:p>
     <w:p>
       <w:pPr>
@@ -4093,14 +4805,11 @@
         <w:pStyle w:val="Ttulo2"/>
         <w:ind w:left="708"/>
       </w:pPr>
-      <w:bookmarkStart w:id="30" w:name="_Toc28872573"/>
-      <w:r>
-        <w:t>Regla 1</w:t>
-      </w:r>
-      <w:r>
-        <w:t>1</w:t>
-      </w:r>
-      <w:bookmarkEnd w:id="30"/>
+      <w:bookmarkStart w:id="33" w:name="_Toc29365893"/>
+      <w:r>
+        <w:t>Regla 11</w:t>
+      </w:r>
+      <w:bookmarkEnd w:id="33"/>
     </w:p>
     <w:p>
       <w:pPr>
@@ -4115,22 +4824,17 @@
       <w:r>
         <w:t>.</w:t>
       </w:r>
-      <w:bookmarkStart w:id="31" w:name="_GoBack"/>
-      <w:bookmarkEnd w:id="31"/>
     </w:p>
     <w:p>
       <w:pPr>
         <w:pStyle w:val="Ttulo2"/>
         <w:ind w:left="708"/>
       </w:pPr>
-      <w:bookmarkStart w:id="32" w:name="_Toc28872574"/>
-      <w:r>
-        <w:t>Regla 1</w:t>
-      </w:r>
-      <w:r>
-        <w:t>2</w:t>
-      </w:r>
-      <w:bookmarkEnd w:id="32"/>
+      <w:bookmarkStart w:id="34" w:name="_Toc29365894"/>
+      <w:r>
+        <w:t>Regla 12</w:t>
+      </w:r>
+      <w:bookmarkEnd w:id="34"/>
     </w:p>
     <w:p>
       <w:pPr>
@@ -4151,14 +4855,11 @@
         <w:pStyle w:val="Ttulo2"/>
         <w:ind w:left="708"/>
       </w:pPr>
-      <w:bookmarkStart w:id="33" w:name="_Toc28872575"/>
-      <w:r>
-        <w:t>Regla 1</w:t>
-      </w:r>
-      <w:r>
-        <w:t>3</w:t>
-      </w:r>
-      <w:bookmarkEnd w:id="33"/>
+      <w:bookmarkStart w:id="35" w:name="_Toc29365895"/>
+      <w:r>
+        <w:t>Regla 13</w:t>
+      </w:r>
+      <w:bookmarkEnd w:id="35"/>
     </w:p>
     <w:p>
       <w:pPr>
@@ -4173,14 +4874,11 @@
         <w:pStyle w:val="Ttulo2"/>
         <w:ind w:left="708"/>
       </w:pPr>
-      <w:bookmarkStart w:id="34" w:name="_Toc28872576"/>
-      <w:r>
-        <w:t>Regla 1</w:t>
-      </w:r>
-      <w:r>
-        <w:t>4</w:t>
-      </w:r>
-      <w:bookmarkEnd w:id="34"/>
+      <w:bookmarkStart w:id="36" w:name="_Toc29365896"/>
+      <w:r>
+        <w:t>Regla 14</w:t>
+      </w:r>
+      <w:bookmarkEnd w:id="36"/>
     </w:p>
     <w:p>
       <w:pPr>
@@ -4194,6 +4892,470 @@
       </w:r>
       <w:r>
         <w:t xml:space="preserve"> hasta su asignación.</w:t>
+      </w:r>
+    </w:p>
+    <w:p>
+      <w:pPr>
+        <w:pStyle w:val="Ttulo1"/>
+      </w:pPr>
+      <w:bookmarkStart w:id="37" w:name="_Toc29365897"/>
+      <w:r>
+        <w:lastRenderedPageBreak/>
+        <w:t>Memoria</w:t>
+      </w:r>
+      <w:bookmarkEnd w:id="37"/>
+    </w:p>
+    <w:p>
+      <w:r>
+        <w:rPr>
+          <w:b/>
+        </w:rPr>
+        <w:t>04-12-2019:</w:t>
+      </w:r>
+      <w:r>
+        <w:t xml:space="preserve"> Planteamiento inicial de ideas, cada uno propone difere</w:t>
+      </w:r>
+      <w:r>
+        <w:t xml:space="preserve">ntes supuestos sobre los cuales </w:t>
+      </w:r>
+      <w:r>
+        <w:t>realizar la base de datos. Se discute cual se va a ele</w:t>
+      </w:r>
+      <w:r>
+        <w:t xml:space="preserve">gir y las razones </w:t>
+      </w:r>
+      <w:r>
+        <w:t>detrás</w:t>
+      </w:r>
+      <w:r>
+        <w:t xml:space="preserve"> de la </w:t>
+      </w:r>
+      <w:r>
+        <w:t>decisión</w:t>
+      </w:r>
+      <w:r>
+        <w:t xml:space="preserve">. Posterior al filtro permanecen las siguientes ideas: Escuela y Reinos de </w:t>
+      </w:r>
+      <w:proofErr w:type="spellStart"/>
+      <w:r>
+        <w:t>Thalesia</w:t>
+      </w:r>
+      <w:proofErr w:type="spellEnd"/>
+    </w:p>
+    <w:p>
+      <w:r>
+        <w:rPr>
+          <w:b/>
+        </w:rPr>
+        <w:t>09-12-2019:</w:t>
+      </w:r>
+      <w:r>
+        <w:t xml:space="preserve"> Inicialmente se decide continuar con la idea Reinos de </w:t>
+      </w:r>
+      <w:proofErr w:type="spellStart"/>
+      <w:r>
+        <w:t>Thaleisa</w:t>
+      </w:r>
+      <w:proofErr w:type="spellEnd"/>
+      <w:r>
+        <w:t>.</w:t>
+      </w:r>
+      <w:r>
+        <w:t xml:space="preserve"> Se vuelve al diagrama inicial </w:t>
+      </w:r>
+      <w:r>
+        <w:t xml:space="preserve">que se </w:t>
+      </w:r>
+      <w:r>
+        <w:t>planteó</w:t>
+      </w:r>
+      <w:r>
+        <w:t xml:space="preserve"> para este concepto y se empieza a especificar y d</w:t>
+      </w:r>
+      <w:r>
+        <w:t xml:space="preserve">iscutir de una forma </w:t>
+      </w:r>
+      <w:r>
+        <w:t>más</w:t>
+      </w:r>
+      <w:r>
+        <w:t xml:space="preserve"> </w:t>
+      </w:r>
+      <w:r>
+        <w:t>acorde a</w:t>
+      </w:r>
+      <w:r>
+        <w:t xml:space="preserve"> la </w:t>
+      </w:r>
+      <w:r>
+        <w:t>situación</w:t>
+      </w:r>
+      <w:r>
+        <w:t xml:space="preserve"> real del concepto. Mario, experto en este tema</w:t>
+      </w:r>
+      <w:r>
+        <w:t xml:space="preserve"> al ser jugador de dicho juego, </w:t>
+      </w:r>
+      <w:r>
+        <w:t xml:space="preserve">aporta una gran cantidad de ideas e </w:t>
+      </w:r>
+      <w:r>
+        <w:t>información</w:t>
+      </w:r>
+      <w:r>
+        <w:t xml:space="preserve"> que se debate. Finalmente se inic</w:t>
+      </w:r>
+      <w:r>
+        <w:t xml:space="preserve">ia a escribir </w:t>
+      </w:r>
+      <w:r>
+        <w:t>el documento que explicara el mundo real.</w:t>
+      </w:r>
+    </w:p>
+    <w:p>
+      <w:r>
+        <w:rPr>
+          <w:b/>
+        </w:rPr>
+        <w:t>10-12-2019:</w:t>
+      </w:r>
+      <w:r>
+        <w:t xml:space="preserve"> </w:t>
+      </w:r>
+      <w:r>
+        <w:t>Continúa</w:t>
+      </w:r>
+      <w:r>
+        <w:t xml:space="preserve"> el desarrollo de los supuestos, se comentan y discute</w:t>
+      </w:r>
+      <w:r>
+        <w:t xml:space="preserve">n diferentes formas de plantear </w:t>
+      </w:r>
+      <w:r>
+        <w:t xml:space="preserve">la base de datos y se van resolviendo conjuntamente los diferentes </w:t>
+      </w:r>
+      <w:r>
+        <w:t>obstáculos</w:t>
+      </w:r>
+      <w:r>
+        <w:t xml:space="preserve"> dadas las </w:t>
+      </w:r>
+      <w:r>
+        <w:t>características</w:t>
+      </w:r>
+      <w:r>
+        <w:t xml:space="preserve"> de la base de datos.</w:t>
+      </w:r>
+    </w:p>
+    <w:p>
+      <w:r>
+        <w:rPr>
+          <w:b/>
+        </w:rPr>
+        <w:t>11-12-2019:</w:t>
+      </w:r>
+      <w:r>
+        <w:t xml:space="preserve"> Sigue el desarrollo de los supuestos, a la vez se trabaja con</w:t>
+      </w:r>
+      <w:r>
+        <w:t xml:space="preserve"> un boceto de diagrama E-R para </w:t>
+      </w:r>
+      <w:r>
+        <w:t xml:space="preserve">facilitar el trabajo. Mario </w:t>
+      </w:r>
+      <w:r>
+        <w:t>continúa</w:t>
+      </w:r>
+      <w:r>
+        <w:t xml:space="preserve"> aportando conceptos y curiosidades</w:t>
+      </w:r>
+      <w:r>
+        <w:t xml:space="preserve"> de "Reinos de </w:t>
+      </w:r>
+      <w:proofErr w:type="spellStart"/>
+      <w:r>
+        <w:t>Thalesia</w:t>
+      </w:r>
+      <w:proofErr w:type="spellEnd"/>
+      <w:r>
+        <w:t xml:space="preserve">" </w:t>
+      </w:r>
+      <w:r>
+        <w:t>a representar en la base de datos.</w:t>
+      </w:r>
+    </w:p>
+    <w:p>
+      <w:r>
+        <w:rPr>
+          <w:b/>
+        </w:rPr>
+        <w:t>13-12-2019:</w:t>
+      </w:r>
+      <w:r>
+        <w:t xml:space="preserve"> </w:t>
+      </w:r>
+      <w:r>
+        <w:t>Después</w:t>
+      </w:r>
+      <w:r>
+        <w:t xml:space="preserve"> de un pequeño avance en casa por parte de Carlos, se terminan y aclaran los </w:t>
+      </w:r>
+      <w:r>
+        <w:t>últimos</w:t>
+      </w:r>
+      <w:r>
+        <w:t xml:space="preserve"> supuestos del planteamiento. </w:t>
+      </w:r>
+      <w:r>
+        <w:t>Acorde al nuevo planteamiento de algunas entidades/</w:t>
+      </w:r>
+      <w:r>
+        <w:t>vínculos</w:t>
+      </w:r>
+      <w:r>
+        <w:t xml:space="preserve"> se reorganiza</w:t>
+      </w:r>
+      <w:r>
+        <w:t xml:space="preserve"> el boceto E-R para representar </w:t>
+      </w:r>
+      <w:r>
+        <w:t>la realidad actual.</w:t>
+      </w:r>
+    </w:p>
+    <w:p>
+      <w:r>
+        <w:rPr>
+          <w:b/>
+        </w:rPr>
+        <w:t>14-12-2019:</w:t>
+      </w:r>
+      <w:r>
+        <w:t xml:space="preserve"> Carlos avanza en casa diseñando, creando y terminando el diagrama E-R con la</w:t>
+      </w:r>
+      <w:r>
+        <w:t xml:space="preserve"> herramienta DIA para una mejor </w:t>
+      </w:r>
+      <w:r>
+        <w:t>representación</w:t>
+      </w:r>
+      <w:r>
+        <w:t xml:space="preserve"> en digital a la vez que Mario se encarga de p</w:t>
+      </w:r>
+      <w:r>
+        <w:t xml:space="preserve">asar los supuestos a un formato </w:t>
+      </w:r>
+      <w:r>
+        <w:t>más</w:t>
+      </w:r>
+      <w:r>
+        <w:t xml:space="preserve"> "</w:t>
+      </w:r>
+      <w:r>
+        <w:t>aceptable" (</w:t>
+      </w:r>
+      <w:proofErr w:type="spellStart"/>
+      <w:r>
+        <w:t>Plaintext</w:t>
+      </w:r>
+      <w:proofErr w:type="spellEnd"/>
+      <w:r>
+        <w:t xml:space="preserve"> -&gt; Word). </w:t>
+      </w:r>
+      <w:r>
+        <w:t>Se realiza un avance inicial en el paso de modelo E-R a relacional.</w:t>
+      </w:r>
+    </w:p>
+    <w:p>
+      <w:r>
+        <w:rPr>
+          <w:b/>
+        </w:rPr>
+        <w:t>16-12-2019:</w:t>
+      </w:r>
+      <w:r>
+        <w:t xml:space="preserve"> Se repasan los dos diagramas (Relacional + E-R), se realizan algunas mod</w:t>
+      </w:r>
+      <w:r>
+        <w:t xml:space="preserve">ificaciones y se comenta con el </w:t>
+      </w:r>
+      <w:r>
+        <w:t>profesor algunas dudas surgidas durante el desarrollo de los diagramas por parte de todo el equipo.</w:t>
+      </w:r>
+    </w:p>
+    <w:p>
+      <w:r>
+        <w:rPr>
+          <w:b/>
+        </w:rPr>
+        <w:t>17-12-2019:</w:t>
+      </w:r>
+      <w:r>
+        <w:t xml:space="preserve"> Se empiezan a plantear las diferentes reglas de negocio, todos los integrantes del</w:t>
+      </w:r>
+      <w:r>
+        <w:t xml:space="preserve"> grupo van aportando diferentes </w:t>
+      </w:r>
+      <w:r>
+        <w:t>ideas. Inicialmente se recogen</w:t>
+      </w:r>
+      <w:r>
+        <w:t xml:space="preserve"> cuatro en el apartado de foro. </w:t>
+      </w:r>
+      <w:r>
+        <w:t xml:space="preserve">Durante la tarde por parte de Carlos se añaden 5 posibles reglas </w:t>
+      </w:r>
+      <w:r>
+        <w:t>más</w:t>
+      </w:r>
+      <w:r>
+        <w:t xml:space="preserve"> a revisar el siguiente </w:t>
+      </w:r>
+      <w:r>
+        <w:t>día</w:t>
+      </w:r>
+      <w:r>
+        <w:t>.</w:t>
+      </w:r>
+    </w:p>
+    <w:p>
+      <w:r>
+        <w:rPr>
+          <w:b/>
+        </w:rPr>
+        <w:t>18-12-2019:</w:t>
+      </w:r>
+      <w:r>
+        <w:t xml:space="preserve"> Se revisan las reglas y los diagramas en grupo, se realizan una serie de ajuste</w:t>
+      </w:r>
+      <w:r>
+        <w:t xml:space="preserve">s en alguna de las reglas y se </w:t>
+      </w:r>
+      <w:r>
+        <w:t xml:space="preserve">establecen los posibles procedimientos almacenados y </w:t>
+      </w:r>
+      <w:proofErr w:type="spellStart"/>
+      <w:r>
+        <w:t>triggers</w:t>
+      </w:r>
+      <w:proofErr w:type="spellEnd"/>
+      <w:r>
+        <w:t>.</w:t>
+      </w:r>
+    </w:p>
+    <w:p>
+      <w:r>
+        <w:rPr>
+          <w:b/>
+        </w:rPr>
+        <w:t>20-12-2019:</w:t>
+      </w:r>
+      <w:r>
+        <w:t xml:space="preserve"> Se actualiza el </w:t>
+      </w:r>
+      <w:proofErr w:type="spellStart"/>
+      <w:r>
+        <w:t>GitHub</w:t>
+      </w:r>
+      <w:proofErr w:type="spellEnd"/>
+      <w:r>
+        <w:t xml:space="preserve"> y en grupo se revisa la </w:t>
+      </w:r>
+      <w:r>
+        <w:t>documentación</w:t>
+      </w:r>
+      <w:r>
+        <w:t xml:space="preserve"> formateada por Mario.</w:t>
+      </w:r>
+    </w:p>
+    <w:p>
+      <w:r>
+        <w:rPr>
+          <w:b/>
+        </w:rPr>
+        <w:t>27-12-2019:</w:t>
+      </w:r>
+      <w:r>
+        <w:t xml:space="preserve"> Carlos </w:t>
+      </w:r>
+      <w:r>
+        <w:t>basándose</w:t>
+      </w:r>
+      <w:r>
+        <w:t xml:space="preserve"> en el documento inicial entregado por Mario añade un formato </w:t>
+      </w:r>
+      <w:r>
+        <w:t>más</w:t>
+      </w:r>
+      <w:r>
+        <w:t xml:space="preserve"> profundo (</w:t>
+      </w:r>
+      <w:r>
+        <w:t>Sangrías</w:t>
+      </w:r>
+      <w:r>
+        <w:t xml:space="preserve">, portada, </w:t>
+      </w:r>
+      <w:r>
+        <w:t>índice</w:t>
+      </w:r>
+      <w:r>
+        <w:t xml:space="preserve">, </w:t>
+      </w:r>
+      <w:proofErr w:type="spellStart"/>
+      <w:r>
+        <w:t>etc</w:t>
+      </w:r>
+      <w:proofErr w:type="spellEnd"/>
+      <w:r>
+        <w:t>).</w:t>
+      </w:r>
+    </w:p>
+    <w:p>
+      <w:r>
+        <w:rPr>
+          <w:b/>
+        </w:rPr>
+        <w:t>02-01-2020:</w:t>
+      </w:r>
+      <w:r>
+        <w:t xml:space="preserve"> Otra vez, pues no es que haya nada mucho mejor que hacer en navidades, se añaden las reglas de negocio y l</w:t>
+      </w:r>
+      <w:r>
+        <w:t xml:space="preserve">os procedimientos </w:t>
+      </w:r>
+      <w:r>
+        <w:t xml:space="preserve">almacenados planteados al documento final </w:t>
+      </w:r>
+      <w:r>
+        <w:t>describiéndose</w:t>
+      </w:r>
+      <w:r>
+        <w:t xml:space="preserve"> en una mayor profundidad. Se realizan</w:t>
+      </w:r>
+      <w:r>
+        <w:t xml:space="preserve"> algunos cambios en el diagrama </w:t>
+      </w:r>
+      <w:r>
+        <w:t>relacional respecto a nulos y el supuesto 10.</w:t>
+      </w:r>
+    </w:p>
+    <w:p>
+      <w:r>
+        <w:rPr>
+          <w:b/>
+        </w:rPr>
+        <w:t>07-01-2020:</w:t>
+      </w:r>
+      <w:r>
+        <w:t xml:space="preserve"> Por iniciativa propia, Cristian empieza a desarrollar el archivo .</w:t>
+      </w:r>
+      <w:proofErr w:type="spellStart"/>
+      <w:r>
+        <w:t>sql</w:t>
+      </w:r>
+      <w:proofErr w:type="spellEnd"/>
+      <w:r>
+        <w:t xml:space="preserve"> (DDL)</w:t>
       </w:r>
     </w:p>
     <w:sectPr>
@@ -5293,66 +6455,6 @@
         </w:p>
       </w:docPartBody>
     </w:docPart>
-    <w:docPart>
-      <w:docPartPr>
-        <w:name w:val="D86D1BCD46DF4C778B481E65B611E333"/>
-        <w:category>
-          <w:name w:val="General"/>
-          <w:gallery w:val="placeholder"/>
-        </w:category>
-        <w:types>
-          <w:type w:val="bbPlcHdr"/>
-        </w:types>
-        <w:behaviors>
-          <w:behavior w:val="content"/>
-        </w:behaviors>
-        <w:guid w:val="{79E9856D-50C1-4AEF-9157-15F61090FF46}"/>
-      </w:docPartPr>
-      <w:docPartBody>
-        <w:p>
-          <w:pPr>
-            <w:pStyle w:val="D86D1BCD46DF4C778B481E65B611E333"/>
-          </w:pPr>
-          <w:r>
-            <w:rPr>
-              <w:color w:val="FFFFFF" w:themeColor="background1"/>
-              <w:sz w:val="40"/>
-              <w:szCs w:val="40"/>
-            </w:rPr>
-            <w:t>[Escribir el subtítulo del documento]</w:t>
-          </w:r>
-        </w:p>
-      </w:docPartBody>
-    </w:docPart>
-    <w:docPart>
-      <w:docPartPr>
-        <w:name w:val="113C83F0782849DEAFE312D60BA63389"/>
-        <w:category>
-          <w:name w:val="General"/>
-          <w:gallery w:val="placeholder"/>
-        </w:category>
-        <w:types>
-          <w:type w:val="bbPlcHdr"/>
-        </w:types>
-        <w:behaviors>
-          <w:behavior w:val="content"/>
-        </w:behaviors>
-        <w:guid w:val="{9049A7F3-C572-4DCF-8E72-01CFAC69C276}"/>
-      </w:docPartPr>
-      <w:docPartBody>
-        <w:p>
-          <w:pPr>
-            <w:pStyle w:val="113C83F0782849DEAFE312D60BA63389"/>
-          </w:pPr>
-          <w:r>
-            <w:rPr>
-              <w:color w:val="FFFFFF" w:themeColor="background1"/>
-            </w:rPr>
-            <w:t>[Escriba aquí una descripción breve del documento. Una descripción breve es un resumen corto del contenido del documento. Escriba aquí una descripción breve del documento. Una descripción breve es un resumen corto del contenido del documento.]</w:t>
-          </w:r>
-        </w:p>
-      </w:docPartBody>
-    </w:docPart>
   </w:docParts>
 </w:glossaryDocument>
 </file>
@@ -5449,6 +6551,7 @@
     <w:rsidRoot w:val="00340E88"/>
     <w:rsid w:val="00340E88"/>
     <w:rsid w:val="0060040A"/>
+    <w:rsid w:val="00A066B3"/>
     <w:rsid w:val="00CC3148"/>
   </w:rsids>
   <m:mathPr>
@@ -6113,7 +7216,7 @@
 <file path=customXml/item1.xml><?xml version="1.0" encoding="utf-8"?>
 <CoverPageProperties xmlns="http://schemas.microsoft.com/office/2006/coverPageProps">
   <PublishDate>2019-12-27T00:00:00</PublishDate>
-  <Abstract>Por Carlos Labiano, Cristian [???], y Mario Moreira</Abstract>
+  <Abstract>Por Carlos Labiano, Cristian Fernández, y Mario Moreira</Abstract>
   <CompanyAddress/>
   <CompanyPhone/>
   <CompanyFax/>
@@ -6134,7 +7237,7 @@
 </file>
 
 <file path=customXml/itemProps2.xml><?xml version="1.0" encoding="utf-8"?>
-<ds:datastoreItem xmlns:ds="http://schemas.openxmlformats.org/officeDocument/2006/customXml" ds:itemID="{22793867-F506-49FD-BFA4-0ECAB31B8B9F}">
+<ds:datastoreItem xmlns:ds="http://schemas.openxmlformats.org/officeDocument/2006/customXml" ds:itemID="{28319FE0-AC30-4813-8FA6-D058735FC032}">
   <ds:schemaRefs>
     <ds:schemaRef ds:uri="http://schemas.openxmlformats.org/officeDocument/2006/bibliography"/>
   </ds:schemaRefs>

</xml_diff>